<commit_message>
Updating dokumentation after adding registration
</commit_message>
<xml_diff>
--- a/Dokumentacija/Tehnicka dokumentacija/1809 TD Smarty - Marta Fiorencis, Matija Lješčanin, Enis Novak, Karlo Njegovan.docx
+++ b/Dokumentacija/Tehnicka dokumentacija/1809 TD Smarty - Marta Fiorencis, Matija Lješčanin, Enis Novak, Karlo Njegovan.docx
@@ -800,6 +800,13 @@
     </w:p>
     <w:sdt>
       <w:sdtPr>
+        <w:rPr>
+          <w:rFonts w:asciiTheme="minorHAnsi" w:eastAsiaTheme="minorHAnsi" w:hAnsiTheme="minorHAnsi" w:cstheme="minorBidi"/>
+          <w:color w:val="auto"/>
+          <w:sz w:val="22"/>
+          <w:szCs w:val="22"/>
+          <w:lang w:val="hr-HR"/>
+        </w:rPr>
         <w:id w:val="1495533584"/>
         <w:docPartObj>
           <w:docPartGallery w:val="Table of Contents"/>
@@ -808,14 +815,9 @@
       </w:sdtPr>
       <w:sdtEndPr>
         <w:rPr>
-          <w:rFonts w:asciiTheme="minorHAnsi" w:eastAsiaTheme="minorHAnsi" w:hAnsiTheme="minorHAnsi" w:cstheme="minorBidi"/>
           <w:b/>
           <w:bCs/>
           <w:noProof/>
-          <w:color w:val="auto"/>
-          <w:sz w:val="22"/>
-          <w:szCs w:val="22"/>
-          <w:lang w:val="hr-HR"/>
         </w:rPr>
       </w:sdtEndPr>
       <w:sdtContent>
@@ -3364,8 +3366,6 @@
         </w:rPr>
       </w:pPr>
       <w:bookmarkStart w:id="0" w:name="_Toc536173565"/>
-      <w:bookmarkStart w:id="1" w:name="_GoBack"/>
-      <w:bookmarkEnd w:id="1"/>
       <w:r>
         <w:rPr>
           <w:rFonts w:asciiTheme="minorHAnsi" w:hAnsiTheme="minorHAnsi" w:cstheme="minorHAnsi"/>
@@ -3525,7 +3525,7 @@
           <w:szCs w:val="24"/>
         </w:rPr>
       </w:pPr>
-      <w:bookmarkStart w:id="2" w:name="_Toc536173566"/>
+      <w:bookmarkStart w:id="1" w:name="_Toc536173566"/>
       <w:r>
         <w:rPr>
           <w:rFonts w:asciiTheme="minorHAnsi" w:hAnsiTheme="minorHAnsi" w:cstheme="minorHAnsi"/>
@@ -3534,6 +3534,107 @@
         </w:rPr>
         <w:t>Opseg projekta</w:t>
       </w:r>
+      <w:bookmarkEnd w:id="1"/>
+    </w:p>
+    <w:p>
+      <w:pPr>
+        <w:rPr>
+          <w:rFonts w:cstheme="minorHAnsi"/>
+          <w:sz w:val="24"/>
+          <w:szCs w:val="24"/>
+        </w:rPr>
+      </w:pPr>
+      <w:proofErr w:type="spellStart"/>
+      <w:r>
+        <w:rPr>
+          <w:rFonts w:cstheme="minorHAnsi"/>
+          <w:sz w:val="24"/>
+          <w:szCs w:val="24"/>
+        </w:rPr>
+        <w:t>Smarty</w:t>
+      </w:r>
+      <w:proofErr w:type="spellEnd"/>
+      <w:r>
+        <w:rPr>
+          <w:rFonts w:cstheme="minorHAnsi"/>
+          <w:sz w:val="24"/>
+          <w:szCs w:val="24"/>
+        </w:rPr>
+        <w:t xml:space="preserve"> je aplikacija namijenjena </w:t>
+      </w:r>
+      <w:proofErr w:type="spellStart"/>
+      <w:r>
+        <w:rPr>
+          <w:rFonts w:cstheme="minorHAnsi"/>
+          <w:sz w:val="24"/>
+          <w:szCs w:val="24"/>
+        </w:rPr>
+        <w:t>tvrtci</w:t>
+      </w:r>
+      <w:proofErr w:type="spellEnd"/>
+      <w:r>
+        <w:rPr>
+          <w:rFonts w:cstheme="minorHAnsi"/>
+          <w:sz w:val="24"/>
+          <w:szCs w:val="24"/>
+        </w:rPr>
+        <w:t xml:space="preserve"> </w:t>
+      </w:r>
+      <w:proofErr w:type="spellStart"/>
+      <w:r>
+        <w:rPr>
+          <w:rFonts w:cstheme="minorHAnsi"/>
+          <w:sz w:val="24"/>
+          <w:szCs w:val="24"/>
+        </w:rPr>
+        <w:t>Rinel</w:t>
+      </w:r>
+      <w:proofErr w:type="spellEnd"/>
+      <w:r>
+        <w:rPr>
+          <w:rFonts w:cstheme="minorHAnsi"/>
+          <w:sz w:val="24"/>
+          <w:szCs w:val="24"/>
+        </w:rPr>
+        <w:t xml:space="preserve"> za njihove potrebe i mjerne stanice će se nalaziti u njihovom </w:t>
+      </w:r>
+      <w:proofErr w:type="spellStart"/>
+      <w:r>
+        <w:rPr>
+          <w:rFonts w:cstheme="minorHAnsi"/>
+          <w:sz w:val="24"/>
+          <w:szCs w:val="24"/>
+        </w:rPr>
+        <w:t>sjedištu.Kako</w:t>
+      </w:r>
+      <w:proofErr w:type="spellEnd"/>
+      <w:r>
+        <w:rPr>
+          <w:rFonts w:cstheme="minorHAnsi"/>
+          <w:sz w:val="24"/>
+          <w:szCs w:val="24"/>
+        </w:rPr>
+        <w:t xml:space="preserve"> bi radila aplikaciji je potrebna brza Internet veza za spajanje na server te za komunikaciju mjernih stanca sa serverom.</w:t>
+      </w:r>
+    </w:p>
+    <w:p>
+      <w:pPr>
+        <w:pStyle w:val="Heading1"/>
+        <w:rPr>
+          <w:rFonts w:asciiTheme="minorHAnsi" w:hAnsiTheme="minorHAnsi" w:cstheme="minorHAnsi"/>
+          <w:sz w:val="24"/>
+          <w:szCs w:val="24"/>
+        </w:rPr>
+      </w:pPr>
+      <w:bookmarkStart w:id="2" w:name="_Toc536173567"/>
+      <w:r>
+        <w:rPr>
+          <w:rFonts w:asciiTheme="minorHAnsi" w:hAnsiTheme="minorHAnsi" w:cstheme="minorHAnsi"/>
+          <w:sz w:val="24"/>
+          <w:szCs w:val="24"/>
+        </w:rPr>
+        <w:t>Definicije i skraćenice</w:t>
+      </w:r>
       <w:bookmarkEnd w:id="2"/>
     </w:p>
     <w:p>
@@ -3544,6 +3645,39 @@
           <w:szCs w:val="24"/>
         </w:rPr>
       </w:pPr>
+      <w:r>
+        <w:rPr>
+          <w:rFonts w:cstheme="minorHAnsi"/>
+          <w:sz w:val="24"/>
+          <w:szCs w:val="24"/>
+        </w:rPr>
+        <w:t>Korisnik- radnik u tvrtci koji će instalirati  aplikaciju na svoj mobilni uređaj kako bi mogao pratiti podatke o temperaturi i vlažnosti određenih stanica</w:t>
+      </w:r>
+    </w:p>
+    <w:p>
+      <w:pPr>
+        <w:rPr>
+          <w:rFonts w:cstheme="minorHAnsi"/>
+          <w:sz w:val="24"/>
+          <w:szCs w:val="24"/>
+        </w:rPr>
+      </w:pPr>
+      <w:r>
+        <w:rPr>
+          <w:rFonts w:cstheme="minorHAnsi"/>
+          <w:sz w:val="24"/>
+          <w:szCs w:val="24"/>
+        </w:rPr>
+        <w:t>Administrator</w:t>
+      </w:r>
+      <w:r>
+        <w:rPr>
+          <w:rFonts w:cstheme="minorHAnsi"/>
+          <w:sz w:val="24"/>
+          <w:szCs w:val="24"/>
+        </w:rPr>
+        <w:t>/</w:t>
+      </w:r>
       <w:proofErr w:type="spellStart"/>
       <w:r>
         <w:rPr>
@@ -3551,7 +3685,7 @@
           <w:sz w:val="24"/>
           <w:szCs w:val="24"/>
         </w:rPr>
-        <w:t>Smarty</w:t>
+        <w:t>Admin</w:t>
       </w:r>
       <w:proofErr w:type="spellEnd"/>
       <w:r>
@@ -3560,7 +3694,7 @@
           <w:sz w:val="24"/>
           <w:szCs w:val="24"/>
         </w:rPr>
-        <w:t xml:space="preserve"> je aplikacija namijenjena </w:t>
+        <w:t xml:space="preserve">- osoba u </w:t>
       </w:r>
       <w:proofErr w:type="spellStart"/>
       <w:r>
@@ -3578,7 +3712,32 @@
           <w:sz w:val="24"/>
           <w:szCs w:val="24"/>
         </w:rPr>
-        <w:t xml:space="preserve"> </w:t>
+        <w:t xml:space="preserve"> zadužena za CRUD korisničkih podataka i podataka o stanicama u bazi, administrator ima posebnu desktop verziju aplikacije</w:t>
+      </w:r>
+      <w:r>
+        <w:rPr>
+          <w:rFonts w:cstheme="minorHAnsi"/>
+          <w:sz w:val="24"/>
+          <w:szCs w:val="24"/>
+        </w:rPr>
+        <w:t>.</w:t>
+      </w:r>
+    </w:p>
+    <w:p>
+      <w:pPr>
+        <w:rPr>
+          <w:rFonts w:cstheme="minorHAnsi"/>
+          <w:sz w:val="24"/>
+          <w:szCs w:val="24"/>
+        </w:rPr>
+      </w:pPr>
+      <w:r>
+        <w:rPr>
+          <w:rFonts w:cstheme="minorHAnsi"/>
+          <w:sz w:val="24"/>
+          <w:szCs w:val="24"/>
+        </w:rPr>
+        <w:t>CRUD-</w:t>
       </w:r>
       <w:proofErr w:type="spellStart"/>
       <w:r>
@@ -3587,7 +3746,7 @@
           <w:sz w:val="24"/>
           <w:szCs w:val="24"/>
         </w:rPr>
-        <w:t>Rinel</w:t>
+        <w:t>Create</w:t>
       </w:r>
       <w:proofErr w:type="spellEnd"/>
       <w:r>
@@ -3596,7 +3755,7 @@
           <w:sz w:val="24"/>
           <w:szCs w:val="24"/>
         </w:rPr>
-        <w:t xml:space="preserve"> za njihove potrebe i mjerne stanice će se nalaziti u njihovom </w:t>
+        <w:t xml:space="preserve">,  </w:t>
       </w:r>
       <w:proofErr w:type="spellStart"/>
       <w:r>
@@ -3605,7 +3764,7 @@
           <w:sz w:val="24"/>
           <w:szCs w:val="24"/>
         </w:rPr>
-        <w:t>sjedištu.Kako</w:t>
+        <w:t>Read</w:t>
       </w:r>
       <w:proofErr w:type="spellEnd"/>
       <w:r>
@@ -3614,8 +3773,54 @@
           <w:sz w:val="24"/>
           <w:szCs w:val="24"/>
         </w:rPr>
-        <w:t xml:space="preserve"> bi radila aplikaciji je potrebna brza Internet veza za spajanje na server te za komunikaciju mjernih stanca sa serverom.</w:t>
-      </w:r>
+        <w:t xml:space="preserve">, </w:t>
+      </w:r>
+      <w:proofErr w:type="spellStart"/>
+      <w:r>
+        <w:rPr>
+          <w:rFonts w:cstheme="minorHAnsi"/>
+          <w:sz w:val="24"/>
+          <w:szCs w:val="24"/>
+        </w:rPr>
+        <w:t>Write</w:t>
+      </w:r>
+      <w:proofErr w:type="spellEnd"/>
+      <w:r>
+        <w:rPr>
+          <w:rFonts w:cstheme="minorHAnsi"/>
+          <w:sz w:val="24"/>
+          <w:szCs w:val="24"/>
+        </w:rPr>
+        <w:t xml:space="preserve">, </w:t>
+      </w:r>
+      <w:proofErr w:type="spellStart"/>
+      <w:r>
+        <w:rPr>
+          <w:rFonts w:cstheme="minorHAnsi"/>
+          <w:sz w:val="24"/>
+          <w:szCs w:val="24"/>
+        </w:rPr>
+        <w:t>Delete</w:t>
+      </w:r>
+      <w:proofErr w:type="spellEnd"/>
+    </w:p>
+    <w:p>
+      <w:pPr>
+        <w:rPr>
+          <w:rFonts w:cstheme="minorHAnsi"/>
+          <w:sz w:val="24"/>
+          <w:szCs w:val="24"/>
+        </w:rPr>
+      </w:pPr>
+    </w:p>
+    <w:p>
+      <w:pPr>
+        <w:rPr>
+          <w:rFonts w:cstheme="minorHAnsi"/>
+          <w:sz w:val="24"/>
+          <w:szCs w:val="24"/>
+        </w:rPr>
+      </w:pPr>
     </w:p>
     <w:p>
       <w:pPr>
@@ -3626,212 +3831,7 @@
           <w:szCs w:val="24"/>
         </w:rPr>
       </w:pPr>
-      <w:bookmarkStart w:id="3" w:name="_Toc536173567"/>
-      <w:r>
-        <w:rPr>
-          <w:rFonts w:asciiTheme="minorHAnsi" w:hAnsiTheme="minorHAnsi" w:cstheme="minorHAnsi"/>
-          <w:sz w:val="24"/>
-          <w:szCs w:val="24"/>
-        </w:rPr>
-        <w:t>Definicije i skraćenice</w:t>
-      </w:r>
-      <w:bookmarkEnd w:id="3"/>
-    </w:p>
-    <w:p>
-      <w:pPr>
-        <w:rPr>
-          <w:rFonts w:cstheme="minorHAnsi"/>
-          <w:sz w:val="24"/>
-          <w:szCs w:val="24"/>
-        </w:rPr>
-      </w:pPr>
-      <w:r>
-        <w:rPr>
-          <w:rFonts w:cstheme="minorHAnsi"/>
-          <w:sz w:val="24"/>
-          <w:szCs w:val="24"/>
-        </w:rPr>
-        <w:t>Korisnik- radnik u tvrtci koji će instalirati  aplikaciju na svoj mobilni uređaj kako bi mogao pratiti podatke o temperaturi i vlažnosti određenih stanica</w:t>
-      </w:r>
-    </w:p>
-    <w:p>
-      <w:pPr>
-        <w:rPr>
-          <w:rFonts w:cstheme="minorHAnsi"/>
-          <w:sz w:val="24"/>
-          <w:szCs w:val="24"/>
-        </w:rPr>
-      </w:pPr>
-      <w:r>
-        <w:rPr>
-          <w:rFonts w:cstheme="minorHAnsi"/>
-          <w:sz w:val="24"/>
-          <w:szCs w:val="24"/>
-        </w:rPr>
-        <w:t>Administrator</w:t>
-      </w:r>
-      <w:r>
-        <w:rPr>
-          <w:rFonts w:cstheme="minorHAnsi"/>
-          <w:sz w:val="24"/>
-          <w:szCs w:val="24"/>
-        </w:rPr>
-        <w:t>/</w:t>
-      </w:r>
-      <w:proofErr w:type="spellStart"/>
-      <w:r>
-        <w:rPr>
-          <w:rFonts w:cstheme="minorHAnsi"/>
-          <w:sz w:val="24"/>
-          <w:szCs w:val="24"/>
-        </w:rPr>
-        <w:t>Admin</w:t>
-      </w:r>
-      <w:proofErr w:type="spellEnd"/>
-      <w:r>
-        <w:rPr>
-          <w:rFonts w:cstheme="minorHAnsi"/>
-          <w:sz w:val="24"/>
-          <w:szCs w:val="24"/>
-        </w:rPr>
-        <w:t xml:space="preserve">- osoba u </w:t>
-      </w:r>
-      <w:proofErr w:type="spellStart"/>
-      <w:r>
-        <w:rPr>
-          <w:rFonts w:cstheme="minorHAnsi"/>
-          <w:sz w:val="24"/>
-          <w:szCs w:val="24"/>
-        </w:rPr>
-        <w:t>tvrtci</w:t>
-      </w:r>
-      <w:proofErr w:type="spellEnd"/>
-      <w:r>
-        <w:rPr>
-          <w:rFonts w:cstheme="minorHAnsi"/>
-          <w:sz w:val="24"/>
-          <w:szCs w:val="24"/>
-        </w:rPr>
-        <w:t xml:space="preserve"> zadužena za CRUD korisničkih podataka i podataka o stanicama u bazi, administrator ima posebnu desktop verziju aplikacije</w:t>
-      </w:r>
-      <w:r>
-        <w:rPr>
-          <w:rFonts w:cstheme="minorHAnsi"/>
-          <w:sz w:val="24"/>
-          <w:szCs w:val="24"/>
-        </w:rPr>
-        <w:t>.</w:t>
-      </w:r>
-    </w:p>
-    <w:p>
-      <w:pPr>
-        <w:rPr>
-          <w:rFonts w:cstheme="minorHAnsi"/>
-          <w:sz w:val="24"/>
-          <w:szCs w:val="24"/>
-        </w:rPr>
-      </w:pPr>
-      <w:r>
-        <w:rPr>
-          <w:rFonts w:cstheme="minorHAnsi"/>
-          <w:sz w:val="24"/>
-          <w:szCs w:val="24"/>
-        </w:rPr>
-        <w:t>CRUD-</w:t>
-      </w:r>
-      <w:proofErr w:type="spellStart"/>
-      <w:r>
-        <w:rPr>
-          <w:rFonts w:cstheme="minorHAnsi"/>
-          <w:sz w:val="24"/>
-          <w:szCs w:val="24"/>
-        </w:rPr>
-        <w:t>Create</w:t>
-      </w:r>
-      <w:proofErr w:type="spellEnd"/>
-      <w:r>
-        <w:rPr>
-          <w:rFonts w:cstheme="minorHAnsi"/>
-          <w:sz w:val="24"/>
-          <w:szCs w:val="24"/>
-        </w:rPr>
-        <w:t xml:space="preserve">,  </w:t>
-      </w:r>
-      <w:proofErr w:type="spellStart"/>
-      <w:r>
-        <w:rPr>
-          <w:rFonts w:cstheme="minorHAnsi"/>
-          <w:sz w:val="24"/>
-          <w:szCs w:val="24"/>
-        </w:rPr>
-        <w:t>Read</w:t>
-      </w:r>
-      <w:proofErr w:type="spellEnd"/>
-      <w:r>
-        <w:rPr>
-          <w:rFonts w:cstheme="minorHAnsi"/>
-          <w:sz w:val="24"/>
-          <w:szCs w:val="24"/>
-        </w:rPr>
-        <w:t xml:space="preserve">, </w:t>
-      </w:r>
-      <w:proofErr w:type="spellStart"/>
-      <w:r>
-        <w:rPr>
-          <w:rFonts w:cstheme="minorHAnsi"/>
-          <w:sz w:val="24"/>
-          <w:szCs w:val="24"/>
-        </w:rPr>
-        <w:t>Write</w:t>
-      </w:r>
-      <w:proofErr w:type="spellEnd"/>
-      <w:r>
-        <w:rPr>
-          <w:rFonts w:cstheme="minorHAnsi"/>
-          <w:sz w:val="24"/>
-          <w:szCs w:val="24"/>
-        </w:rPr>
-        <w:t xml:space="preserve">, </w:t>
-      </w:r>
-      <w:proofErr w:type="spellStart"/>
-      <w:r>
-        <w:rPr>
-          <w:rFonts w:cstheme="minorHAnsi"/>
-          <w:sz w:val="24"/>
-          <w:szCs w:val="24"/>
-        </w:rPr>
-        <w:t>Delete</w:t>
-      </w:r>
-      <w:proofErr w:type="spellEnd"/>
-    </w:p>
-    <w:p>
-      <w:pPr>
-        <w:rPr>
-          <w:rFonts w:cstheme="minorHAnsi"/>
-          <w:sz w:val="24"/>
-          <w:szCs w:val="24"/>
-        </w:rPr>
-      </w:pPr>
-    </w:p>
-    <w:p>
-      <w:pPr>
-        <w:rPr>
-          <w:rFonts w:cstheme="minorHAnsi"/>
-          <w:sz w:val="24"/>
-          <w:szCs w:val="24"/>
-        </w:rPr>
-      </w:pPr>
-    </w:p>
-    <w:p>
-      <w:pPr>
-        <w:pStyle w:val="Heading1"/>
-        <w:rPr>
-          <w:rFonts w:asciiTheme="minorHAnsi" w:hAnsiTheme="minorHAnsi" w:cstheme="minorHAnsi"/>
-          <w:sz w:val="24"/>
-          <w:szCs w:val="24"/>
-        </w:rPr>
-      </w:pPr>
-      <w:bookmarkStart w:id="4" w:name="_Toc536173568"/>
+      <w:bookmarkStart w:id="3" w:name="_Toc536173568"/>
       <w:r>
         <w:rPr>
           <w:rFonts w:asciiTheme="minorHAnsi" w:hAnsiTheme="minorHAnsi" w:cstheme="minorHAnsi"/>
@@ -3841,27 +3841,27 @@
         <w:lastRenderedPageBreak/>
         <w:t>Opis</w:t>
       </w:r>
+      <w:bookmarkEnd w:id="3"/>
+    </w:p>
+    <w:p>
+      <w:pPr>
+        <w:pStyle w:val="Heading2"/>
+        <w:rPr>
+          <w:rFonts w:asciiTheme="minorHAnsi" w:hAnsiTheme="minorHAnsi" w:cstheme="minorHAnsi"/>
+          <w:sz w:val="24"/>
+          <w:szCs w:val="24"/>
+        </w:rPr>
+      </w:pPr>
+      <w:bookmarkStart w:id="4" w:name="_Toc536173569"/>
+      <w:r>
+        <w:rPr>
+          <w:rFonts w:asciiTheme="minorHAnsi" w:hAnsiTheme="minorHAnsi" w:cstheme="minorHAnsi"/>
+          <w:sz w:val="24"/>
+          <w:szCs w:val="24"/>
+        </w:rPr>
+        <w:t>Perspektiva</w:t>
+      </w:r>
       <w:bookmarkEnd w:id="4"/>
-    </w:p>
-    <w:p>
-      <w:pPr>
-        <w:pStyle w:val="Heading2"/>
-        <w:rPr>
-          <w:rFonts w:asciiTheme="minorHAnsi" w:hAnsiTheme="minorHAnsi" w:cstheme="minorHAnsi"/>
-          <w:sz w:val="24"/>
-          <w:szCs w:val="24"/>
-        </w:rPr>
-      </w:pPr>
-      <w:bookmarkStart w:id="5" w:name="_Toc536173569"/>
-      <w:r>
-        <w:rPr>
-          <w:rFonts w:asciiTheme="minorHAnsi" w:hAnsiTheme="minorHAnsi" w:cstheme="minorHAnsi"/>
-          <w:sz w:val="24"/>
-          <w:szCs w:val="24"/>
-        </w:rPr>
-        <w:t>Perspektiva</w:t>
-      </w:r>
-      <w:bookmarkEnd w:id="5"/>
     </w:p>
     <w:p>
       <w:pPr>
@@ -4120,7 +4120,7 @@
           </mc:Choice>
           <mc:Fallback>
             <w:pict>
-              <v:shapetype w14:anchorId="113D3EC9" id="_x0000_t32" coordsize="21600,21600" o:spt="32" o:oned="t" path="m,l21600,21600e" filled="f">
+              <v:shapetype w14:anchorId="286DCF74" id="_x0000_t32" coordsize="21600,21600" o:spt="32" o:oned="t" path="m,l21600,21600e" filled="f">
                 <v:path arrowok="t" fillok="f" o:connecttype="none"/>
                 <o:lock v:ext="edit" shapetype="t"/>
               </v:shapetype>
@@ -4304,7 +4304,7 @@
           <w:szCs w:val="24"/>
         </w:rPr>
       </w:pPr>
-      <w:bookmarkStart w:id="6" w:name="_Toc536173570"/>
+      <w:bookmarkStart w:id="5" w:name="_Toc536173570"/>
       <w:r>
         <w:rPr>
           <w:rFonts w:asciiTheme="minorHAnsi" w:hAnsiTheme="minorHAnsi" w:cstheme="minorHAnsi"/>
@@ -4321,7 +4321,7 @@
         </w:rPr>
         <w:t xml:space="preserve"> i implementacija</w:t>
       </w:r>
-      <w:bookmarkEnd w:id="6"/>
+      <w:bookmarkEnd w:id="5"/>
     </w:p>
     <w:p>
       <w:pPr>
@@ -4442,7 +4442,7 @@
           <w:szCs w:val="24"/>
         </w:rPr>
       </w:pPr>
-      <w:bookmarkStart w:id="7" w:name="_Toc536173571"/>
+      <w:bookmarkStart w:id="6" w:name="_Toc536173571"/>
       <w:r>
         <w:rPr>
           <w:rFonts w:asciiTheme="minorHAnsi" w:hAnsiTheme="minorHAnsi" w:cstheme="minorHAnsi"/>
@@ -4452,27 +4452,27 @@
         <w:lastRenderedPageBreak/>
         <w:t>Funkcije produkta</w:t>
       </w:r>
+      <w:bookmarkEnd w:id="6"/>
+    </w:p>
+    <w:p>
+      <w:pPr>
+        <w:pStyle w:val="Heading3"/>
+        <w:rPr>
+          <w:rFonts w:asciiTheme="minorHAnsi" w:hAnsiTheme="minorHAnsi" w:cstheme="minorHAnsi"/>
+          <w:sz w:val="24"/>
+          <w:szCs w:val="24"/>
+        </w:rPr>
+      </w:pPr>
+      <w:bookmarkStart w:id="7" w:name="_Toc536173572"/>
+      <w:r>
+        <w:rPr>
+          <w:rFonts w:asciiTheme="minorHAnsi" w:hAnsiTheme="minorHAnsi" w:cstheme="minorHAnsi"/>
+          <w:sz w:val="24"/>
+          <w:szCs w:val="24"/>
+        </w:rPr>
+        <w:t>Korisnička verzija</w:t>
+      </w:r>
       <w:bookmarkEnd w:id="7"/>
-    </w:p>
-    <w:p>
-      <w:pPr>
-        <w:pStyle w:val="Heading3"/>
-        <w:rPr>
-          <w:rFonts w:asciiTheme="minorHAnsi" w:hAnsiTheme="minorHAnsi" w:cstheme="minorHAnsi"/>
-          <w:sz w:val="24"/>
-          <w:szCs w:val="24"/>
-        </w:rPr>
-      </w:pPr>
-      <w:bookmarkStart w:id="8" w:name="_Toc536173572"/>
-      <w:r>
-        <w:rPr>
-          <w:rFonts w:asciiTheme="minorHAnsi" w:hAnsiTheme="minorHAnsi" w:cstheme="minorHAnsi"/>
-          <w:sz w:val="24"/>
-          <w:szCs w:val="24"/>
-        </w:rPr>
-        <w:t>Korisnička verzija</w:t>
-      </w:r>
-      <w:bookmarkEnd w:id="8"/>
     </w:p>
     <w:p>
       <w:pPr>
@@ -4616,11 +4616,11 @@
       <w:r>
         <w:br/>
       </w:r>
-      <w:bookmarkStart w:id="9" w:name="_Toc536173573"/>
+      <w:bookmarkStart w:id="8" w:name="_Toc536173573"/>
       <w:r>
         <w:t>Administratorska verzija</w:t>
       </w:r>
-      <w:bookmarkEnd w:id="9"/>
+      <w:bookmarkEnd w:id="8"/>
       <w:r>
         <w:br/>
       </w:r>
@@ -5237,7 +5237,7 @@
           <w:lang w:val="en-GB"/>
         </w:rPr>
       </w:pPr>
-      <w:bookmarkStart w:id="10" w:name="_Toc536173574"/>
+      <w:bookmarkStart w:id="9" w:name="_Toc536173574"/>
       <w:proofErr w:type="spellStart"/>
       <w:r>
         <w:rPr>
@@ -5256,7 +5256,7 @@
         </w:rPr>
         <w:t xml:space="preserve"> verzija</w:t>
       </w:r>
-      <w:bookmarkEnd w:id="10"/>
+      <w:bookmarkEnd w:id="9"/>
     </w:p>
     <w:p>
       <w:pPr>
@@ -6010,7 +6010,7 @@
           <w:szCs w:val="24"/>
         </w:rPr>
       </w:pPr>
-      <w:bookmarkStart w:id="11" w:name="_Toc536173575"/>
+      <w:bookmarkStart w:id="10" w:name="_Toc536173575"/>
       <w:r>
         <w:rPr>
           <w:rFonts w:asciiTheme="minorHAnsi" w:hAnsiTheme="minorHAnsi" w:cstheme="minorHAnsi"/>
@@ -6020,27 +6020,27 @@
         <w:lastRenderedPageBreak/>
         <w:t>Specifikacije zahtjeva</w:t>
       </w:r>
+      <w:bookmarkEnd w:id="10"/>
+    </w:p>
+    <w:p>
+      <w:pPr>
+        <w:pStyle w:val="Heading2"/>
+        <w:rPr>
+          <w:rFonts w:asciiTheme="minorHAnsi" w:hAnsiTheme="minorHAnsi" w:cstheme="minorHAnsi"/>
+          <w:sz w:val="24"/>
+          <w:szCs w:val="24"/>
+        </w:rPr>
+      </w:pPr>
+      <w:bookmarkStart w:id="11" w:name="_Toc536173576"/>
+      <w:r>
+        <w:rPr>
+          <w:rFonts w:asciiTheme="minorHAnsi" w:hAnsiTheme="minorHAnsi" w:cstheme="minorHAnsi"/>
+          <w:sz w:val="24"/>
+          <w:szCs w:val="24"/>
+        </w:rPr>
+        <w:t>Zahtjevi eksternog sučelja</w:t>
+      </w:r>
       <w:bookmarkEnd w:id="11"/>
-    </w:p>
-    <w:p>
-      <w:pPr>
-        <w:pStyle w:val="Heading2"/>
-        <w:rPr>
-          <w:rFonts w:asciiTheme="minorHAnsi" w:hAnsiTheme="minorHAnsi" w:cstheme="minorHAnsi"/>
-          <w:sz w:val="24"/>
-          <w:szCs w:val="24"/>
-        </w:rPr>
-      </w:pPr>
-      <w:bookmarkStart w:id="12" w:name="_Toc536173576"/>
-      <w:r>
-        <w:rPr>
-          <w:rFonts w:asciiTheme="minorHAnsi" w:hAnsiTheme="minorHAnsi" w:cstheme="minorHAnsi"/>
-          <w:sz w:val="24"/>
-          <w:szCs w:val="24"/>
-        </w:rPr>
-        <w:t>Zahtjevi eksternog sučelja</w:t>
-      </w:r>
-      <w:bookmarkEnd w:id="12"/>
     </w:p>
     <w:p>
       <w:pPr>
@@ -6241,7 +6241,7 @@
           <w:szCs w:val="24"/>
         </w:rPr>
       </w:pPr>
-      <w:bookmarkStart w:id="13" w:name="_Toc536173577"/>
+      <w:bookmarkStart w:id="12" w:name="_Toc536173577"/>
       <w:r>
         <w:rPr>
           <w:rFonts w:asciiTheme="minorHAnsi" w:hAnsiTheme="minorHAnsi" w:cstheme="minorHAnsi"/>
@@ -6250,94 +6250,94 @@
         </w:rPr>
         <w:t>Obilježja sustava</w:t>
       </w:r>
+      <w:bookmarkEnd w:id="12"/>
+      <w:r>
+        <w:rPr>
+          <w:rFonts w:asciiTheme="minorHAnsi" w:hAnsiTheme="minorHAnsi" w:cstheme="minorHAnsi"/>
+          <w:sz w:val="24"/>
+          <w:szCs w:val="24"/>
+        </w:rPr>
+        <w:t xml:space="preserve"> </w:t>
+      </w:r>
+    </w:p>
+    <w:p>
+      <w:pPr>
+        <w:rPr>
+          <w:rFonts w:cstheme="minorHAnsi"/>
+          <w:sz w:val="24"/>
+          <w:szCs w:val="24"/>
+        </w:rPr>
+      </w:pPr>
+      <w:r>
+        <w:rPr>
+          <w:rFonts w:cstheme="minorHAnsi"/>
+          <w:sz w:val="24"/>
+          <w:szCs w:val="24"/>
+        </w:rPr>
+        <w:t>Administratoru sustava dozvoljene su promjene podataka korisnika i njihovih ovlasti unutar aplikacije kao i promje</w:t>
+      </w:r>
+      <w:r>
+        <w:rPr>
+          <w:rFonts w:cstheme="minorHAnsi"/>
+          <w:sz w:val="24"/>
+          <w:szCs w:val="24"/>
+        </w:rPr>
+        <w:t>ne podataka o mjernim stanicama, administrator će svoje funkcionalnosti izvršavati u desktop verziji aplikacije.</w:t>
+      </w:r>
+    </w:p>
+    <w:p>
+      <w:pPr>
+        <w:pStyle w:val="Heading3"/>
+        <w:rPr>
+          <w:rFonts w:asciiTheme="minorHAnsi" w:hAnsiTheme="minorHAnsi" w:cstheme="minorHAnsi"/>
+          <w:sz w:val="24"/>
+          <w:szCs w:val="24"/>
+        </w:rPr>
+      </w:pPr>
+      <w:bookmarkStart w:id="13" w:name="_Toc536173578"/>
+      <w:r>
+        <w:rPr>
+          <w:rFonts w:asciiTheme="minorHAnsi" w:hAnsiTheme="minorHAnsi" w:cstheme="minorHAnsi"/>
+          <w:sz w:val="24"/>
+          <w:szCs w:val="24"/>
+        </w:rPr>
+        <w:t>Pregled trenutnih stanja mjernih stanica</w:t>
+      </w:r>
+      <w:r>
+        <w:rPr>
+          <w:rFonts w:asciiTheme="minorHAnsi" w:hAnsiTheme="minorHAnsi" w:cstheme="minorHAnsi"/>
+          <w:sz w:val="24"/>
+          <w:szCs w:val="24"/>
+        </w:rPr>
+        <w:t xml:space="preserve">(android i </w:t>
+      </w:r>
+      <w:r>
+        <w:rPr>
+          <w:rFonts w:asciiTheme="minorHAnsi" w:hAnsiTheme="minorHAnsi" w:cstheme="minorHAnsi"/>
+          <w:sz w:val="24"/>
+          <w:szCs w:val="24"/>
+        </w:rPr>
+        <w:t>iOS</w:t>
+      </w:r>
+      <w:r>
+        <w:rPr>
+          <w:rFonts w:asciiTheme="minorHAnsi" w:hAnsiTheme="minorHAnsi" w:cstheme="minorHAnsi"/>
+          <w:sz w:val="24"/>
+          <w:szCs w:val="24"/>
+        </w:rPr>
+        <w:t>)</w:t>
+      </w:r>
       <w:bookmarkEnd w:id="13"/>
-      <w:r>
-        <w:rPr>
-          <w:rFonts w:asciiTheme="minorHAnsi" w:hAnsiTheme="minorHAnsi" w:cstheme="minorHAnsi"/>
-          <w:sz w:val="24"/>
-          <w:szCs w:val="24"/>
-        </w:rPr>
-        <w:t xml:space="preserve"> </w:t>
-      </w:r>
-    </w:p>
-    <w:p>
-      <w:pPr>
-        <w:rPr>
-          <w:rFonts w:cstheme="minorHAnsi"/>
-          <w:sz w:val="24"/>
-          <w:szCs w:val="24"/>
-        </w:rPr>
-      </w:pPr>
-      <w:r>
-        <w:rPr>
-          <w:rFonts w:cstheme="minorHAnsi"/>
-          <w:sz w:val="24"/>
-          <w:szCs w:val="24"/>
-        </w:rPr>
-        <w:t>Administratoru sustava dozvoljene su promjene podataka korisnika i njihovih ovlasti unutar aplikacije kao i promje</w:t>
-      </w:r>
-      <w:r>
-        <w:rPr>
-          <w:rFonts w:cstheme="minorHAnsi"/>
-          <w:sz w:val="24"/>
-          <w:szCs w:val="24"/>
-        </w:rPr>
-        <w:t>ne podataka o mjernim stanicama, administrator će svoje funkcionalnosti izvršavati u desktop verziji aplikacije.</w:t>
-      </w:r>
     </w:p>
     <w:p>
       <w:pPr>
         <w:pStyle w:val="Heading3"/>
-        <w:rPr>
-          <w:rFonts w:asciiTheme="minorHAnsi" w:hAnsiTheme="minorHAnsi" w:cstheme="minorHAnsi"/>
-          <w:sz w:val="24"/>
-          <w:szCs w:val="24"/>
-        </w:rPr>
-      </w:pPr>
-      <w:bookmarkStart w:id="14" w:name="_Toc536173578"/>
-      <w:r>
-        <w:rPr>
-          <w:rFonts w:asciiTheme="minorHAnsi" w:hAnsiTheme="minorHAnsi" w:cstheme="minorHAnsi"/>
-          <w:sz w:val="24"/>
-          <w:szCs w:val="24"/>
-        </w:rPr>
-        <w:t>Pregled trenutnih stanja mjernih stanica</w:t>
-      </w:r>
-      <w:r>
-        <w:rPr>
-          <w:rFonts w:asciiTheme="minorHAnsi" w:hAnsiTheme="minorHAnsi" w:cstheme="minorHAnsi"/>
-          <w:sz w:val="24"/>
-          <w:szCs w:val="24"/>
-        </w:rPr>
-        <w:t xml:space="preserve">(android i </w:t>
-      </w:r>
-      <w:r>
-        <w:rPr>
-          <w:rFonts w:asciiTheme="minorHAnsi" w:hAnsiTheme="minorHAnsi" w:cstheme="minorHAnsi"/>
-          <w:sz w:val="24"/>
-          <w:szCs w:val="24"/>
-        </w:rPr>
-        <w:t>iOS</w:t>
-      </w:r>
-      <w:r>
-        <w:rPr>
-          <w:rFonts w:asciiTheme="minorHAnsi" w:hAnsiTheme="minorHAnsi" w:cstheme="minorHAnsi"/>
-          <w:sz w:val="24"/>
-          <w:szCs w:val="24"/>
-        </w:rPr>
-        <w:t>)</w:t>
+      </w:pPr>
+      <w:bookmarkStart w:id="14" w:name="_Toc536173579"/>
+      <w:r>
+        <w:t>Opis i prioritet</w:t>
       </w:r>
       <w:bookmarkEnd w:id="14"/>
-    </w:p>
-    <w:p>
-      <w:pPr>
-        <w:pStyle w:val="Heading3"/>
-      </w:pPr>
-      <w:bookmarkStart w:id="15" w:name="_Toc536173579"/>
-      <w:r>
-        <w:t>Opis i prioritet</w:t>
-      </w:r>
-      <w:bookmarkEnd w:id="15"/>
     </w:p>
     <w:p>
       <w:pPr>
@@ -6469,7 +6469,7 @@
           <w:szCs w:val="24"/>
         </w:rPr>
       </w:pPr>
-      <w:bookmarkStart w:id="16" w:name="_Toc536173580"/>
+      <w:bookmarkStart w:id="15" w:name="_Toc536173580"/>
       <w:r>
         <w:rPr>
           <w:rFonts w:asciiTheme="minorHAnsi" w:hAnsiTheme="minorHAnsi" w:cstheme="minorHAnsi"/>
@@ -6495,7 +6495,7 @@
         </w:rPr>
         <w:t>)</w:t>
       </w:r>
-      <w:bookmarkEnd w:id="16"/>
+      <w:bookmarkEnd w:id="15"/>
     </w:p>
     <w:p>
       <w:pPr>
@@ -6634,7 +6634,7 @@
           <w:szCs w:val="24"/>
         </w:rPr>
       </w:pPr>
-      <w:bookmarkStart w:id="17" w:name="_Toc536173581"/>
+      <w:bookmarkStart w:id="16" w:name="_Toc536173581"/>
       <w:r>
         <w:rPr>
           <w:rFonts w:asciiTheme="minorHAnsi" w:hAnsiTheme="minorHAnsi" w:cstheme="minorHAnsi"/>
@@ -6659,7 +6659,7 @@
         </w:rPr>
         <w:t>)</w:t>
       </w:r>
-      <w:bookmarkEnd w:id="17"/>
+      <w:bookmarkEnd w:id="16"/>
     </w:p>
     <w:p>
       <w:pPr>
@@ -6818,7 +6818,7 @@
           <w:szCs w:val="24"/>
         </w:rPr>
       </w:pPr>
-      <w:bookmarkStart w:id="18" w:name="_Toc536173582"/>
+      <w:bookmarkStart w:id="17" w:name="_Toc536173582"/>
       <w:r>
         <w:rPr>
           <w:rFonts w:asciiTheme="minorHAnsi" w:hAnsiTheme="minorHAnsi" w:cstheme="minorHAnsi"/>
@@ -6827,6 +6827,43 @@
         </w:rPr>
         <w:t>Zahtjevi performansa</w:t>
       </w:r>
+      <w:bookmarkEnd w:id="17"/>
+    </w:p>
+    <w:p>
+      <w:pPr>
+        <w:rPr>
+          <w:rFonts w:cstheme="minorHAnsi"/>
+          <w:sz w:val="24"/>
+          <w:szCs w:val="24"/>
+        </w:rPr>
+      </w:pPr>
+      <w:r>
+        <w:rPr>
+          <w:rFonts w:cstheme="minorHAnsi"/>
+          <w:sz w:val="24"/>
+          <w:szCs w:val="24"/>
+        </w:rPr>
+        <w:t>Pokrenuta aplikacija će biti spremna za rad na uređaju na kojem je instalirana. Raditi će ispravno ovisno o brzini internetske veze i da li su sve mjerne stanice spremne za rad, ispravno postavljene i spojene na bazu podataka.</w:t>
+      </w:r>
+    </w:p>
+    <w:p>
+      <w:pPr>
+        <w:pStyle w:val="Heading2"/>
+        <w:rPr>
+          <w:rFonts w:asciiTheme="minorHAnsi" w:hAnsiTheme="minorHAnsi" w:cstheme="minorHAnsi"/>
+          <w:sz w:val="24"/>
+          <w:szCs w:val="24"/>
+        </w:rPr>
+      </w:pPr>
+      <w:bookmarkStart w:id="18" w:name="_Toc536173583"/>
+      <w:r>
+        <w:rPr>
+          <w:rFonts w:asciiTheme="minorHAnsi" w:hAnsiTheme="minorHAnsi" w:cstheme="minorHAnsi"/>
+          <w:sz w:val="24"/>
+          <w:szCs w:val="24"/>
+        </w:rPr>
+        <w:t>Zahtjevi sigurnosti</w:t>
+      </w:r>
       <w:bookmarkEnd w:id="18"/>
     </w:p>
     <w:p>
@@ -6843,7 +6880,7 @@
           <w:sz w:val="24"/>
           <w:szCs w:val="24"/>
         </w:rPr>
-        <w:t>Pokrenuta aplikacija će biti spremna za rad na uređaju na kojem je instalirana. Raditi će ispravno ovisno o brzini internetske veze i da li su sve mjerne stanice spremne za rad, ispravno postavljene i spojene na bazu podataka.</w:t>
+        <w:t>Servisi koji će biti implementirani na serveru će sprječavati pogreške do kojih bi moglo doći kod komuniciranja senzora sa bazom podataka odnosno sa aplikacijom.</w:t>
       </w:r>
     </w:p>
     <w:p>
@@ -6855,14 +6892,14 @@
           <w:szCs w:val="24"/>
         </w:rPr>
       </w:pPr>
-      <w:bookmarkStart w:id="19" w:name="_Toc536173583"/>
-      <w:r>
-        <w:rPr>
-          <w:rFonts w:asciiTheme="minorHAnsi" w:hAnsiTheme="minorHAnsi" w:cstheme="minorHAnsi"/>
-          <w:sz w:val="24"/>
-          <w:szCs w:val="24"/>
-        </w:rPr>
-        <w:t>Zahtjevi sigurnosti</w:t>
+      <w:bookmarkStart w:id="19" w:name="_Toc536173584"/>
+      <w:r>
+        <w:rPr>
+          <w:rFonts w:asciiTheme="minorHAnsi" w:hAnsiTheme="minorHAnsi" w:cstheme="minorHAnsi"/>
+          <w:sz w:val="24"/>
+          <w:szCs w:val="24"/>
+        </w:rPr>
+        <w:t>Atributi softverske kvalitete</w:t>
       </w:r>
       <w:bookmarkEnd w:id="19"/>
     </w:p>
@@ -6880,7 +6917,7 @@
           <w:sz w:val="24"/>
           <w:szCs w:val="24"/>
         </w:rPr>
-        <w:t>Servisi koji će biti implementirani na serveru će sprječavati pogreške do kojih bi moglo doći kod komuniciranja senzora sa bazom podataka odnosno sa aplikacijom.</w:t>
+        <w:t>Uspješna instalacija, prikaz podataka i slanje obavijesti na ciljanom mobilnom uređaju odnosno pristup i izmjena svih potrebnih podataka na računalu ukoliko je riječ o desktop verziji aplikacije.</w:t>
       </w:r>
     </w:p>
     <w:p>
@@ -6892,44 +6929,7 @@
           <w:szCs w:val="24"/>
         </w:rPr>
       </w:pPr>
-      <w:bookmarkStart w:id="20" w:name="_Toc536173584"/>
-      <w:r>
-        <w:rPr>
-          <w:rFonts w:asciiTheme="minorHAnsi" w:hAnsiTheme="minorHAnsi" w:cstheme="minorHAnsi"/>
-          <w:sz w:val="24"/>
-          <w:szCs w:val="24"/>
-        </w:rPr>
-        <w:t>Atributi softverske kvalitete</w:t>
-      </w:r>
-      <w:bookmarkEnd w:id="20"/>
-    </w:p>
-    <w:p>
-      <w:pPr>
-        <w:rPr>
-          <w:rFonts w:cstheme="minorHAnsi"/>
-          <w:sz w:val="24"/>
-          <w:szCs w:val="24"/>
-        </w:rPr>
-      </w:pPr>
-      <w:r>
-        <w:rPr>
-          <w:rFonts w:cstheme="minorHAnsi"/>
-          <w:sz w:val="24"/>
-          <w:szCs w:val="24"/>
-        </w:rPr>
-        <w:t>Uspješna instalacija, prikaz podataka i slanje obavijesti na ciljanom mobilnom uređaju odnosno pristup i izmjena svih potrebnih podataka na računalu ukoliko je riječ o desktop verziji aplikacije.</w:t>
-      </w:r>
-    </w:p>
-    <w:p>
-      <w:pPr>
-        <w:pStyle w:val="Heading2"/>
-        <w:rPr>
-          <w:rFonts w:asciiTheme="minorHAnsi" w:hAnsiTheme="minorHAnsi" w:cstheme="minorHAnsi"/>
-          <w:sz w:val="24"/>
-          <w:szCs w:val="24"/>
-        </w:rPr>
-      </w:pPr>
-      <w:bookmarkStart w:id="21" w:name="_Toc536173585"/>
+      <w:bookmarkStart w:id="20" w:name="_Toc536173585"/>
       <w:r>
         <w:rPr>
           <w:rFonts w:asciiTheme="minorHAnsi" w:hAnsiTheme="minorHAnsi" w:cstheme="minorHAnsi"/>
@@ -6939,7 +6939,7 @@
         <w:lastRenderedPageBreak/>
         <w:t>Korištene tehnologije i alati</w:t>
       </w:r>
-      <w:bookmarkEnd w:id="21"/>
+      <w:bookmarkEnd w:id="20"/>
     </w:p>
     <w:p>
       <w:pPr>
@@ -7296,7 +7296,7 @@
           <w:szCs w:val="24"/>
         </w:rPr>
       </w:pPr>
-      <w:bookmarkStart w:id="22" w:name="_Toc536173586"/>
+      <w:bookmarkStart w:id="21" w:name="_Toc536173586"/>
       <w:r>
         <w:rPr>
           <w:rFonts w:asciiTheme="minorHAnsi" w:hAnsiTheme="minorHAnsi" w:cstheme="minorHAnsi"/>
@@ -7412,7 +7412,7 @@
         </w:rPr>
         <w:t>Arhitektura sustava</w:t>
       </w:r>
-      <w:bookmarkEnd w:id="22"/>
+      <w:bookmarkEnd w:id="21"/>
     </w:p>
     <w:p>
       <w:pPr>
@@ -7822,7 +7822,7 @@
           </mc:Choice>
           <mc:Fallback>
             <w:pict>
-              <v:shape w14:anchorId="1AE30008" id="Ravni poveznik sa strelicom 19" o:spid="_x0000_s1026" type="#_x0000_t32" style="position:absolute;margin-left:167.35pt;margin-top:190.65pt;width:34.15pt;height:47.4pt;flip:x;z-index:251656192;visibility:visible;mso-wrap-style:square;mso-width-percent:0;mso-height-percent:0;mso-wrap-distance-left:9pt;mso-wrap-distance-top:0;mso-wrap-distance-right:9pt;mso-wrap-distance-bottom:0;mso-position-horizontal:absolute;mso-position-horizontal-relative:text;mso-position-vertical:absolute;mso-position-vertical-relative:text;mso-width-percent:0;mso-height-percent:0;mso-width-relative:margin;mso-height-relative:margin" o:gfxdata="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" strokecolor="black [3200]" strokeweight="2pt">
+              <v:shape w14:anchorId="272FA0AB" id="Ravni poveznik sa strelicom 19" o:spid="_x0000_s1026" type="#_x0000_t32" style="position:absolute;margin-left:167.35pt;margin-top:190.65pt;width:34.15pt;height:47.4pt;flip:x;z-index:251656192;visibility:visible;mso-wrap-style:square;mso-width-percent:0;mso-height-percent:0;mso-wrap-distance-left:9pt;mso-wrap-distance-top:0;mso-wrap-distance-right:9pt;mso-wrap-distance-bottom:0;mso-position-horizontal:absolute;mso-position-horizontal-relative:text;mso-position-vertical:absolute;mso-position-vertical-relative:text;mso-width-percent:0;mso-height-percent:0;mso-width-relative:margin;mso-height-relative:margin" o:gfxdata="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" strokecolor="black [3200]" strokeweight="2pt">
                 <v:stroke endarrow="open"/>
                 <v:shadow on="t" color="black" opacity="24903f" origin=",.5" offset="0,.55556mm"/>
               </v:shape>
@@ -7898,7 +7898,7 @@
           </mc:Choice>
           <mc:Fallback>
             <w:pict>
-              <v:shape w14:anchorId="5C4CA4A5" id="Ravni poveznik sa strelicom 18" o:spid="_x0000_s1026" type="#_x0000_t32" style="position:absolute;margin-left:155.95pt;margin-top:181.65pt;width:33.6pt;height:45pt;flip:y;z-index:251654144;visibility:visible;mso-wrap-style:square;mso-width-percent:0;mso-height-percent:0;mso-wrap-distance-left:9pt;mso-wrap-distance-top:0;mso-wrap-distance-right:9pt;mso-wrap-distance-bottom:0;mso-position-horizontal:absolute;mso-position-horizontal-relative:text;mso-position-vertical:absolute;mso-position-vertical-relative:text;mso-width-percent:0;mso-height-percent:0;mso-width-relative:margin;mso-height-relative:margin" o:gfxdata="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" strokecolor="black [3200]" strokeweight="2pt">
+              <v:shape w14:anchorId="74EAEA42" id="Ravni poveznik sa strelicom 18" o:spid="_x0000_s1026" type="#_x0000_t32" style="position:absolute;margin-left:155.95pt;margin-top:181.65pt;width:33.6pt;height:45pt;flip:y;z-index:251654144;visibility:visible;mso-wrap-style:square;mso-width-percent:0;mso-height-percent:0;mso-wrap-distance-left:9pt;mso-wrap-distance-top:0;mso-wrap-distance-right:9pt;mso-wrap-distance-bottom:0;mso-position-horizontal:absolute;mso-position-horizontal-relative:text;mso-position-vertical:absolute;mso-position-vertical-relative:text;mso-width-percent:0;mso-height-percent:0;mso-width-relative:margin;mso-height-relative:margin" o:gfxdata="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" strokecolor="black [3200]" strokeweight="2pt">
                 <v:stroke endarrow="open"/>
                 <v:shadow on="t" color="black" opacity="24903f" origin=",.5" offset="0,.55556mm"/>
               </v:shape>
@@ -8408,7 +8408,7 @@
           </mc:Choice>
           <mc:Fallback>
             <w:pict>
-              <v:shape w14:anchorId="1E667949" id="Ravni poveznik sa strelicom 21" o:spid="_x0000_s1026" type="#_x0000_t32" style="position:absolute;margin-left:226.15pt;margin-top:66.45pt;width:0;height:39.6pt;z-index:251658240;visibility:visible;mso-wrap-style:square;mso-width-percent:0;mso-height-percent:0;mso-wrap-distance-left:9pt;mso-wrap-distance-top:0;mso-wrap-distance-right:9pt;mso-wrap-distance-bottom:0;mso-position-horizontal:absolute;mso-position-horizontal-relative:text;mso-position-vertical:absolute;mso-position-vertical-relative:text;mso-width-percent:0;mso-height-percent:0;mso-width-relative:margin;mso-height-relative:margin" o:gfxdata="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" strokecolor="black [3200]" strokeweight="2pt">
+              <v:shape w14:anchorId="1A29E2B0" id="Ravni poveznik sa strelicom 21" o:spid="_x0000_s1026" type="#_x0000_t32" style="position:absolute;margin-left:226.15pt;margin-top:66.45pt;width:0;height:39.6pt;z-index:251658240;visibility:visible;mso-wrap-style:square;mso-width-percent:0;mso-height-percent:0;mso-wrap-distance-left:9pt;mso-wrap-distance-top:0;mso-wrap-distance-right:9pt;mso-wrap-distance-bottom:0;mso-position-horizontal:absolute;mso-position-horizontal-relative:text;mso-position-vertical:absolute;mso-position-vertical-relative:text;mso-width-percent:0;mso-height-percent:0;mso-width-relative:margin;mso-height-relative:margin" o:gfxdata="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" strokecolor="black [3200]" strokeweight="2pt">
                 <v:stroke endarrow="open"/>
                 <v:shadow on="t" color="black" opacity="24903f" origin=",.5" offset="0,.55556mm"/>
               </v:shape>
@@ -8484,7 +8484,7 @@
           </mc:Choice>
           <mc:Fallback>
             <w:pict>
-              <v:shape w14:anchorId="49557504" id="Ravni poveznik sa strelicom 13" o:spid="_x0000_s1026" type="#_x0000_t32" style="position:absolute;margin-left:337.15pt;margin-top:143.25pt;width:28.3pt;height:0;flip:x;z-index:251652096;visibility:visible;mso-wrap-style:square;mso-width-percent:0;mso-height-percent:0;mso-wrap-distance-left:9pt;mso-wrap-distance-top:0;mso-wrap-distance-right:9pt;mso-wrap-distance-bottom:0;mso-position-horizontal:absolute;mso-position-horizontal-relative:text;mso-position-vertical:absolute;mso-position-vertical-relative:text;mso-width-percent:0;mso-height-percent:0;mso-width-relative:margin;mso-height-relative:margin" o:gfxdata="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" strokecolor="black [3200]" strokeweight="2pt">
+              <v:shape w14:anchorId="41B5113F" id="Ravni poveznik sa strelicom 13" o:spid="_x0000_s1026" type="#_x0000_t32" style="position:absolute;margin-left:337.15pt;margin-top:143.25pt;width:28.3pt;height:0;flip:x;z-index:251652096;visibility:visible;mso-wrap-style:square;mso-width-percent:0;mso-height-percent:0;mso-wrap-distance-left:9pt;mso-wrap-distance-top:0;mso-wrap-distance-right:9pt;mso-wrap-distance-bottom:0;mso-position-horizontal:absolute;mso-position-horizontal-relative:text;mso-position-vertical:absolute;mso-position-vertical-relative:text;mso-width-percent:0;mso-height-percent:0;mso-width-relative:margin;mso-height-relative:margin" o:gfxdata="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" strokecolor="black [3200]" strokeweight="2pt">
                 <v:stroke endarrow="open"/>
                 <v:shadow on="t" color="black" opacity="24903f" origin=",.5" offset="0,.55556mm"/>
               </v:shape>
@@ -8560,7 +8560,7 @@
           </mc:Choice>
           <mc:Fallback>
             <w:pict>
-              <v:shape w14:anchorId="033B6C0C" id="Ravni poveznik sa strelicom 11" o:spid="_x0000_s1026" type="#_x0000_t32" style="position:absolute;margin-left:336.55pt;margin-top:131.25pt;width:28.3pt;height:0;z-index:251650048;visibility:visible;mso-wrap-style:square;mso-width-percent:0;mso-height-percent:0;mso-wrap-distance-left:9pt;mso-wrap-distance-top:0;mso-wrap-distance-right:9pt;mso-wrap-distance-bottom:0;mso-position-horizontal:absolute;mso-position-horizontal-relative:text;mso-position-vertical:absolute;mso-position-vertical-relative:text;mso-width-percent:0;mso-height-percent:0;mso-width-relative:margin;mso-height-relative:margin" o:gfxdata="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" strokecolor="black [3200]" strokeweight="2pt">
+              <v:shape w14:anchorId="0686B104" id="Ravni poveznik sa strelicom 11" o:spid="_x0000_s1026" type="#_x0000_t32" style="position:absolute;margin-left:336.55pt;margin-top:131.25pt;width:28.3pt;height:0;z-index:251650048;visibility:visible;mso-wrap-style:square;mso-width-percent:0;mso-height-percent:0;mso-wrap-distance-left:9pt;mso-wrap-distance-top:0;mso-wrap-distance-right:9pt;mso-wrap-distance-bottom:0;mso-position-horizontal:absolute;mso-position-horizontal-relative:text;mso-position-vertical:absolute;mso-position-vertical-relative:text;mso-width-percent:0;mso-height-percent:0;mso-width-relative:margin;mso-height-relative:margin" o:gfxdata="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" strokecolor="black [3200]" strokeweight="2pt">
                 <v:stroke endarrow="open"/>
                 <v:shadow on="t" color="black" opacity="24903f" origin=",.5" offset="0,.55556mm"/>
               </v:shape>
@@ -8636,7 +8636,7 @@
           </mc:Choice>
           <mc:Fallback>
             <w:pict>
-              <v:shape w14:anchorId="5D70011D" id="Ravni poveznik sa strelicom 10" o:spid="_x0000_s1026" type="#_x0000_t32" style="position:absolute;margin-left:249.55pt;margin-top:143.85pt;width:22.65pt;height:0;flip:x;z-index:251648000;visibility:visible;mso-wrap-style:square;mso-width-percent:0;mso-height-percent:0;mso-wrap-distance-left:9pt;mso-wrap-distance-top:0;mso-wrap-distance-right:9pt;mso-wrap-distance-bottom:0;mso-position-horizontal:absolute;mso-position-horizontal-relative:text;mso-position-vertical:absolute;mso-position-vertical-relative:text;mso-width-percent:0;mso-height-percent:0;mso-width-relative:margin;mso-height-relative:margin" o:gfxdata="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" strokecolor="black [3200]" strokeweight="2pt">
+              <v:shape w14:anchorId="132ECC9B" id="Ravni poveznik sa strelicom 10" o:spid="_x0000_s1026" type="#_x0000_t32" style="position:absolute;margin-left:249.55pt;margin-top:143.85pt;width:22.65pt;height:0;flip:x;z-index:251648000;visibility:visible;mso-wrap-style:square;mso-width-percent:0;mso-height-percent:0;mso-wrap-distance-left:9pt;mso-wrap-distance-top:0;mso-wrap-distance-right:9pt;mso-wrap-distance-bottom:0;mso-position-horizontal:absolute;mso-position-horizontal-relative:text;mso-position-vertical:absolute;mso-position-vertical-relative:text;mso-width-percent:0;mso-height-percent:0;mso-width-relative:margin;mso-height-relative:margin" o:gfxdata="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" strokecolor="black [3200]" strokeweight="2pt">
                 <v:stroke endarrow="open"/>
                 <v:shadow on="t" color="black" opacity="24903f" origin=",.5" offset="0,.55556mm"/>
               </v:shape>
@@ -8712,7 +8712,7 @@
           </mc:Choice>
           <mc:Fallback>
             <w:pict>
-              <v:shape w14:anchorId="5258AD83" id="Ravni poveznik sa strelicom 9" o:spid="_x0000_s1026" type="#_x0000_t32" style="position:absolute;margin-left:248.95pt;margin-top:131.85pt;width:22.65pt;height:0;z-index:251645952;visibility:visible;mso-wrap-style:square;mso-width-percent:0;mso-height-percent:0;mso-wrap-distance-left:9pt;mso-wrap-distance-top:0;mso-wrap-distance-right:9pt;mso-wrap-distance-bottom:0;mso-position-horizontal:absolute;mso-position-horizontal-relative:text;mso-position-vertical:absolute;mso-position-vertical-relative:text;mso-width-percent:0;mso-height-percent:0;mso-width-relative:margin;mso-height-relative:margin" o:gfxdata="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" strokecolor="black [3200]" strokeweight="2pt">
+              <v:shape w14:anchorId="2821DD00" id="Ravni poveznik sa strelicom 9" o:spid="_x0000_s1026" type="#_x0000_t32" style="position:absolute;margin-left:248.95pt;margin-top:131.85pt;width:22.65pt;height:0;z-index:251645952;visibility:visible;mso-wrap-style:square;mso-width-percent:0;mso-height-percent:0;mso-wrap-distance-left:9pt;mso-wrap-distance-top:0;mso-wrap-distance-right:9pt;mso-wrap-distance-bottom:0;mso-position-horizontal:absolute;mso-position-horizontal-relative:text;mso-position-vertical:absolute;mso-position-vertical-relative:text;mso-width-percent:0;mso-height-percent:0;mso-width-relative:margin;mso-height-relative:margin" o:gfxdata="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" strokecolor="black [3200]" strokeweight="2pt">
                 <v:stroke endarrow="open"/>
                 <v:shadow on="t" color="black" opacity="24903f" origin=",.5" offset="0,.55556mm"/>
               </v:shape>
@@ -8789,7 +8789,7 @@
           </mc:Choice>
           <mc:Fallback>
             <w:pict>
-              <v:shape w14:anchorId="54297536" id="Ravni poveznik sa strelicom 8" o:spid="_x0000_s1026" type="#_x0000_t32" style="position:absolute;margin-left:154.75pt;margin-top:143.25pt;width:31.15pt;height:0;flip:x;z-index:251643904;visibility:visible;mso-wrap-style:square;mso-width-percent:0;mso-height-percent:0;mso-wrap-distance-left:9pt;mso-wrap-distance-top:0;mso-wrap-distance-right:9pt;mso-wrap-distance-bottom:0;mso-position-horizontal:absolute;mso-position-horizontal-relative:text;mso-position-vertical:absolute;mso-position-vertical-relative:text;mso-width-percent:0;mso-height-percent:0;mso-width-relative:margin;mso-height-relative:margin" o:gfxdata="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" strokecolor="black [3200]" strokeweight="2pt">
+              <v:shape w14:anchorId="1C4B66F6" id="Ravni poveznik sa strelicom 8" o:spid="_x0000_s1026" type="#_x0000_t32" style="position:absolute;margin-left:154.75pt;margin-top:143.25pt;width:31.15pt;height:0;flip:x;z-index:251643904;visibility:visible;mso-wrap-style:square;mso-width-percent:0;mso-height-percent:0;mso-wrap-distance-left:9pt;mso-wrap-distance-top:0;mso-wrap-distance-right:9pt;mso-wrap-distance-bottom:0;mso-position-horizontal:absolute;mso-position-horizontal-relative:text;mso-position-vertical:absolute;mso-position-vertical-relative:text;mso-width-percent:0;mso-height-percent:0;mso-width-relative:margin;mso-height-relative:margin" o:gfxdata="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" strokecolor="black [3200]" strokeweight="2pt">
                 <v:stroke endarrow="open"/>
                 <v:shadow on="t" color="black" opacity="24903f" origin=",.5" offset="0,.55556mm"/>
               </v:shape>
@@ -8866,7 +8866,7 @@
           </mc:Choice>
           <mc:Fallback>
             <w:pict>
-              <v:shape w14:anchorId="7DBF0F14" id="Ravni poveznik sa strelicom 7" o:spid="_x0000_s1026" type="#_x0000_t32" style="position:absolute;margin-left:154.15pt;margin-top:131.25pt;width:31.15pt;height:0;z-index:251641856;visibility:visible;mso-wrap-style:square;mso-width-percent:0;mso-height-percent:0;mso-wrap-distance-left:9pt;mso-wrap-distance-top:0;mso-wrap-distance-right:9pt;mso-wrap-distance-bottom:0;mso-position-horizontal:absolute;mso-position-horizontal-relative:text;mso-position-vertical:absolute;mso-position-vertical-relative:text;mso-width-percent:0;mso-height-percent:0;mso-width-relative:margin;mso-height-relative:margin" o:gfxdata="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" strokecolor="black [3200]" strokeweight="2pt">
+              <v:shape w14:anchorId="697494F1" id="Ravni poveznik sa strelicom 7" o:spid="_x0000_s1026" type="#_x0000_t32" style="position:absolute;margin-left:154.15pt;margin-top:131.25pt;width:31.15pt;height:0;z-index:251641856;visibility:visible;mso-wrap-style:square;mso-width-percent:0;mso-height-percent:0;mso-wrap-distance-left:9pt;mso-wrap-distance-top:0;mso-wrap-distance-right:9pt;mso-wrap-distance-bottom:0;mso-position-horizontal:absolute;mso-position-horizontal-relative:text;mso-position-vertical:absolute;mso-position-vertical-relative:text;mso-width-percent:0;mso-height-percent:0;mso-width-relative:margin;mso-height-relative:margin" o:gfxdata="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" strokecolor="black [3200]" strokeweight="2pt">
                 <v:stroke endarrow="open"/>
                 <v:shadow on="t" color="black" opacity="24903f" origin=",.5" offset="0,.55556mm"/>
               </v:shape>
@@ -8943,7 +8943,7 @@
           </mc:Choice>
           <mc:Fallback>
             <w:pict>
-              <v:shape w14:anchorId="155E0F26" id="Ravni poveznik sa strelicom 6" o:spid="_x0000_s1026" type="#_x0000_t32" style="position:absolute;margin-left:68.35pt;margin-top:262.05pt;width:31.15pt;height:0;z-index:251639808;visibility:visible;mso-wrap-style:square;mso-width-percent:0;mso-height-percent:0;mso-wrap-distance-left:9pt;mso-wrap-distance-top:0;mso-wrap-distance-right:9pt;mso-wrap-distance-bottom:0;mso-position-horizontal:absolute;mso-position-horizontal-relative:text;mso-position-vertical:absolute;mso-position-vertical-relative:text;mso-width-percent:0;mso-height-percent:0;mso-width-relative:margin;mso-height-relative:margin" o:gfxdata="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" strokecolor="black [3200]" strokeweight="2pt">
+              <v:shape w14:anchorId="0100CA7C" id="Ravni poveznik sa strelicom 6" o:spid="_x0000_s1026" type="#_x0000_t32" style="position:absolute;margin-left:68.35pt;margin-top:262.05pt;width:31.15pt;height:0;z-index:251639808;visibility:visible;mso-wrap-style:square;mso-width-percent:0;mso-height-percent:0;mso-wrap-distance-left:9pt;mso-wrap-distance-top:0;mso-wrap-distance-right:9pt;mso-wrap-distance-bottom:0;mso-position-horizontal:absolute;mso-position-horizontal-relative:text;mso-position-vertical:absolute;mso-position-vertical-relative:text;mso-width-percent:0;mso-height-percent:0;mso-width-relative:margin;mso-height-relative:margin" o:gfxdata="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" strokecolor="black [3200]" strokeweight="2pt">
                 <v:stroke endarrow="open"/>
                 <v:shadow on="t" color="black" opacity="24903f" origin=",.5" offset="0,.55556mm"/>
               </v:shape>
@@ -9020,7 +9020,7 @@
           </mc:Choice>
           <mc:Fallback>
             <w:pict>
-              <v:shape w14:anchorId="75B1473B" id="Ravni poveznik sa strelicom 5" o:spid="_x0000_s1026" type="#_x0000_t32" style="position:absolute;margin-left:61.75pt;margin-top:162.45pt;width:31.15pt;height:0;z-index:251637760;visibility:visible;mso-wrap-style:square;mso-width-percent:0;mso-height-percent:0;mso-wrap-distance-left:9pt;mso-wrap-distance-top:0;mso-wrap-distance-right:9pt;mso-wrap-distance-bottom:0;mso-position-horizontal:absolute;mso-position-horizontal-relative:text;mso-position-vertical:absolute;mso-position-vertical-relative:text;mso-width-percent:0;mso-height-percent:0;mso-width-relative:margin;mso-height-relative:margin" o:gfxdata="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" strokecolor="black [3200]" strokeweight="2pt">
+              <v:shape w14:anchorId="3B787EC3" id="Ravni poveznik sa strelicom 5" o:spid="_x0000_s1026" type="#_x0000_t32" style="position:absolute;margin-left:61.75pt;margin-top:162.45pt;width:31.15pt;height:0;z-index:251637760;visibility:visible;mso-wrap-style:square;mso-width-percent:0;mso-height-percent:0;mso-wrap-distance-left:9pt;mso-wrap-distance-top:0;mso-wrap-distance-right:9pt;mso-wrap-distance-bottom:0;mso-position-horizontal:absolute;mso-position-horizontal-relative:text;mso-position-vertical:absolute;mso-position-vertical-relative:text;mso-width-percent:0;mso-height-percent:0;mso-width-relative:margin;mso-height-relative:margin" o:gfxdata="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" strokecolor="black [3200]" strokeweight="2pt">
                 <v:stroke endarrow="open"/>
                 <v:shadow on="t" color="black" opacity="24903f" origin=",.5" offset="0,.55556mm"/>
               </v:shape>
@@ -9097,7 +9097,7 @@
           </mc:Choice>
           <mc:Fallback>
             <w:pict>
-              <v:shape w14:anchorId="5AB754F7" id="Ravni poveznik sa strelicom 4" o:spid="_x0000_s1026" type="#_x0000_t32" style="position:absolute;margin-left:59.95pt;margin-top:90.45pt;width:31.15pt;height:0;z-index:251629568;visibility:visible;mso-wrap-style:square;mso-width-percent:0;mso-height-percent:0;mso-wrap-distance-left:9pt;mso-wrap-distance-top:0;mso-wrap-distance-right:9pt;mso-wrap-distance-bottom:0;mso-position-horizontal:absolute;mso-position-horizontal-relative:text;mso-position-vertical:absolute;mso-position-vertical-relative:text;mso-width-percent:0;mso-height-percent:0;mso-width-relative:margin;mso-height-relative:margin" o:gfxdata="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" strokecolor="black [3200]" strokeweight="2pt">
+              <v:shape w14:anchorId="6A4F305D" id="Ravni poveznik sa strelicom 4" o:spid="_x0000_s1026" type="#_x0000_t32" style="position:absolute;margin-left:59.95pt;margin-top:90.45pt;width:31.15pt;height:0;z-index:251629568;visibility:visible;mso-wrap-style:square;mso-width-percent:0;mso-height-percent:0;mso-wrap-distance-left:9pt;mso-wrap-distance-top:0;mso-wrap-distance-right:9pt;mso-wrap-distance-bottom:0;mso-position-horizontal:absolute;mso-position-horizontal-relative:text;mso-position-vertical:absolute;mso-position-vertical-relative:text;mso-width-percent:0;mso-height-percent:0;mso-width-relative:margin;mso-height-relative:margin" o:gfxdata="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" strokecolor="black [3200]" strokeweight="2pt">
                 <v:stroke endarrow="open"/>
                 <v:shadow on="t" color="black" opacity="24903f" origin=",.5" offset="0,.55556mm"/>
               </v:shape>
@@ -9386,100 +9386,100 @@
       <w:pPr>
         <w:pStyle w:val="Heading3"/>
       </w:pPr>
-      <w:bookmarkStart w:id="23" w:name="_Toc536173587"/>
+      <w:bookmarkStart w:id="22" w:name="_Toc536173587"/>
       <w:r>
         <w:lastRenderedPageBreak/>
         <w:t>Web servisi i baza podataka</w:t>
       </w:r>
+      <w:bookmarkEnd w:id="22"/>
+    </w:p>
+    <w:p>
+      <w:pPr>
+        <w:rPr>
+          <w:rFonts w:cstheme="minorHAnsi"/>
+          <w:sz w:val="24"/>
+          <w:szCs w:val="24"/>
+        </w:rPr>
+      </w:pPr>
+      <w:r>
+        <w:rPr>
+          <w:rFonts w:cstheme="minorHAnsi"/>
+          <w:sz w:val="24"/>
+          <w:szCs w:val="24"/>
+        </w:rPr>
+        <w:t xml:space="preserve">Web servisi su pisani u PHP programskom jeziku koji komuniciraju sa </w:t>
+      </w:r>
+      <w:proofErr w:type="spellStart"/>
+      <w:r>
+        <w:rPr>
+          <w:rFonts w:cstheme="minorHAnsi"/>
+          <w:sz w:val="24"/>
+          <w:szCs w:val="24"/>
+        </w:rPr>
+        <w:t>MySQL</w:t>
+      </w:r>
+      <w:proofErr w:type="spellEnd"/>
+      <w:r>
+        <w:rPr>
+          <w:rFonts w:cstheme="minorHAnsi"/>
+          <w:sz w:val="24"/>
+          <w:szCs w:val="24"/>
+        </w:rPr>
+        <w:t xml:space="preserve"> bazom podataka koja se nalazi na serveru mjerenje.info. Servisi koji se trenutno i ubuduće koristi u aplikaciji</w:t>
+      </w:r>
+      <w:r>
+        <w:rPr>
+          <w:rFonts w:cstheme="minorHAnsi"/>
+          <w:sz w:val="24"/>
+          <w:szCs w:val="24"/>
+        </w:rPr>
+        <w:t>, također je navedeno koje verzije aplikacije koriste koji servis za komunikaciji sa bazom podataka</w:t>
+      </w:r>
+      <w:r>
+        <w:rPr>
+          <w:rFonts w:cstheme="minorHAnsi"/>
+          <w:sz w:val="24"/>
+          <w:szCs w:val="24"/>
+        </w:rPr>
+        <w:t>.</w:t>
+      </w:r>
+    </w:p>
+    <w:p>
+      <w:pPr>
+        <w:rPr>
+          <w:rFonts w:cstheme="minorHAnsi"/>
+          <w:sz w:val="24"/>
+          <w:szCs w:val="24"/>
+        </w:rPr>
+      </w:pPr>
+    </w:p>
+    <w:p>
+      <w:pPr>
+        <w:pStyle w:val="Heading3"/>
+        <w:rPr>
+          <w:rFonts w:asciiTheme="minorHAnsi" w:hAnsiTheme="minorHAnsi" w:cstheme="minorHAnsi"/>
+          <w:sz w:val="24"/>
+          <w:szCs w:val="24"/>
+        </w:rPr>
+      </w:pPr>
+      <w:r>
+        <w:rPr>
+          <w:rFonts w:asciiTheme="minorHAnsi" w:hAnsiTheme="minorHAnsi" w:cstheme="minorHAnsi"/>
+          <w:sz w:val="24"/>
+          <w:szCs w:val="24"/>
+        </w:rPr>
+        <w:t xml:space="preserve"> </w:t>
+      </w:r>
+      <w:bookmarkStart w:id="23" w:name="_Toc536173588"/>
+      <w:r>
+        <w:rPr>
+          <w:rFonts w:asciiTheme="minorHAnsi" w:hAnsiTheme="minorHAnsi" w:cstheme="minorHAnsi"/>
+          <w:sz w:val="24"/>
+          <w:szCs w:val="24"/>
+        </w:rPr>
+        <w:t>Servis za prijavu(iOS, android, desktop)</w:t>
+      </w:r>
       <w:bookmarkEnd w:id="23"/>
-    </w:p>
-    <w:p>
-      <w:pPr>
-        <w:rPr>
-          <w:rFonts w:cstheme="minorHAnsi"/>
-          <w:sz w:val="24"/>
-          <w:szCs w:val="24"/>
-        </w:rPr>
-      </w:pPr>
-      <w:r>
-        <w:rPr>
-          <w:rFonts w:cstheme="minorHAnsi"/>
-          <w:sz w:val="24"/>
-          <w:szCs w:val="24"/>
-        </w:rPr>
-        <w:t xml:space="preserve">Web servisi su pisani u PHP programskom jeziku koji komuniciraju sa </w:t>
-      </w:r>
-      <w:proofErr w:type="spellStart"/>
-      <w:r>
-        <w:rPr>
-          <w:rFonts w:cstheme="minorHAnsi"/>
-          <w:sz w:val="24"/>
-          <w:szCs w:val="24"/>
-        </w:rPr>
-        <w:t>MySQL</w:t>
-      </w:r>
-      <w:proofErr w:type="spellEnd"/>
-      <w:r>
-        <w:rPr>
-          <w:rFonts w:cstheme="minorHAnsi"/>
-          <w:sz w:val="24"/>
-          <w:szCs w:val="24"/>
-        </w:rPr>
-        <w:t xml:space="preserve"> bazom podataka koja se nalazi na serveru mjerenje.info. Servisi koji se trenutno i ubuduće koristi u aplikaciji</w:t>
-      </w:r>
-      <w:r>
-        <w:rPr>
-          <w:rFonts w:cstheme="minorHAnsi"/>
-          <w:sz w:val="24"/>
-          <w:szCs w:val="24"/>
-        </w:rPr>
-        <w:t>, također je navedeno koje verzije aplikacije koriste koji servis za komunikaciji sa bazom podataka</w:t>
-      </w:r>
-      <w:r>
-        <w:rPr>
-          <w:rFonts w:cstheme="minorHAnsi"/>
-          <w:sz w:val="24"/>
-          <w:szCs w:val="24"/>
-        </w:rPr>
-        <w:t>.</w:t>
-      </w:r>
-    </w:p>
-    <w:p>
-      <w:pPr>
-        <w:rPr>
-          <w:rFonts w:cstheme="minorHAnsi"/>
-          <w:sz w:val="24"/>
-          <w:szCs w:val="24"/>
-        </w:rPr>
-      </w:pPr>
-    </w:p>
-    <w:p>
-      <w:pPr>
-        <w:pStyle w:val="Heading3"/>
-        <w:rPr>
-          <w:rFonts w:asciiTheme="minorHAnsi" w:hAnsiTheme="minorHAnsi" w:cstheme="minorHAnsi"/>
-          <w:sz w:val="24"/>
-          <w:szCs w:val="24"/>
-        </w:rPr>
-      </w:pPr>
-      <w:r>
-        <w:rPr>
-          <w:rFonts w:asciiTheme="minorHAnsi" w:hAnsiTheme="minorHAnsi" w:cstheme="minorHAnsi"/>
-          <w:sz w:val="24"/>
-          <w:szCs w:val="24"/>
-        </w:rPr>
-        <w:t xml:space="preserve"> </w:t>
-      </w:r>
-      <w:bookmarkStart w:id="24" w:name="_Toc536173588"/>
-      <w:r>
-        <w:rPr>
-          <w:rFonts w:asciiTheme="minorHAnsi" w:hAnsiTheme="minorHAnsi" w:cstheme="minorHAnsi"/>
-          <w:sz w:val="24"/>
-          <w:szCs w:val="24"/>
-        </w:rPr>
-        <w:t>Servis za prijavu(iOS, android, desktop)</w:t>
-      </w:r>
-      <w:bookmarkEnd w:id="24"/>
     </w:p>
     <w:p>
       <w:pPr>
@@ -9881,7 +9881,7 @@
           <w:szCs w:val="24"/>
         </w:rPr>
       </w:pPr>
-      <w:bookmarkStart w:id="25" w:name="_Toc536173589"/>
+      <w:bookmarkStart w:id="24" w:name="_Toc536173589"/>
       <w:r>
         <w:rPr>
           <w:rFonts w:asciiTheme="minorHAnsi" w:hAnsiTheme="minorHAnsi" w:cstheme="minorHAnsi"/>
@@ -9890,7 +9890,7 @@
         </w:rPr>
         <w:t>Servis za dohvat podatka za grafove(Android, iOS, Desktop)</w:t>
       </w:r>
-      <w:bookmarkEnd w:id="25"/>
+      <w:bookmarkEnd w:id="24"/>
     </w:p>
     <w:p>
       <w:pPr>
@@ -10355,7 +10355,7 @@
         </w:rPr>
         <w:br/>
       </w:r>
-      <w:bookmarkStart w:id="26" w:name="_Toc536173590"/>
+      <w:bookmarkStart w:id="25" w:name="_Toc536173590"/>
       <w:r>
         <w:rPr>
           <w:rFonts w:asciiTheme="minorHAnsi" w:hAnsiTheme="minorHAnsi" w:cstheme="minorHAnsi"/>
@@ -10364,7 +10364,7 @@
         </w:rPr>
         <w:t>Servis za prihvat podataka mjernih stanica(Android, iOS)</w:t>
       </w:r>
-      <w:bookmarkEnd w:id="26"/>
+      <w:bookmarkEnd w:id="25"/>
     </w:p>
     <w:p>
       <w:pPr>
@@ -10519,7 +10519,7 @@
           <w:szCs w:val="24"/>
         </w:rPr>
       </w:pPr>
-      <w:bookmarkStart w:id="27" w:name="_Toc536173591"/>
+      <w:bookmarkStart w:id="26" w:name="_Toc536173591"/>
       <w:r>
         <w:rPr>
           <w:rFonts w:asciiTheme="minorHAnsi" w:hAnsiTheme="minorHAnsi" w:cstheme="minorHAnsi"/>
@@ -10528,7 +10528,7 @@
         </w:rPr>
         <w:t>Servis za registraciju novih stanica i korisnika(Desktop)</w:t>
       </w:r>
-      <w:bookmarkEnd w:id="27"/>
+      <w:bookmarkEnd w:id="26"/>
     </w:p>
     <w:p>
       <w:pPr>
@@ -10536,6 +10536,7 @@
         <w:spacing w:before="0" w:beforeAutospacing="0" w:after="200" w:afterAutospacing="0"/>
         <w:rPr>
           <w:rFonts w:asciiTheme="minorHAnsi" w:hAnsiTheme="minorHAnsi" w:cstheme="minorHAnsi"/>
+          <w:color w:val="000000"/>
         </w:rPr>
       </w:pPr>
       <w:r>
@@ -10587,7 +10588,69 @@
           <w:rFonts w:asciiTheme="minorHAnsi" w:hAnsiTheme="minorHAnsi" w:cstheme="minorHAnsi"/>
           <w:color w:val="000000"/>
         </w:rPr>
-        <w:t>-type-(string- “stat” ili “user”) - parametar type određuje registriramo li novog korisnika ili novu mjernu stanicu.</w:t>
+        <w:t>-</w:t>
+      </w:r>
+      <w:proofErr w:type="spellStart"/>
+      <w:r>
+        <w:rPr>
+          <w:rFonts w:asciiTheme="minorHAnsi" w:hAnsiTheme="minorHAnsi" w:cstheme="minorHAnsi"/>
+          <w:color w:val="000000"/>
+        </w:rPr>
+        <w:t>type</w:t>
+      </w:r>
+      <w:proofErr w:type="spellEnd"/>
+      <w:r>
+        <w:rPr>
+          <w:rFonts w:asciiTheme="minorHAnsi" w:hAnsiTheme="minorHAnsi" w:cstheme="minorHAnsi"/>
+          <w:color w:val="000000"/>
+        </w:rPr>
+        <w:t>-(string- “stat”</w:t>
+      </w:r>
+      <w:r>
+        <w:rPr>
+          <w:rFonts w:asciiTheme="minorHAnsi" w:hAnsiTheme="minorHAnsi" w:cstheme="minorHAnsi"/>
+          <w:color w:val="000000"/>
+        </w:rPr>
+        <w:t>,“</w:t>
+      </w:r>
+      <w:proofErr w:type="spellStart"/>
+      <w:r>
+        <w:rPr>
+          <w:rFonts w:asciiTheme="minorHAnsi" w:hAnsiTheme="minorHAnsi" w:cstheme="minorHAnsi"/>
+          <w:color w:val="000000"/>
+        </w:rPr>
+        <w:t>station</w:t>
+      </w:r>
+      <w:proofErr w:type="spellEnd"/>
+      <w:r>
+        <w:rPr>
+          <w:rFonts w:asciiTheme="minorHAnsi" w:hAnsiTheme="minorHAnsi" w:cstheme="minorHAnsi"/>
+          <w:color w:val="000000"/>
+        </w:rPr>
+        <w:t>“</w:t>
+      </w:r>
+      <w:r>
+        <w:rPr>
+          <w:rFonts w:asciiTheme="minorHAnsi" w:hAnsiTheme="minorHAnsi" w:cstheme="minorHAnsi"/>
+          <w:color w:val="000000"/>
+        </w:rPr>
+        <w:t xml:space="preserve"> ili “</w:t>
+      </w:r>
+      <w:proofErr w:type="spellStart"/>
+      <w:r>
+        <w:rPr>
+          <w:rFonts w:asciiTheme="minorHAnsi" w:hAnsiTheme="minorHAnsi" w:cstheme="minorHAnsi"/>
+          <w:color w:val="000000"/>
+        </w:rPr>
+        <w:t>user</w:t>
+      </w:r>
+      <w:proofErr w:type="spellEnd"/>
+      <w:r>
+        <w:rPr>
+          <w:rFonts w:asciiTheme="minorHAnsi" w:hAnsiTheme="minorHAnsi" w:cstheme="minorHAnsi"/>
+          <w:color w:val="000000"/>
+        </w:rPr>
+        <w:t>”) - parametar type određuje registriramo li novog korisnika ili novu mjernu stanicu.</w:t>
       </w:r>
       <w:r>
         <w:rPr>
@@ -10708,7 +10771,23 @@
           <w:rFonts w:asciiTheme="minorHAnsi" w:hAnsiTheme="minorHAnsi" w:cstheme="minorHAnsi"/>
           <w:color w:val="000000"/>
         </w:rPr>
-        <w:t>-user-(string) - željeno korisničko ime korisnika</w:t>
+        <w:t>-</w:t>
+      </w:r>
+      <w:proofErr w:type="spellStart"/>
+      <w:r>
+        <w:rPr>
+          <w:rFonts w:asciiTheme="minorHAnsi" w:hAnsiTheme="minorHAnsi" w:cstheme="minorHAnsi"/>
+          <w:color w:val="000000"/>
+        </w:rPr>
+        <w:t>user</w:t>
+      </w:r>
+      <w:proofErr w:type="spellEnd"/>
+      <w:r>
+        <w:rPr>
+          <w:rFonts w:asciiTheme="minorHAnsi" w:hAnsiTheme="minorHAnsi" w:cstheme="minorHAnsi"/>
+          <w:color w:val="000000"/>
+        </w:rPr>
+        <w:t>-(string) - željeno korisničko ime korisnika</w:t>
       </w:r>
       <w:r>
         <w:rPr>
@@ -10753,6 +10832,77 @@
           <w:color w:val="000000"/>
         </w:rPr>
         <w:t>-email-(string) - email korisnika koji je registriran</w:t>
+      </w:r>
+    </w:p>
+    <w:p>
+      <w:pPr>
+        <w:pStyle w:val="NormalWeb"/>
+        <w:spacing w:before="0" w:beforeAutospacing="0" w:after="200" w:afterAutospacing="0"/>
+        <w:rPr>
+          <w:rFonts w:asciiTheme="minorHAnsi" w:hAnsiTheme="minorHAnsi" w:cstheme="minorHAnsi"/>
+        </w:rPr>
+      </w:pPr>
+      <w:r>
+        <w:rPr>
+          <w:rFonts w:asciiTheme="minorHAnsi" w:hAnsiTheme="minorHAnsi" w:cstheme="minorHAnsi"/>
+        </w:rPr>
+        <w:t xml:space="preserve">TESTURL : </w:t>
+      </w:r>
+      <w:hyperlink r:id="rId15" w:history="1">
+        <w:r>
+          <w:rPr>
+            <w:rStyle w:val="Hyperlink"/>
+            <w:rFonts w:asciiTheme="minorHAnsi" w:hAnsiTheme="minorHAnsi" w:cstheme="minorHAnsi"/>
+          </w:rPr>
+          <w:t>http://mjerenje.info/dev_services/registration.php?type=user&amp;token=811365df-e751-4971-8534-f5c1986dd2c9&amp;user=TestUser2&amp;email=TestUser</w:t>
+        </w:r>
+        <w:r>
+          <w:rPr>
+            <w:rStyle w:val="Hyperlink"/>
+            <w:rFonts w:asciiTheme="minorHAnsi" w:hAnsiTheme="minorHAnsi" w:cstheme="minorHAnsi"/>
+          </w:rPr>
+          <w:t>2</w:t>
+        </w:r>
+        <w:r>
+          <w:rPr>
+            <w:rStyle w:val="Hyperlink"/>
+            <w:rFonts w:asciiTheme="minorHAnsi" w:hAnsiTheme="minorHAnsi" w:cstheme="minorHAnsi"/>
+          </w:rPr>
+          <w:t>@mnet.gf&amp;pass=12345678</w:t>
+        </w:r>
+      </w:hyperlink>
+    </w:p>
+    <w:p>
+      <w:pPr>
+        <w:pStyle w:val="NormalWeb"/>
+        <w:spacing w:before="0" w:beforeAutospacing="0" w:after="200" w:afterAutospacing="0"/>
+        <w:rPr>
+          <w:rFonts w:asciiTheme="minorHAnsi" w:hAnsiTheme="minorHAnsi" w:cstheme="minorHAnsi"/>
+        </w:rPr>
+      </w:pPr>
+      <w:r>
+        <w:rPr>
+          <w:rFonts w:asciiTheme="minorHAnsi" w:hAnsiTheme="minorHAnsi" w:cstheme="minorHAnsi"/>
+        </w:rPr>
+        <w:t>JSON:</w:t>
+      </w:r>
+      <w:r>
+        <w:rPr>
+          <w:rFonts w:asciiTheme="minorHAnsi" w:hAnsiTheme="minorHAnsi" w:cstheme="minorHAnsi"/>
+        </w:rPr>
+        <w:br/>
+      </w:r>
+      <w:r>
+        <w:rPr>
+          <w:rFonts w:asciiTheme="minorHAnsi" w:hAnsiTheme="minorHAnsi" w:cstheme="minorHAnsi"/>
+        </w:rPr>
+        <w:t>{"message":"","user_uuid":".0f3b8db3-1689-42a9-b724-2a548640f6ee.","success":1}</w:t>
+      </w:r>
+      <w:r>
+        <w:rPr>
+          <w:rFonts w:asciiTheme="minorHAnsi" w:hAnsiTheme="minorHAnsi" w:cstheme="minorHAnsi"/>
+        </w:rPr>
+        <w:br/>
       </w:r>
     </w:p>
     <w:p>
@@ -10845,7 +10995,23 @@
           <w:rFonts w:asciiTheme="minorHAnsi" w:hAnsiTheme="minorHAnsi" w:cstheme="minorHAnsi"/>
           <w:color w:val="000000"/>
         </w:rPr>
-        <w:t>-name-(string)- naziv stanice</w:t>
+        <w:t>-</w:t>
+      </w:r>
+      <w:proofErr w:type="spellStart"/>
+      <w:r>
+        <w:rPr>
+          <w:rFonts w:asciiTheme="minorHAnsi" w:hAnsiTheme="minorHAnsi" w:cstheme="minorHAnsi"/>
+          <w:color w:val="000000"/>
+        </w:rPr>
+        <w:t>name</w:t>
+      </w:r>
+      <w:proofErr w:type="spellEnd"/>
+      <w:r>
+        <w:rPr>
+          <w:rFonts w:asciiTheme="minorHAnsi" w:hAnsiTheme="minorHAnsi" w:cstheme="minorHAnsi"/>
+          <w:color w:val="000000"/>
+        </w:rPr>
+        <w:t>-(string)- naziv stanice</w:t>
       </w:r>
       <w:r>
         <w:rPr>
@@ -10860,6 +11026,7 @@
           <w:rFonts w:asciiTheme="minorHAnsi" w:eastAsiaTheme="majorEastAsia" w:hAnsiTheme="minorHAnsi" w:cstheme="minorHAnsi"/>
           <w:color w:val="000000"/>
         </w:rPr>
+        <w:lastRenderedPageBreak/>
         <w:tab/>
       </w:r>
       <w:r>
@@ -10867,7 +11034,23 @@
           <w:rFonts w:asciiTheme="minorHAnsi" w:hAnsiTheme="minorHAnsi" w:cstheme="minorHAnsi"/>
           <w:color w:val="000000"/>
         </w:rPr>
-        <w:t>-location-(string)- lokacija stanice</w:t>
+        <w:t>-</w:t>
+      </w:r>
+      <w:proofErr w:type="spellStart"/>
+      <w:r>
+        <w:rPr>
+          <w:rFonts w:asciiTheme="minorHAnsi" w:hAnsiTheme="minorHAnsi" w:cstheme="minorHAnsi"/>
+          <w:color w:val="000000"/>
+        </w:rPr>
+        <w:t>location</w:t>
+      </w:r>
+      <w:proofErr w:type="spellEnd"/>
+      <w:r>
+        <w:rPr>
+          <w:rFonts w:asciiTheme="minorHAnsi" w:hAnsiTheme="minorHAnsi" w:cstheme="minorHAnsi"/>
+          <w:color w:val="000000"/>
+        </w:rPr>
+        <w:t>-(string)- lokacija stanice</w:t>
       </w:r>
       <w:r>
         <w:rPr>
@@ -10889,7 +11072,39 @@
           <w:rFonts w:asciiTheme="minorHAnsi" w:hAnsiTheme="minorHAnsi" w:cstheme="minorHAnsi"/>
           <w:color w:val="000000"/>
         </w:rPr>
-        <w:t>-temp-(float)- alarmantna temperatura pri kojoj se šalje notifikacija</w:t>
+        <w:t>-</w:t>
+      </w:r>
+      <w:proofErr w:type="spellStart"/>
+      <w:r>
+        <w:rPr>
+          <w:rFonts w:asciiTheme="minorHAnsi" w:hAnsiTheme="minorHAnsi" w:cstheme="minorHAnsi"/>
+          <w:color w:val="000000"/>
+        </w:rPr>
+        <w:t>temp</w:t>
+      </w:r>
+      <w:proofErr w:type="spellEnd"/>
+      <w:r>
+        <w:rPr>
+          <w:rFonts w:asciiTheme="minorHAnsi" w:hAnsiTheme="minorHAnsi" w:cstheme="minorHAnsi"/>
+          <w:color w:val="000000"/>
+        </w:rPr>
+        <w:t>-(</w:t>
+      </w:r>
+      <w:proofErr w:type="spellStart"/>
+      <w:r>
+        <w:rPr>
+          <w:rFonts w:asciiTheme="minorHAnsi" w:hAnsiTheme="minorHAnsi" w:cstheme="minorHAnsi"/>
+          <w:color w:val="000000"/>
+        </w:rPr>
+        <w:t>float</w:t>
+      </w:r>
+      <w:proofErr w:type="spellEnd"/>
+      <w:r>
+        <w:rPr>
+          <w:rFonts w:asciiTheme="minorHAnsi" w:hAnsiTheme="minorHAnsi" w:cstheme="minorHAnsi"/>
+          <w:color w:val="000000"/>
+        </w:rPr>
+        <w:t>)- alarmantna temperatura pri kojoj se šalje notifikacija</w:t>
       </w:r>
       <w:r>
         <w:rPr>
@@ -10911,8 +11126,153 @@
           <w:rFonts w:asciiTheme="minorHAnsi" w:hAnsiTheme="minorHAnsi" w:cstheme="minorHAnsi"/>
           <w:color w:val="000000"/>
         </w:rPr>
-        <w:t>-humid-(float)- alarmantna vlažnost pri kojoj se šalje notifikacija</w:t>
-      </w:r>
+        <w:t>-</w:t>
+      </w:r>
+      <w:proofErr w:type="spellStart"/>
+      <w:r>
+        <w:rPr>
+          <w:rFonts w:asciiTheme="minorHAnsi" w:hAnsiTheme="minorHAnsi" w:cstheme="minorHAnsi"/>
+          <w:color w:val="000000"/>
+        </w:rPr>
+        <w:t>humid</w:t>
+      </w:r>
+      <w:proofErr w:type="spellEnd"/>
+      <w:r>
+        <w:rPr>
+          <w:rFonts w:asciiTheme="minorHAnsi" w:hAnsiTheme="minorHAnsi" w:cstheme="minorHAnsi"/>
+          <w:color w:val="000000"/>
+        </w:rPr>
+        <w:t>-(</w:t>
+      </w:r>
+      <w:proofErr w:type="spellStart"/>
+      <w:r>
+        <w:rPr>
+          <w:rFonts w:asciiTheme="minorHAnsi" w:hAnsiTheme="minorHAnsi" w:cstheme="minorHAnsi"/>
+          <w:color w:val="000000"/>
+        </w:rPr>
+        <w:t>float</w:t>
+      </w:r>
+      <w:proofErr w:type="spellEnd"/>
+      <w:r>
+        <w:rPr>
+          <w:rFonts w:asciiTheme="minorHAnsi" w:hAnsiTheme="minorHAnsi" w:cstheme="minorHAnsi"/>
+          <w:color w:val="000000"/>
+        </w:rPr>
+        <w:t>)- alarmantna vlažnost pri kojoj se šalje notifikacija</w:t>
+      </w:r>
+      <w:r>
+        <w:rPr>
+          <w:rFonts w:asciiTheme="minorHAnsi" w:hAnsiTheme="minorHAnsi" w:cstheme="minorHAnsi"/>
+          <w:color w:val="000000"/>
+        </w:rPr>
+        <w:br/>
+        <w:t xml:space="preserve">TEST URL: </w:t>
+      </w:r>
+      <w:r>
+        <w:rPr>
+          <w:rFonts w:asciiTheme="minorHAnsi" w:hAnsiTheme="minorHAnsi" w:cstheme="minorHAnsi"/>
+          <w:color w:val="000000"/>
+        </w:rPr>
+        <w:t>mjerenje.info/dev_services/registration.php?type=stat&amp;token=811365df-e751-4971-8534-f5c1986dd2c9&amp;name=test&amp;humid=20-12&amp;temp=39-7&amp;location=testlocation</w:t>
+      </w:r>
+      <w:r>
+        <w:rPr>
+          <w:rFonts w:asciiTheme="minorHAnsi" w:hAnsiTheme="minorHAnsi" w:cstheme="minorHAnsi"/>
+          <w:color w:val="000000"/>
+        </w:rPr>
+        <w:br/>
+      </w:r>
+      <w:r>
+        <w:rPr>
+          <w:rFonts w:asciiTheme="minorHAnsi" w:hAnsiTheme="minorHAnsi" w:cstheme="minorHAnsi"/>
+          <w:color w:val="000000"/>
+        </w:rPr>
+        <w:br/>
+        <w:t>JSON :</w:t>
+      </w:r>
+      <w:r>
+        <w:rPr>
+          <w:rFonts w:asciiTheme="minorHAnsi" w:hAnsiTheme="minorHAnsi" w:cstheme="minorHAnsi"/>
+          <w:color w:val="000000"/>
+        </w:rPr>
+        <w:br/>
+      </w:r>
+      <w:r>
+        <w:t xml:space="preserve"> </w:t>
+      </w:r>
+      <w:r>
+        <w:rPr>
+          <w:rFonts w:asciiTheme="minorHAnsi" w:hAnsiTheme="minorHAnsi" w:cstheme="minorHAnsi"/>
+          <w:color w:val="000000"/>
+        </w:rPr>
+        <w:t>{"</w:t>
+      </w:r>
+      <w:proofErr w:type="spellStart"/>
+      <w:r>
+        <w:rPr>
+          <w:rFonts w:asciiTheme="minorHAnsi" w:hAnsiTheme="minorHAnsi" w:cstheme="minorHAnsi"/>
+          <w:color w:val="000000"/>
+        </w:rPr>
+        <w:t>message</w:t>
+      </w:r>
+      <w:proofErr w:type="spellEnd"/>
+      <w:r>
+        <w:rPr>
+          <w:rFonts w:asciiTheme="minorHAnsi" w:hAnsiTheme="minorHAnsi" w:cstheme="minorHAnsi"/>
+          <w:color w:val="000000"/>
+        </w:rPr>
+        <w:t>":"</w:t>
+      </w:r>
+      <w:proofErr w:type="spellStart"/>
+      <w:r>
+        <w:rPr>
+          <w:rFonts w:asciiTheme="minorHAnsi" w:hAnsiTheme="minorHAnsi" w:cstheme="minorHAnsi"/>
+          <w:color w:val="000000"/>
+        </w:rPr>
+        <w:t>Successful</w:t>
+      </w:r>
+      <w:proofErr w:type="spellEnd"/>
+      <w:r>
+        <w:rPr>
+          <w:rFonts w:asciiTheme="minorHAnsi" w:hAnsiTheme="minorHAnsi" w:cstheme="minorHAnsi"/>
+          <w:color w:val="000000"/>
+        </w:rPr>
+        <w:t xml:space="preserve"> </w:t>
+      </w:r>
+      <w:proofErr w:type="spellStart"/>
+      <w:r>
+        <w:rPr>
+          <w:rFonts w:asciiTheme="minorHAnsi" w:hAnsiTheme="minorHAnsi" w:cstheme="minorHAnsi"/>
+          <w:color w:val="000000"/>
+        </w:rPr>
+        <w:t>registration</w:t>
+      </w:r>
+      <w:proofErr w:type="spellEnd"/>
+      <w:r>
+        <w:rPr>
+          <w:rFonts w:asciiTheme="minorHAnsi" w:hAnsiTheme="minorHAnsi" w:cstheme="minorHAnsi"/>
+          <w:color w:val="000000"/>
+        </w:rPr>
+        <w:t xml:space="preserve">, </w:t>
+      </w:r>
+      <w:proofErr w:type="spellStart"/>
+      <w:r>
+        <w:rPr>
+          <w:rFonts w:asciiTheme="minorHAnsi" w:hAnsiTheme="minorHAnsi" w:cstheme="minorHAnsi"/>
+          <w:color w:val="000000"/>
+        </w:rPr>
+        <w:t>station</w:t>
+      </w:r>
+      <w:proofErr w:type="spellEnd"/>
+      <w:r>
+        <w:rPr>
+          <w:rFonts w:asciiTheme="minorHAnsi" w:hAnsiTheme="minorHAnsi" w:cstheme="minorHAnsi"/>
+          <w:color w:val="000000"/>
+        </w:rPr>
+        <w:t xml:space="preserve"> registered","station_uuid":".8fd78617-b725-48f4-bb20-62276f6b72d8.","success":1}</w:t>
+      </w:r>
+      <w:bookmarkStart w:id="27" w:name="_GoBack"/>
+      <w:bookmarkEnd w:id="27"/>
     </w:p>
     <w:p>
       <w:pPr>
@@ -10929,7 +11289,6 @@
           <w:sz w:val="24"/>
           <w:szCs w:val="24"/>
         </w:rPr>
-        <w:lastRenderedPageBreak/>
         <w:br/>
       </w:r>
       <w:bookmarkStart w:id="28" w:name="_Toc536173592"/>
@@ -11288,6 +11647,7 @@
           <w:rFonts w:asciiTheme="minorHAnsi" w:hAnsiTheme="minorHAnsi" w:cstheme="minorHAnsi"/>
           <w:noProof/>
         </w:rPr>
+        <w:lastRenderedPageBreak/>
         <w:drawing>
           <wp:inline distT="0" distB="0" distL="0" distR="0" wp14:anchorId="70D1DD61" wp14:editId="3E26D344">
             <wp:extent cx="5029200" cy="3278898"/>
@@ -11304,7 +11664,7 @@
                     <pic:cNvPicPr/>
                   </pic:nvPicPr>
                   <pic:blipFill rotWithShape="1">
-                    <a:blip r:embed="rId15"/>
+                    <a:blip r:embed="rId16"/>
                     <a:srcRect l="5159" t="21452" r="37831" b="9263"/>
                     <a:stretch/>
                   </pic:blipFill>
@@ -11337,7 +11697,6 @@
         <w:pStyle w:val="Heading3"/>
       </w:pPr>
       <w:r>
-        <w:lastRenderedPageBreak/>
         <w:br/>
       </w:r>
       <w:r>
@@ -11523,7 +11882,7 @@
                                           </pic:cNvPicPr>
                                         </pic:nvPicPr>
                                         <pic:blipFill>
-                                          <a:blip r:embed="rId16">
+                                          <a:blip r:embed="rId17">
                                             <a:extLst>
                                               <a:ext uri="{28A0092B-C50C-407E-A947-70E740481C1C}">
                                                 <a14:useLocalDpi xmlns:a14="http://schemas.microsoft.com/office/drawing/2010/main" val="0"/>
@@ -11653,7 +12012,7 @@
                                     </pic:cNvPicPr>
                                   </pic:nvPicPr>
                                   <pic:blipFill>
-                                    <a:blip r:embed="rId16">
+                                    <a:blip r:embed="rId17">
                                       <a:extLst>
                                         <a:ext uri="{28A0092B-C50C-407E-A947-70E740481C1C}">
                                           <a14:useLocalDpi xmlns:a14="http://schemas.microsoft.com/office/drawing/2010/main" val="0"/>
@@ -11731,7 +12090,7 @@
                     </pic:cNvPicPr>
                   </pic:nvPicPr>
                   <pic:blipFill>
-                    <a:blip r:embed="rId17" cstate="print">
+                    <a:blip r:embed="rId18" cstate="print">
                       <a:extLst>
                         <a:ext uri="{28A0092B-C50C-407E-A947-70E740481C1C}">
                           <a14:useLocalDpi xmlns:a14="http://schemas.microsoft.com/office/drawing/2010/main" val="0"/>
@@ -11837,7 +12196,6 @@
           <w:rFonts w:asciiTheme="minorHAnsi" w:hAnsiTheme="minorHAnsi" w:cstheme="minorHAnsi"/>
           <w:noProof/>
         </w:rPr>
-        <w:lastRenderedPageBreak/>
         <mc:AlternateContent>
           <mc:Choice Requires="wps">
             <w:drawing>
@@ -12005,7 +12363,7 @@
                     </pic:cNvPicPr>
                   </pic:nvPicPr>
                   <pic:blipFill>
-                    <a:blip r:embed="rId18" cstate="print">
+                    <a:blip r:embed="rId19" cstate="print">
                       <a:extLst>
                         <a:ext uri="{28A0092B-C50C-407E-A947-70E740481C1C}">
                           <a14:useLocalDpi xmlns:a14="http://schemas.microsoft.com/office/drawing/2010/main" val="0"/>
@@ -12186,7 +12544,7 @@
                     </pic:cNvPicPr>
                   </pic:nvPicPr>
                   <pic:blipFill>
-                    <a:blip r:embed="rId19">
+                    <a:blip r:embed="rId20">
                       <a:extLst>
                         <a:ext uri="{28A0092B-C50C-407E-A947-70E740481C1C}">
                           <a14:useLocalDpi xmlns:a14="http://schemas.microsoft.com/office/drawing/2010/main" val="0"/>
@@ -12482,7 +12840,7 @@
                     </pic:cNvPicPr>
                   </pic:nvPicPr>
                   <pic:blipFill>
-                    <a:blip r:embed="rId20">
+                    <a:blip r:embed="rId21">
                       <a:extLst>
                         <a:ext uri="{28A0092B-C50C-407E-A947-70E740481C1C}">
                           <a14:useLocalDpi xmlns:a14="http://schemas.microsoft.com/office/drawing/2010/main" val="0"/>
@@ -12632,7 +12990,7 @@
                     </pic:cNvPicPr>
                   </pic:nvPicPr>
                   <pic:blipFill>
-                    <a:blip r:embed="rId21">
+                    <a:blip r:embed="rId22">
                       <a:extLst>
                         <a:ext uri="{28A0092B-C50C-407E-A947-70E740481C1C}">
                           <a14:useLocalDpi xmlns:a14="http://schemas.microsoft.com/office/drawing/2010/main" val="0"/>
@@ -12786,7 +13144,7 @@
                     </pic:cNvPicPr>
                   </pic:nvPicPr>
                   <pic:blipFill>
-                    <a:blip r:embed="rId22" cstate="print">
+                    <a:blip r:embed="rId23" cstate="print">
                       <a:extLst>
                         <a:ext uri="{28A0092B-C50C-407E-A947-70E740481C1C}">
                           <a14:useLocalDpi xmlns:a14="http://schemas.microsoft.com/office/drawing/2010/main" val="0"/>
@@ -12927,7 +13285,7 @@
                     </pic:cNvPicPr>
                   </pic:nvPicPr>
                   <pic:blipFill>
-                    <a:blip r:embed="rId23" cstate="print">
+                    <a:blip r:embed="rId24" cstate="print">
                       <a:extLst>
                         <a:ext uri="{28A0092B-C50C-407E-A947-70E740481C1C}">
                           <a14:useLocalDpi xmlns:a14="http://schemas.microsoft.com/office/drawing/2010/main" val="0"/>
@@ -13958,7 +14316,7 @@
     <w:lsdException w:name="Table Web 2" w:semiHidden="1" w:unhideWhenUsed="1"/>
     <w:lsdException w:name="Table Web 3" w:semiHidden="1" w:unhideWhenUsed="1"/>
     <w:lsdException w:name="Balloon Text" w:semiHidden="1" w:unhideWhenUsed="1"/>
-    <w:lsdException w:name="Table Grid" w:semiHidden="1" w:uiPriority="59" w:unhideWhenUsed="1"/>
+    <w:lsdException w:name="Table Grid" w:uiPriority="59"/>
     <w:lsdException w:name="Table Theme" w:semiHidden="1" w:unhideWhenUsed="1"/>
     <w:lsdException w:name="Placeholder Text" w:semiHidden="1"/>
     <w:lsdException w:name="No Spacing" w:uiPriority="1" w:qFormat="1"/>
@@ -14300,7 +14658,6 @@
   <w:style w:type="character" w:default="1" w:styleId="DefaultParagraphFont">
     <w:name w:val="Default Paragraph Font"/>
     <w:uiPriority w:val="1"/>
-    <w:semiHidden/>
     <w:unhideWhenUsed/>
   </w:style>
   <w:style w:type="table" w:default="1" w:styleId="TableNormal">
@@ -14829,7 +15186,7 @@
 </file>
 
 <file path=customXml/itemProps1.xml><?xml version="1.0" encoding="utf-8"?>
-<ds:datastoreItem xmlns:ds="http://schemas.openxmlformats.org/officeDocument/2006/customXml" ds:itemID="{96281766-AD5C-468F-80A8-2AE7CDCE6E0B}">
+<ds:datastoreItem xmlns:ds="http://schemas.openxmlformats.org/officeDocument/2006/customXml" ds:itemID="{3B7284BF-6148-41BA-AA95-A19AF30FA8E3}">
   <ds:schemaRefs>
     <ds:schemaRef ds:uri="http://schemas.openxmlformats.org/officeDocument/2006/bibliography"/>
   </ds:schemaRefs>

</xml_diff>

<commit_message>
preparing service for gathering data from stations
</commit_message>
<xml_diff>
--- a/Dokumentacija/Tehnicka dokumentacija/1809 TD Smarty - Marta Fiorencis, Matija Lješčanin, Enis Novak, Karlo Njegovan.docx
+++ b/Dokumentacija/Tehnicka dokumentacija/1809 TD Smarty - Marta Fiorencis, Matija Lješčanin, Enis Novak, Karlo Njegovan.docx
@@ -4120,7 +4120,7 @@
           </mc:Choice>
           <mc:Fallback>
             <w:pict>
-              <v:shapetype w14:anchorId="286DCF74" id="_x0000_t32" coordsize="21600,21600" o:spt="32" o:oned="t" path="m,l21600,21600e" filled="f">
+              <v:shapetype w14:anchorId="475C99F9" id="_x0000_t32" coordsize="21600,21600" o:spt="32" o:oned="t" path="m,l21600,21600e" filled="f">
                 <v:path arrowok="t" fillok="f" o:connecttype="none"/>
                 <o:lock v:ext="edit" shapetype="t"/>
               </v:shapetype>
@@ -7822,7 +7822,7 @@
           </mc:Choice>
           <mc:Fallback>
             <w:pict>
-              <v:shape w14:anchorId="272FA0AB" id="Ravni poveznik sa strelicom 19" o:spid="_x0000_s1026" type="#_x0000_t32" style="position:absolute;margin-left:167.35pt;margin-top:190.65pt;width:34.15pt;height:47.4pt;flip:x;z-index:251656192;visibility:visible;mso-wrap-style:square;mso-width-percent:0;mso-height-percent:0;mso-wrap-distance-left:9pt;mso-wrap-distance-top:0;mso-wrap-distance-right:9pt;mso-wrap-distance-bottom:0;mso-position-horizontal:absolute;mso-position-horizontal-relative:text;mso-position-vertical:absolute;mso-position-vertical-relative:text;mso-width-percent:0;mso-height-percent:0;mso-width-relative:margin;mso-height-relative:margin" o:gfxdata="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" strokecolor="black [3200]" strokeweight="2pt">
+              <v:shape w14:anchorId="62980DFC" id="Ravni poveznik sa strelicom 19" o:spid="_x0000_s1026" type="#_x0000_t32" style="position:absolute;margin-left:167.35pt;margin-top:190.65pt;width:34.15pt;height:47.4pt;flip:x;z-index:251656192;visibility:visible;mso-wrap-style:square;mso-width-percent:0;mso-height-percent:0;mso-wrap-distance-left:9pt;mso-wrap-distance-top:0;mso-wrap-distance-right:9pt;mso-wrap-distance-bottom:0;mso-position-horizontal:absolute;mso-position-horizontal-relative:text;mso-position-vertical:absolute;mso-position-vertical-relative:text;mso-width-percent:0;mso-height-percent:0;mso-width-relative:margin;mso-height-relative:margin" o:gfxdata="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" strokecolor="black [3200]" strokeweight="2pt">
                 <v:stroke endarrow="open"/>
                 <v:shadow on="t" color="black" opacity="24903f" origin=",.5" offset="0,.55556mm"/>
               </v:shape>
@@ -7898,7 +7898,7 @@
           </mc:Choice>
           <mc:Fallback>
             <w:pict>
-              <v:shape w14:anchorId="74EAEA42" id="Ravni poveznik sa strelicom 18" o:spid="_x0000_s1026" type="#_x0000_t32" style="position:absolute;margin-left:155.95pt;margin-top:181.65pt;width:33.6pt;height:45pt;flip:y;z-index:251654144;visibility:visible;mso-wrap-style:square;mso-width-percent:0;mso-height-percent:0;mso-wrap-distance-left:9pt;mso-wrap-distance-top:0;mso-wrap-distance-right:9pt;mso-wrap-distance-bottom:0;mso-position-horizontal:absolute;mso-position-horizontal-relative:text;mso-position-vertical:absolute;mso-position-vertical-relative:text;mso-width-percent:0;mso-height-percent:0;mso-width-relative:margin;mso-height-relative:margin" o:gfxdata="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" strokecolor="black [3200]" strokeweight="2pt">
+              <v:shape w14:anchorId="33D20B69" id="Ravni poveznik sa strelicom 18" o:spid="_x0000_s1026" type="#_x0000_t32" style="position:absolute;margin-left:155.95pt;margin-top:181.65pt;width:33.6pt;height:45pt;flip:y;z-index:251654144;visibility:visible;mso-wrap-style:square;mso-width-percent:0;mso-height-percent:0;mso-wrap-distance-left:9pt;mso-wrap-distance-top:0;mso-wrap-distance-right:9pt;mso-wrap-distance-bottom:0;mso-position-horizontal:absolute;mso-position-horizontal-relative:text;mso-position-vertical:absolute;mso-position-vertical-relative:text;mso-width-percent:0;mso-height-percent:0;mso-width-relative:margin;mso-height-relative:margin" o:gfxdata="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" strokecolor="black [3200]" strokeweight="2pt">
                 <v:stroke endarrow="open"/>
                 <v:shadow on="t" color="black" opacity="24903f" origin=",.5" offset="0,.55556mm"/>
               </v:shape>
@@ -8408,7 +8408,7 @@
           </mc:Choice>
           <mc:Fallback>
             <w:pict>
-              <v:shape w14:anchorId="1A29E2B0" id="Ravni poveznik sa strelicom 21" o:spid="_x0000_s1026" type="#_x0000_t32" style="position:absolute;margin-left:226.15pt;margin-top:66.45pt;width:0;height:39.6pt;z-index:251658240;visibility:visible;mso-wrap-style:square;mso-width-percent:0;mso-height-percent:0;mso-wrap-distance-left:9pt;mso-wrap-distance-top:0;mso-wrap-distance-right:9pt;mso-wrap-distance-bottom:0;mso-position-horizontal:absolute;mso-position-horizontal-relative:text;mso-position-vertical:absolute;mso-position-vertical-relative:text;mso-width-percent:0;mso-height-percent:0;mso-width-relative:margin;mso-height-relative:margin" o:gfxdata="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" strokecolor="black [3200]" strokeweight="2pt">
+              <v:shape w14:anchorId="676CDA1E" id="Ravni poveznik sa strelicom 21" o:spid="_x0000_s1026" type="#_x0000_t32" style="position:absolute;margin-left:226.15pt;margin-top:66.45pt;width:0;height:39.6pt;z-index:251658240;visibility:visible;mso-wrap-style:square;mso-width-percent:0;mso-height-percent:0;mso-wrap-distance-left:9pt;mso-wrap-distance-top:0;mso-wrap-distance-right:9pt;mso-wrap-distance-bottom:0;mso-position-horizontal:absolute;mso-position-horizontal-relative:text;mso-position-vertical:absolute;mso-position-vertical-relative:text;mso-width-percent:0;mso-height-percent:0;mso-width-relative:margin;mso-height-relative:margin" o:gfxdata="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" strokecolor="black [3200]" strokeweight="2pt">
                 <v:stroke endarrow="open"/>
                 <v:shadow on="t" color="black" opacity="24903f" origin=",.5" offset="0,.55556mm"/>
               </v:shape>
@@ -8484,7 +8484,7 @@
           </mc:Choice>
           <mc:Fallback>
             <w:pict>
-              <v:shape w14:anchorId="41B5113F" id="Ravni poveznik sa strelicom 13" o:spid="_x0000_s1026" type="#_x0000_t32" style="position:absolute;margin-left:337.15pt;margin-top:143.25pt;width:28.3pt;height:0;flip:x;z-index:251652096;visibility:visible;mso-wrap-style:square;mso-width-percent:0;mso-height-percent:0;mso-wrap-distance-left:9pt;mso-wrap-distance-top:0;mso-wrap-distance-right:9pt;mso-wrap-distance-bottom:0;mso-position-horizontal:absolute;mso-position-horizontal-relative:text;mso-position-vertical:absolute;mso-position-vertical-relative:text;mso-width-percent:0;mso-height-percent:0;mso-width-relative:margin;mso-height-relative:margin" o:gfxdata="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" strokecolor="black [3200]" strokeweight="2pt">
+              <v:shape w14:anchorId="150C84E3" id="Ravni poveznik sa strelicom 13" o:spid="_x0000_s1026" type="#_x0000_t32" style="position:absolute;margin-left:337.15pt;margin-top:143.25pt;width:28.3pt;height:0;flip:x;z-index:251652096;visibility:visible;mso-wrap-style:square;mso-width-percent:0;mso-height-percent:0;mso-wrap-distance-left:9pt;mso-wrap-distance-top:0;mso-wrap-distance-right:9pt;mso-wrap-distance-bottom:0;mso-position-horizontal:absolute;mso-position-horizontal-relative:text;mso-position-vertical:absolute;mso-position-vertical-relative:text;mso-width-percent:0;mso-height-percent:0;mso-width-relative:margin;mso-height-relative:margin" o:gfxdata="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" strokecolor="black [3200]" strokeweight="2pt">
                 <v:stroke endarrow="open"/>
                 <v:shadow on="t" color="black" opacity="24903f" origin=",.5" offset="0,.55556mm"/>
               </v:shape>
@@ -8560,7 +8560,7 @@
           </mc:Choice>
           <mc:Fallback>
             <w:pict>
-              <v:shape w14:anchorId="0686B104" id="Ravni poveznik sa strelicom 11" o:spid="_x0000_s1026" type="#_x0000_t32" style="position:absolute;margin-left:336.55pt;margin-top:131.25pt;width:28.3pt;height:0;z-index:251650048;visibility:visible;mso-wrap-style:square;mso-width-percent:0;mso-height-percent:0;mso-wrap-distance-left:9pt;mso-wrap-distance-top:0;mso-wrap-distance-right:9pt;mso-wrap-distance-bottom:0;mso-position-horizontal:absolute;mso-position-horizontal-relative:text;mso-position-vertical:absolute;mso-position-vertical-relative:text;mso-width-percent:0;mso-height-percent:0;mso-width-relative:margin;mso-height-relative:margin" o:gfxdata="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" strokecolor="black [3200]" strokeweight="2pt">
+              <v:shape w14:anchorId="27D8365B" id="Ravni poveznik sa strelicom 11" o:spid="_x0000_s1026" type="#_x0000_t32" style="position:absolute;margin-left:336.55pt;margin-top:131.25pt;width:28.3pt;height:0;z-index:251650048;visibility:visible;mso-wrap-style:square;mso-width-percent:0;mso-height-percent:0;mso-wrap-distance-left:9pt;mso-wrap-distance-top:0;mso-wrap-distance-right:9pt;mso-wrap-distance-bottom:0;mso-position-horizontal:absolute;mso-position-horizontal-relative:text;mso-position-vertical:absolute;mso-position-vertical-relative:text;mso-width-percent:0;mso-height-percent:0;mso-width-relative:margin;mso-height-relative:margin" o:gfxdata="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" strokecolor="black [3200]" strokeweight="2pt">
                 <v:stroke endarrow="open"/>
                 <v:shadow on="t" color="black" opacity="24903f" origin=",.5" offset="0,.55556mm"/>
               </v:shape>
@@ -8636,7 +8636,7 @@
           </mc:Choice>
           <mc:Fallback>
             <w:pict>
-              <v:shape w14:anchorId="132ECC9B" id="Ravni poveznik sa strelicom 10" o:spid="_x0000_s1026" type="#_x0000_t32" style="position:absolute;margin-left:249.55pt;margin-top:143.85pt;width:22.65pt;height:0;flip:x;z-index:251648000;visibility:visible;mso-wrap-style:square;mso-width-percent:0;mso-height-percent:0;mso-wrap-distance-left:9pt;mso-wrap-distance-top:0;mso-wrap-distance-right:9pt;mso-wrap-distance-bottom:0;mso-position-horizontal:absolute;mso-position-horizontal-relative:text;mso-position-vertical:absolute;mso-position-vertical-relative:text;mso-width-percent:0;mso-height-percent:0;mso-width-relative:margin;mso-height-relative:margin" o:gfxdata="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" strokecolor="black [3200]" strokeweight="2pt">
+              <v:shape w14:anchorId="2AC833A1" id="Ravni poveznik sa strelicom 10" o:spid="_x0000_s1026" type="#_x0000_t32" style="position:absolute;margin-left:249.55pt;margin-top:143.85pt;width:22.65pt;height:0;flip:x;z-index:251648000;visibility:visible;mso-wrap-style:square;mso-width-percent:0;mso-height-percent:0;mso-wrap-distance-left:9pt;mso-wrap-distance-top:0;mso-wrap-distance-right:9pt;mso-wrap-distance-bottom:0;mso-position-horizontal:absolute;mso-position-horizontal-relative:text;mso-position-vertical:absolute;mso-position-vertical-relative:text;mso-width-percent:0;mso-height-percent:0;mso-width-relative:margin;mso-height-relative:margin" o:gfxdata="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" strokecolor="black [3200]" strokeweight="2pt">
                 <v:stroke endarrow="open"/>
                 <v:shadow on="t" color="black" opacity="24903f" origin=",.5" offset="0,.55556mm"/>
               </v:shape>
@@ -8712,7 +8712,7 @@
           </mc:Choice>
           <mc:Fallback>
             <w:pict>
-              <v:shape w14:anchorId="2821DD00" id="Ravni poveznik sa strelicom 9" o:spid="_x0000_s1026" type="#_x0000_t32" style="position:absolute;margin-left:248.95pt;margin-top:131.85pt;width:22.65pt;height:0;z-index:251645952;visibility:visible;mso-wrap-style:square;mso-width-percent:0;mso-height-percent:0;mso-wrap-distance-left:9pt;mso-wrap-distance-top:0;mso-wrap-distance-right:9pt;mso-wrap-distance-bottom:0;mso-position-horizontal:absolute;mso-position-horizontal-relative:text;mso-position-vertical:absolute;mso-position-vertical-relative:text;mso-width-percent:0;mso-height-percent:0;mso-width-relative:margin;mso-height-relative:margin" o:gfxdata="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" strokecolor="black [3200]" strokeweight="2pt">
+              <v:shape w14:anchorId="6480B2EC" id="Ravni poveznik sa strelicom 9" o:spid="_x0000_s1026" type="#_x0000_t32" style="position:absolute;margin-left:248.95pt;margin-top:131.85pt;width:22.65pt;height:0;z-index:251645952;visibility:visible;mso-wrap-style:square;mso-width-percent:0;mso-height-percent:0;mso-wrap-distance-left:9pt;mso-wrap-distance-top:0;mso-wrap-distance-right:9pt;mso-wrap-distance-bottom:0;mso-position-horizontal:absolute;mso-position-horizontal-relative:text;mso-position-vertical:absolute;mso-position-vertical-relative:text;mso-width-percent:0;mso-height-percent:0;mso-width-relative:margin;mso-height-relative:margin" o:gfxdata="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" strokecolor="black [3200]" strokeweight="2pt">
                 <v:stroke endarrow="open"/>
                 <v:shadow on="t" color="black" opacity="24903f" origin=",.5" offset="0,.55556mm"/>
               </v:shape>
@@ -8789,7 +8789,7 @@
           </mc:Choice>
           <mc:Fallback>
             <w:pict>
-              <v:shape w14:anchorId="1C4B66F6" id="Ravni poveznik sa strelicom 8" o:spid="_x0000_s1026" type="#_x0000_t32" style="position:absolute;margin-left:154.75pt;margin-top:143.25pt;width:31.15pt;height:0;flip:x;z-index:251643904;visibility:visible;mso-wrap-style:square;mso-width-percent:0;mso-height-percent:0;mso-wrap-distance-left:9pt;mso-wrap-distance-top:0;mso-wrap-distance-right:9pt;mso-wrap-distance-bottom:0;mso-position-horizontal:absolute;mso-position-horizontal-relative:text;mso-position-vertical:absolute;mso-position-vertical-relative:text;mso-width-percent:0;mso-height-percent:0;mso-width-relative:margin;mso-height-relative:margin" o:gfxdata="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" strokecolor="black [3200]" strokeweight="2pt">
+              <v:shape w14:anchorId="69789FFA" id="Ravni poveznik sa strelicom 8" o:spid="_x0000_s1026" type="#_x0000_t32" style="position:absolute;margin-left:154.75pt;margin-top:143.25pt;width:31.15pt;height:0;flip:x;z-index:251643904;visibility:visible;mso-wrap-style:square;mso-width-percent:0;mso-height-percent:0;mso-wrap-distance-left:9pt;mso-wrap-distance-top:0;mso-wrap-distance-right:9pt;mso-wrap-distance-bottom:0;mso-position-horizontal:absolute;mso-position-horizontal-relative:text;mso-position-vertical:absolute;mso-position-vertical-relative:text;mso-width-percent:0;mso-height-percent:0;mso-width-relative:margin;mso-height-relative:margin" o:gfxdata="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" strokecolor="black [3200]" strokeweight="2pt">
                 <v:stroke endarrow="open"/>
                 <v:shadow on="t" color="black" opacity="24903f" origin=",.5" offset="0,.55556mm"/>
               </v:shape>
@@ -8866,7 +8866,7 @@
           </mc:Choice>
           <mc:Fallback>
             <w:pict>
-              <v:shape w14:anchorId="697494F1" id="Ravni poveznik sa strelicom 7" o:spid="_x0000_s1026" type="#_x0000_t32" style="position:absolute;margin-left:154.15pt;margin-top:131.25pt;width:31.15pt;height:0;z-index:251641856;visibility:visible;mso-wrap-style:square;mso-width-percent:0;mso-height-percent:0;mso-wrap-distance-left:9pt;mso-wrap-distance-top:0;mso-wrap-distance-right:9pt;mso-wrap-distance-bottom:0;mso-position-horizontal:absolute;mso-position-horizontal-relative:text;mso-position-vertical:absolute;mso-position-vertical-relative:text;mso-width-percent:0;mso-height-percent:0;mso-width-relative:margin;mso-height-relative:margin" o:gfxdata="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" strokecolor="black [3200]" strokeweight="2pt">
+              <v:shape w14:anchorId="3B91779A" id="Ravni poveznik sa strelicom 7" o:spid="_x0000_s1026" type="#_x0000_t32" style="position:absolute;margin-left:154.15pt;margin-top:131.25pt;width:31.15pt;height:0;z-index:251641856;visibility:visible;mso-wrap-style:square;mso-width-percent:0;mso-height-percent:0;mso-wrap-distance-left:9pt;mso-wrap-distance-top:0;mso-wrap-distance-right:9pt;mso-wrap-distance-bottom:0;mso-position-horizontal:absolute;mso-position-horizontal-relative:text;mso-position-vertical:absolute;mso-position-vertical-relative:text;mso-width-percent:0;mso-height-percent:0;mso-width-relative:margin;mso-height-relative:margin" o:gfxdata="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" strokecolor="black [3200]" strokeweight="2pt">
                 <v:stroke endarrow="open"/>
                 <v:shadow on="t" color="black" opacity="24903f" origin=",.5" offset="0,.55556mm"/>
               </v:shape>
@@ -8943,7 +8943,7 @@
           </mc:Choice>
           <mc:Fallback>
             <w:pict>
-              <v:shape w14:anchorId="0100CA7C" id="Ravni poveznik sa strelicom 6" o:spid="_x0000_s1026" type="#_x0000_t32" style="position:absolute;margin-left:68.35pt;margin-top:262.05pt;width:31.15pt;height:0;z-index:251639808;visibility:visible;mso-wrap-style:square;mso-width-percent:0;mso-height-percent:0;mso-wrap-distance-left:9pt;mso-wrap-distance-top:0;mso-wrap-distance-right:9pt;mso-wrap-distance-bottom:0;mso-position-horizontal:absolute;mso-position-horizontal-relative:text;mso-position-vertical:absolute;mso-position-vertical-relative:text;mso-width-percent:0;mso-height-percent:0;mso-width-relative:margin;mso-height-relative:margin" o:gfxdata="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" strokecolor="black [3200]" strokeweight="2pt">
+              <v:shape w14:anchorId="4240A9D8" id="Ravni poveznik sa strelicom 6" o:spid="_x0000_s1026" type="#_x0000_t32" style="position:absolute;margin-left:68.35pt;margin-top:262.05pt;width:31.15pt;height:0;z-index:251639808;visibility:visible;mso-wrap-style:square;mso-width-percent:0;mso-height-percent:0;mso-wrap-distance-left:9pt;mso-wrap-distance-top:0;mso-wrap-distance-right:9pt;mso-wrap-distance-bottom:0;mso-position-horizontal:absolute;mso-position-horizontal-relative:text;mso-position-vertical:absolute;mso-position-vertical-relative:text;mso-width-percent:0;mso-height-percent:0;mso-width-relative:margin;mso-height-relative:margin" o:gfxdata="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" strokecolor="black [3200]" strokeweight="2pt">
                 <v:stroke endarrow="open"/>
                 <v:shadow on="t" color="black" opacity="24903f" origin=",.5" offset="0,.55556mm"/>
               </v:shape>
@@ -9020,7 +9020,7 @@
           </mc:Choice>
           <mc:Fallback>
             <w:pict>
-              <v:shape w14:anchorId="3B787EC3" id="Ravni poveznik sa strelicom 5" o:spid="_x0000_s1026" type="#_x0000_t32" style="position:absolute;margin-left:61.75pt;margin-top:162.45pt;width:31.15pt;height:0;z-index:251637760;visibility:visible;mso-wrap-style:square;mso-width-percent:0;mso-height-percent:0;mso-wrap-distance-left:9pt;mso-wrap-distance-top:0;mso-wrap-distance-right:9pt;mso-wrap-distance-bottom:0;mso-position-horizontal:absolute;mso-position-horizontal-relative:text;mso-position-vertical:absolute;mso-position-vertical-relative:text;mso-width-percent:0;mso-height-percent:0;mso-width-relative:margin;mso-height-relative:margin" o:gfxdata="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" strokecolor="black [3200]" strokeweight="2pt">
+              <v:shape w14:anchorId="0D102B6C" id="Ravni poveznik sa strelicom 5" o:spid="_x0000_s1026" type="#_x0000_t32" style="position:absolute;margin-left:61.75pt;margin-top:162.45pt;width:31.15pt;height:0;z-index:251637760;visibility:visible;mso-wrap-style:square;mso-width-percent:0;mso-height-percent:0;mso-wrap-distance-left:9pt;mso-wrap-distance-top:0;mso-wrap-distance-right:9pt;mso-wrap-distance-bottom:0;mso-position-horizontal:absolute;mso-position-horizontal-relative:text;mso-position-vertical:absolute;mso-position-vertical-relative:text;mso-width-percent:0;mso-height-percent:0;mso-width-relative:margin;mso-height-relative:margin" o:gfxdata="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" strokecolor="black [3200]" strokeweight="2pt">
                 <v:stroke endarrow="open"/>
                 <v:shadow on="t" color="black" opacity="24903f" origin=",.5" offset="0,.55556mm"/>
               </v:shape>
@@ -9097,7 +9097,7 @@
           </mc:Choice>
           <mc:Fallback>
             <w:pict>
-              <v:shape w14:anchorId="6A4F305D" id="Ravni poveznik sa strelicom 4" o:spid="_x0000_s1026" type="#_x0000_t32" style="position:absolute;margin-left:59.95pt;margin-top:90.45pt;width:31.15pt;height:0;z-index:251629568;visibility:visible;mso-wrap-style:square;mso-width-percent:0;mso-height-percent:0;mso-wrap-distance-left:9pt;mso-wrap-distance-top:0;mso-wrap-distance-right:9pt;mso-wrap-distance-bottom:0;mso-position-horizontal:absolute;mso-position-horizontal-relative:text;mso-position-vertical:absolute;mso-position-vertical-relative:text;mso-width-percent:0;mso-height-percent:0;mso-width-relative:margin;mso-height-relative:margin" o:gfxdata="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" strokecolor="black [3200]" strokeweight="2pt">
+              <v:shape w14:anchorId="186DA07E" id="Ravni poveznik sa strelicom 4" o:spid="_x0000_s1026" type="#_x0000_t32" style="position:absolute;margin-left:59.95pt;margin-top:90.45pt;width:31.15pt;height:0;z-index:251629568;visibility:visible;mso-wrap-style:square;mso-width-percent:0;mso-height-percent:0;mso-wrap-distance-left:9pt;mso-wrap-distance-top:0;mso-wrap-distance-right:9pt;mso-wrap-distance-bottom:0;mso-position-horizontal:absolute;mso-position-horizontal-relative:text;mso-position-vertical:absolute;mso-position-vertical-relative:text;mso-width-percent:0;mso-height-percent:0;mso-width-relative:margin;mso-height-relative:margin" o:gfxdata="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" strokecolor="black [3200]" strokeweight="2pt">
                 <v:stroke endarrow="open"/>
                 <v:shadow on="t" color="black" opacity="24903f" origin=",.5" offset="0,.55556mm"/>
               </v:shape>
@@ -10380,8 +10380,97 @@
           <w:rFonts w:asciiTheme="minorHAnsi" w:hAnsiTheme="minorHAnsi" w:cstheme="minorHAnsi"/>
           <w:color w:val="000000"/>
         </w:rPr>
-        <w:t xml:space="preserve"> URL: mjerenje.info /services/gather.php?uuid=uudi&amp;time=time&amp;humid=humid&amp;temp=temp</w:t>
-      </w:r>
+        <w:t xml:space="preserve"> URL: mjerenje.info /</w:t>
+      </w:r>
+      <w:proofErr w:type="spellStart"/>
+      <w:r>
+        <w:rPr>
+          <w:rFonts w:asciiTheme="minorHAnsi" w:hAnsiTheme="minorHAnsi" w:cstheme="minorHAnsi"/>
+          <w:color w:val="000000"/>
+        </w:rPr>
+        <w:t>services</w:t>
+      </w:r>
+      <w:proofErr w:type="spellEnd"/>
+      <w:r>
+        <w:rPr>
+          <w:rFonts w:asciiTheme="minorHAnsi" w:hAnsiTheme="minorHAnsi" w:cstheme="minorHAnsi"/>
+          <w:color w:val="000000"/>
+        </w:rPr>
+        <w:t>/</w:t>
+      </w:r>
+      <w:proofErr w:type="spellStart"/>
+      <w:r>
+        <w:rPr>
+          <w:rFonts w:asciiTheme="minorHAnsi" w:hAnsiTheme="minorHAnsi" w:cstheme="minorHAnsi"/>
+          <w:color w:val="000000"/>
+        </w:rPr>
+        <w:t>gather.php?uuid</w:t>
+      </w:r>
+      <w:proofErr w:type="spellEnd"/>
+      <w:r>
+        <w:rPr>
+          <w:rFonts w:asciiTheme="minorHAnsi" w:hAnsiTheme="minorHAnsi" w:cstheme="minorHAnsi"/>
+          <w:color w:val="000000"/>
+        </w:rPr>
+        <w:t>=</w:t>
+      </w:r>
+      <w:proofErr w:type="spellStart"/>
+      <w:r>
+        <w:rPr>
+          <w:rFonts w:asciiTheme="minorHAnsi" w:hAnsiTheme="minorHAnsi" w:cstheme="minorHAnsi"/>
+          <w:color w:val="000000"/>
+        </w:rPr>
+        <w:t>uudi&amp;time</w:t>
+      </w:r>
+      <w:proofErr w:type="spellEnd"/>
+      <w:r>
+        <w:rPr>
+          <w:rFonts w:asciiTheme="minorHAnsi" w:hAnsiTheme="minorHAnsi" w:cstheme="minorHAnsi"/>
+          <w:color w:val="000000"/>
+        </w:rPr>
+        <w:t>=</w:t>
+      </w:r>
+      <w:proofErr w:type="spellStart"/>
+      <w:r>
+        <w:rPr>
+          <w:rFonts w:asciiTheme="minorHAnsi" w:hAnsiTheme="minorHAnsi" w:cstheme="minorHAnsi"/>
+          <w:color w:val="000000"/>
+        </w:rPr>
+        <w:t>time&amp;humid</w:t>
+      </w:r>
+      <w:proofErr w:type="spellEnd"/>
+      <w:r>
+        <w:rPr>
+          <w:rFonts w:asciiTheme="minorHAnsi" w:hAnsiTheme="minorHAnsi" w:cstheme="minorHAnsi"/>
+          <w:color w:val="000000"/>
+        </w:rPr>
+        <w:t>=</w:t>
+      </w:r>
+      <w:proofErr w:type="spellStart"/>
+      <w:r>
+        <w:rPr>
+          <w:rFonts w:asciiTheme="minorHAnsi" w:hAnsiTheme="minorHAnsi" w:cstheme="minorHAnsi"/>
+          <w:color w:val="000000"/>
+        </w:rPr>
+        <w:t>humid&amp;temp</w:t>
+      </w:r>
+      <w:proofErr w:type="spellEnd"/>
+      <w:r>
+        <w:rPr>
+          <w:rFonts w:asciiTheme="minorHAnsi" w:hAnsiTheme="minorHAnsi" w:cstheme="minorHAnsi"/>
+          <w:color w:val="000000"/>
+        </w:rPr>
+        <w:t>=</w:t>
+      </w:r>
+      <w:proofErr w:type="spellStart"/>
+      <w:r>
+        <w:rPr>
+          <w:rFonts w:asciiTheme="minorHAnsi" w:hAnsiTheme="minorHAnsi" w:cstheme="minorHAnsi"/>
+          <w:color w:val="000000"/>
+        </w:rPr>
+        <w:t>temp</w:t>
+      </w:r>
+      <w:proofErr w:type="spellEnd"/>
       <w:r>
         <w:rPr>
           <w:rFonts w:asciiTheme="minorHAnsi" w:hAnsiTheme="minorHAnsi" w:cstheme="minorHAnsi"/>
@@ -10402,7 +10491,39 @@
           <w:rFonts w:asciiTheme="minorHAnsi" w:hAnsiTheme="minorHAnsi" w:cstheme="minorHAnsi"/>
           <w:color w:val="000000"/>
         </w:rPr>
-        <w:t>-uuid - (string) - random niz znakova zapisan lokalno na svakoj stanici</w:t>
+        <w:t>-</w:t>
+      </w:r>
+      <w:proofErr w:type="spellStart"/>
+      <w:r>
+        <w:rPr>
+          <w:rFonts w:asciiTheme="minorHAnsi" w:hAnsiTheme="minorHAnsi" w:cstheme="minorHAnsi"/>
+          <w:color w:val="000000"/>
+        </w:rPr>
+        <w:t>uuid</w:t>
+      </w:r>
+      <w:proofErr w:type="spellEnd"/>
+      <w:r>
+        <w:rPr>
+          <w:rFonts w:asciiTheme="minorHAnsi" w:hAnsiTheme="minorHAnsi" w:cstheme="minorHAnsi"/>
+          <w:color w:val="000000"/>
+        </w:rPr>
+        <w:t xml:space="preserve"> - (string) - </w:t>
+      </w:r>
+      <w:proofErr w:type="spellStart"/>
+      <w:r>
+        <w:rPr>
+          <w:rFonts w:asciiTheme="minorHAnsi" w:hAnsiTheme="minorHAnsi" w:cstheme="minorHAnsi"/>
+          <w:color w:val="000000"/>
+        </w:rPr>
+        <w:t>random</w:t>
+      </w:r>
+      <w:proofErr w:type="spellEnd"/>
+      <w:r>
+        <w:rPr>
+          <w:rFonts w:asciiTheme="minorHAnsi" w:hAnsiTheme="minorHAnsi" w:cstheme="minorHAnsi"/>
+          <w:color w:val="000000"/>
+        </w:rPr>
+        <w:t xml:space="preserve"> niz znakova zapisan lokalno na svakoj stanici</w:t>
       </w:r>
       <w:r>
         <w:rPr>
@@ -10424,7 +10545,39 @@
           <w:rFonts w:asciiTheme="minorHAnsi" w:hAnsiTheme="minorHAnsi" w:cstheme="minorHAnsi"/>
           <w:color w:val="000000"/>
         </w:rPr>
-        <w:t>-time - (int) - unix vrijeme kada je očitano stanje senzora</w:t>
+        <w:t>-time - (</w:t>
+      </w:r>
+      <w:proofErr w:type="spellStart"/>
+      <w:r>
+        <w:rPr>
+          <w:rFonts w:asciiTheme="minorHAnsi" w:hAnsiTheme="minorHAnsi" w:cstheme="minorHAnsi"/>
+          <w:color w:val="000000"/>
+        </w:rPr>
+        <w:t>int</w:t>
+      </w:r>
+      <w:proofErr w:type="spellEnd"/>
+      <w:r>
+        <w:rPr>
+          <w:rFonts w:asciiTheme="minorHAnsi" w:hAnsiTheme="minorHAnsi" w:cstheme="minorHAnsi"/>
+          <w:color w:val="000000"/>
+        </w:rPr>
+        <w:t xml:space="preserve">) - </w:t>
+      </w:r>
+      <w:proofErr w:type="spellStart"/>
+      <w:r>
+        <w:rPr>
+          <w:rFonts w:asciiTheme="minorHAnsi" w:hAnsiTheme="minorHAnsi" w:cstheme="minorHAnsi"/>
+          <w:color w:val="000000"/>
+        </w:rPr>
+        <w:t>unix</w:t>
+      </w:r>
+      <w:proofErr w:type="spellEnd"/>
+      <w:r>
+        <w:rPr>
+          <w:rFonts w:asciiTheme="minorHAnsi" w:hAnsiTheme="minorHAnsi" w:cstheme="minorHAnsi"/>
+          <w:color w:val="000000"/>
+        </w:rPr>
+        <w:t xml:space="preserve"> vrijeme kada je očitano stanje senzora</w:t>
       </w:r>
       <w:r>
         <w:rPr>
@@ -10446,7 +10599,39 @@
           <w:rFonts w:asciiTheme="minorHAnsi" w:hAnsiTheme="minorHAnsi" w:cstheme="minorHAnsi"/>
           <w:color w:val="000000"/>
         </w:rPr>
-        <w:t>-humid - (float) - trenutna vlažnost u trenutku očitanja</w:t>
+        <w:t>-</w:t>
+      </w:r>
+      <w:proofErr w:type="spellStart"/>
+      <w:r>
+        <w:rPr>
+          <w:rFonts w:asciiTheme="minorHAnsi" w:hAnsiTheme="minorHAnsi" w:cstheme="minorHAnsi"/>
+          <w:color w:val="000000"/>
+        </w:rPr>
+        <w:t>humid</w:t>
+      </w:r>
+      <w:proofErr w:type="spellEnd"/>
+      <w:r>
+        <w:rPr>
+          <w:rFonts w:asciiTheme="minorHAnsi" w:hAnsiTheme="minorHAnsi" w:cstheme="minorHAnsi"/>
+          <w:color w:val="000000"/>
+        </w:rPr>
+        <w:t xml:space="preserve"> - (</w:t>
+      </w:r>
+      <w:proofErr w:type="spellStart"/>
+      <w:r>
+        <w:rPr>
+          <w:rFonts w:asciiTheme="minorHAnsi" w:hAnsiTheme="minorHAnsi" w:cstheme="minorHAnsi"/>
+          <w:color w:val="000000"/>
+        </w:rPr>
+        <w:t>float</w:t>
+      </w:r>
+      <w:proofErr w:type="spellEnd"/>
+      <w:r>
+        <w:rPr>
+          <w:rFonts w:asciiTheme="minorHAnsi" w:hAnsiTheme="minorHAnsi" w:cstheme="minorHAnsi"/>
+          <w:color w:val="000000"/>
+        </w:rPr>
+        <w:t>) - trenutna vlažnost u trenutku očitanja</w:t>
       </w:r>
       <w:r>
         <w:rPr>
@@ -10468,7 +10653,39 @@
           <w:rFonts w:asciiTheme="minorHAnsi" w:hAnsiTheme="minorHAnsi" w:cstheme="minorHAnsi"/>
           <w:color w:val="000000"/>
         </w:rPr>
-        <w:t>-temp - (float) - trenutna temperatura u trenutku očitanja</w:t>
+        <w:t>-</w:t>
+      </w:r>
+      <w:proofErr w:type="spellStart"/>
+      <w:r>
+        <w:rPr>
+          <w:rFonts w:asciiTheme="minorHAnsi" w:hAnsiTheme="minorHAnsi" w:cstheme="minorHAnsi"/>
+          <w:color w:val="000000"/>
+        </w:rPr>
+        <w:t>temp</w:t>
+      </w:r>
+      <w:proofErr w:type="spellEnd"/>
+      <w:r>
+        <w:rPr>
+          <w:rFonts w:asciiTheme="minorHAnsi" w:hAnsiTheme="minorHAnsi" w:cstheme="minorHAnsi"/>
+          <w:color w:val="000000"/>
+        </w:rPr>
+        <w:t xml:space="preserve"> - (</w:t>
+      </w:r>
+      <w:proofErr w:type="spellStart"/>
+      <w:r>
+        <w:rPr>
+          <w:rFonts w:asciiTheme="minorHAnsi" w:hAnsiTheme="minorHAnsi" w:cstheme="minorHAnsi"/>
+          <w:color w:val="000000"/>
+        </w:rPr>
+        <w:t>float</w:t>
+      </w:r>
+      <w:proofErr w:type="spellEnd"/>
+      <w:r>
+        <w:rPr>
+          <w:rFonts w:asciiTheme="minorHAnsi" w:hAnsiTheme="minorHAnsi" w:cstheme="minorHAnsi"/>
+          <w:color w:val="000000"/>
+        </w:rPr>
+        <w:t>) - trenutna temperatura u trenutku očitanja</w:t>
       </w:r>
       <w:r>
         <w:rPr>
@@ -10482,371 +10699,14 @@
           <w:rFonts w:asciiTheme="minorHAnsi" w:hAnsiTheme="minorHAnsi" w:cstheme="minorHAnsi"/>
           <w:color w:val="000000"/>
         </w:rPr>
+        <w:t>TEST URL:</w:t>
+      </w:r>
+      <w:r>
+        <w:rPr>
+          <w:rFonts w:asciiTheme="minorHAnsi" w:hAnsiTheme="minorHAnsi" w:cstheme="minorHAnsi"/>
+          <w:color w:val="000000"/>
+        </w:rPr>
         <w:br/>
-      </w:r>
-      <w:r>
-        <w:rPr>
-          <w:rStyle w:val="apple-tab-span"/>
-          <w:rFonts w:asciiTheme="minorHAnsi" w:eastAsiaTheme="majorEastAsia" w:hAnsiTheme="minorHAnsi" w:cstheme="minorHAnsi"/>
-          <w:color w:val="000000"/>
-        </w:rPr>
-        <w:tab/>
-      </w:r>
-      <w:r>
-        <w:rPr>
-          <w:rFonts w:asciiTheme="minorHAnsi" w:hAnsiTheme="minorHAnsi" w:cstheme="minorHAnsi"/>
-          <w:color w:val="000000"/>
-        </w:rPr>
-        <w:t>Servis za prihvat podataka mjernih stanica primat će podatke od svih postavljenih arduino uređaja. Pri primitku podataka provjeriti će dali trenutne vrijednosti odstupaju od alarmantnih vrijednosti za stanicu od koje je primio podatke. Primljene podatke će zapisati u bazu, a ukoliko jedna od vrijednosti prelazi alarmantu vrijednost poslati će push notifikaciju za taj uređaj.</w:t>
-      </w:r>
-    </w:p>
-    <w:p>
-      <w:pPr>
-        <w:pStyle w:val="NormalWeb"/>
-        <w:spacing w:before="0" w:beforeAutospacing="0" w:after="200" w:afterAutospacing="0"/>
-        <w:rPr>
-          <w:rFonts w:asciiTheme="minorHAnsi" w:hAnsiTheme="minorHAnsi" w:cstheme="minorHAnsi"/>
-          <w:color w:val="000000"/>
-        </w:rPr>
-      </w:pPr>
-    </w:p>
-    <w:p>
-      <w:pPr>
-        <w:pStyle w:val="Heading3"/>
-        <w:rPr>
-          <w:rFonts w:asciiTheme="minorHAnsi" w:hAnsiTheme="minorHAnsi" w:cstheme="minorHAnsi"/>
-          <w:sz w:val="24"/>
-          <w:szCs w:val="24"/>
-        </w:rPr>
-      </w:pPr>
-      <w:bookmarkStart w:id="26" w:name="_Toc536173591"/>
-      <w:r>
-        <w:rPr>
-          <w:rFonts w:asciiTheme="minorHAnsi" w:hAnsiTheme="minorHAnsi" w:cstheme="minorHAnsi"/>
-          <w:sz w:val="24"/>
-          <w:szCs w:val="24"/>
-        </w:rPr>
-        <w:t>Servis za registraciju novih stanica i korisnika(Desktop)</w:t>
-      </w:r>
-      <w:bookmarkEnd w:id="26"/>
-    </w:p>
-    <w:p>
-      <w:pPr>
-        <w:pStyle w:val="NormalWeb"/>
-        <w:spacing w:before="0" w:beforeAutospacing="0" w:after="200" w:afterAutospacing="0"/>
-        <w:rPr>
-          <w:rFonts w:asciiTheme="minorHAnsi" w:hAnsiTheme="minorHAnsi" w:cstheme="minorHAnsi"/>
-          <w:color w:val="000000"/>
-        </w:rPr>
-      </w:pPr>
-      <w:r>
-        <w:rPr>
-          <w:rFonts w:asciiTheme="minorHAnsi" w:hAnsiTheme="minorHAnsi" w:cstheme="minorHAnsi"/>
-          <w:color w:val="000000"/>
-        </w:rPr>
-        <w:t xml:space="preserve"> URL: mjerenje.info /services/registration.php?token=token&amp;type=type</w:t>
-      </w:r>
-      <w:r>
-        <w:rPr>
-          <w:rFonts w:asciiTheme="minorHAnsi" w:hAnsiTheme="minorHAnsi" w:cstheme="minorHAnsi"/>
-          <w:color w:val="000000"/>
-        </w:rPr>
-        <w:br/>
-      </w:r>
-      <w:r>
-        <w:rPr>
-          <w:rStyle w:val="apple-tab-span"/>
-          <w:rFonts w:asciiTheme="minorHAnsi" w:eastAsiaTheme="majorEastAsia" w:hAnsiTheme="minorHAnsi" w:cstheme="minorHAnsi"/>
-          <w:color w:val="000000"/>
-        </w:rPr>
-        <w:tab/>
-      </w:r>
-      <w:r>
-        <w:rPr>
-          <w:rFonts w:asciiTheme="minorHAnsi" w:hAnsiTheme="minorHAnsi" w:cstheme="minorHAnsi"/>
-          <w:color w:val="000000"/>
-        </w:rPr>
-        <w:t>-token- (string) - specifičan string korisnika dobiven nakon prijave</w:t>
-      </w:r>
-      <w:r>
-        <w:rPr>
-          <w:rFonts w:asciiTheme="minorHAnsi" w:hAnsiTheme="minorHAnsi" w:cstheme="minorHAnsi"/>
-          <w:color w:val="000000"/>
-        </w:rPr>
-        <w:br/>
-      </w:r>
-      <w:r>
-        <w:rPr>
-          <w:rStyle w:val="apple-tab-span"/>
-          <w:rFonts w:asciiTheme="minorHAnsi" w:eastAsiaTheme="majorEastAsia" w:hAnsiTheme="minorHAnsi" w:cstheme="minorHAnsi"/>
-          <w:color w:val="000000"/>
-        </w:rPr>
-        <w:tab/>
-      </w:r>
-      <w:r>
-        <w:rPr>
-          <w:rFonts w:asciiTheme="minorHAnsi" w:hAnsiTheme="minorHAnsi" w:cstheme="minorHAnsi"/>
-          <w:color w:val="000000"/>
-        </w:rPr>
-        <w:t>-</w:t>
-      </w:r>
-      <w:proofErr w:type="spellStart"/>
-      <w:r>
-        <w:rPr>
-          <w:rFonts w:asciiTheme="minorHAnsi" w:hAnsiTheme="minorHAnsi" w:cstheme="minorHAnsi"/>
-          <w:color w:val="000000"/>
-        </w:rPr>
-        <w:t>type</w:t>
-      </w:r>
-      <w:proofErr w:type="spellEnd"/>
-      <w:r>
-        <w:rPr>
-          <w:rFonts w:asciiTheme="minorHAnsi" w:hAnsiTheme="minorHAnsi" w:cstheme="minorHAnsi"/>
-          <w:color w:val="000000"/>
-        </w:rPr>
-        <w:t>-(string- “stat”</w:t>
-      </w:r>
-      <w:r>
-        <w:rPr>
-          <w:rFonts w:asciiTheme="minorHAnsi" w:hAnsiTheme="minorHAnsi" w:cstheme="minorHAnsi"/>
-          <w:color w:val="000000"/>
-        </w:rPr>
-        <w:t>,“</w:t>
-      </w:r>
-      <w:proofErr w:type="spellStart"/>
-      <w:r>
-        <w:rPr>
-          <w:rFonts w:asciiTheme="minorHAnsi" w:hAnsiTheme="minorHAnsi" w:cstheme="minorHAnsi"/>
-          <w:color w:val="000000"/>
-        </w:rPr>
-        <w:t>station</w:t>
-      </w:r>
-      <w:proofErr w:type="spellEnd"/>
-      <w:r>
-        <w:rPr>
-          <w:rFonts w:asciiTheme="minorHAnsi" w:hAnsiTheme="minorHAnsi" w:cstheme="minorHAnsi"/>
-          <w:color w:val="000000"/>
-        </w:rPr>
-        <w:t>“</w:t>
-      </w:r>
-      <w:r>
-        <w:rPr>
-          <w:rFonts w:asciiTheme="minorHAnsi" w:hAnsiTheme="minorHAnsi" w:cstheme="minorHAnsi"/>
-          <w:color w:val="000000"/>
-        </w:rPr>
-        <w:t xml:space="preserve"> ili “</w:t>
-      </w:r>
-      <w:proofErr w:type="spellStart"/>
-      <w:r>
-        <w:rPr>
-          <w:rFonts w:asciiTheme="minorHAnsi" w:hAnsiTheme="minorHAnsi" w:cstheme="minorHAnsi"/>
-          <w:color w:val="000000"/>
-        </w:rPr>
-        <w:t>user</w:t>
-      </w:r>
-      <w:proofErr w:type="spellEnd"/>
-      <w:r>
-        <w:rPr>
-          <w:rFonts w:asciiTheme="minorHAnsi" w:hAnsiTheme="minorHAnsi" w:cstheme="minorHAnsi"/>
-          <w:color w:val="000000"/>
-        </w:rPr>
-        <w:t>”) - parametar type određuje registriramo li novog korisnika ili novu mjernu stanicu.</w:t>
-      </w:r>
-      <w:r>
-        <w:rPr>
-          <w:rFonts w:asciiTheme="minorHAnsi" w:hAnsiTheme="minorHAnsi" w:cstheme="minorHAnsi"/>
-          <w:color w:val="000000"/>
-        </w:rPr>
-        <w:br/>
-      </w:r>
-      <w:proofErr w:type="spellStart"/>
-      <w:r>
-        <w:rPr>
-          <w:rFonts w:asciiTheme="minorHAnsi" w:hAnsiTheme="minorHAnsi" w:cstheme="minorHAnsi"/>
-          <w:color w:val="000000"/>
-        </w:rPr>
-        <w:t>Tokenom</w:t>
-      </w:r>
-      <w:proofErr w:type="spellEnd"/>
-      <w:r>
-        <w:rPr>
-          <w:rFonts w:asciiTheme="minorHAnsi" w:hAnsiTheme="minorHAnsi" w:cstheme="minorHAnsi"/>
-          <w:color w:val="000000"/>
-        </w:rPr>
-        <w:t xml:space="preserve"> kao i na ostalim servisima utvrđujemo pravo korisnika na zahtjev prema serveru. Ostali parametri su ovisni o odabiru vrste registracije. </w:t>
-      </w:r>
-      <w:r>
-        <w:rPr>
-          <w:rFonts w:asciiTheme="minorHAnsi" w:hAnsiTheme="minorHAnsi" w:cstheme="minorHAnsi"/>
-          <w:color w:val="000000"/>
-        </w:rPr>
-        <w:br/>
-      </w:r>
-      <w:r>
-        <w:rPr>
-          <w:rStyle w:val="apple-tab-span"/>
-          <w:rFonts w:asciiTheme="minorHAnsi" w:eastAsiaTheme="majorEastAsia" w:hAnsiTheme="minorHAnsi" w:cstheme="minorHAnsi"/>
-          <w:color w:val="000000"/>
-        </w:rPr>
-        <w:tab/>
-      </w:r>
-      <w:r>
-        <w:rPr>
-          <w:rStyle w:val="Heading4Char"/>
-        </w:rPr>
-        <w:t>Registracija korisnika</w:t>
-      </w:r>
-      <w:r>
-        <w:rPr>
-          <w:rFonts w:asciiTheme="minorHAnsi" w:hAnsiTheme="minorHAnsi" w:cstheme="minorHAnsi"/>
-          <w:color w:val="000000"/>
-        </w:rPr>
-        <w:br/>
-      </w:r>
-      <w:r>
-        <w:rPr>
-          <w:rStyle w:val="apple-tab-span"/>
-          <w:rFonts w:asciiTheme="minorHAnsi" w:eastAsiaTheme="majorEastAsia" w:hAnsiTheme="minorHAnsi" w:cstheme="minorHAnsi"/>
-          <w:color w:val="000000"/>
-        </w:rPr>
-        <w:tab/>
-      </w:r>
-      <w:r>
-        <w:rPr>
-          <w:rFonts w:asciiTheme="minorHAnsi" w:hAnsiTheme="minorHAnsi" w:cstheme="minorHAnsi"/>
-          <w:color w:val="000000"/>
-        </w:rPr>
-        <w:t>URL: mjerenje.info /</w:t>
-      </w:r>
-      <w:proofErr w:type="spellStart"/>
-      <w:r>
-        <w:rPr>
-          <w:rFonts w:asciiTheme="minorHAnsi" w:hAnsiTheme="minorHAnsi" w:cstheme="minorHAnsi"/>
-          <w:color w:val="000000"/>
-        </w:rPr>
-        <w:t>services</w:t>
-      </w:r>
-      <w:proofErr w:type="spellEnd"/>
-      <w:r>
-        <w:rPr>
-          <w:rFonts w:asciiTheme="minorHAnsi" w:hAnsiTheme="minorHAnsi" w:cstheme="minorHAnsi"/>
-          <w:color w:val="000000"/>
-        </w:rPr>
-        <w:t>/</w:t>
-      </w:r>
-      <w:proofErr w:type="spellStart"/>
-      <w:r>
-        <w:rPr>
-          <w:rFonts w:asciiTheme="minorHAnsi" w:hAnsiTheme="minorHAnsi" w:cstheme="minorHAnsi"/>
-          <w:color w:val="000000"/>
-        </w:rPr>
-        <w:t>registration.php</w:t>
-      </w:r>
-      <w:proofErr w:type="spellEnd"/>
-      <w:r>
-        <w:rPr>
-          <w:rFonts w:asciiTheme="minorHAnsi" w:hAnsiTheme="minorHAnsi" w:cstheme="minorHAnsi"/>
-          <w:color w:val="000000"/>
-        </w:rPr>
-        <w:br/>
-        <w:t>?token=token&amp;type=type&amp;user=user&amp;pass=pass&amp;name=name&amp;surname=surname</w:t>
-      </w:r>
-      <w:r>
-        <w:rPr>
-          <w:rFonts w:asciiTheme="minorHAnsi" w:hAnsiTheme="minorHAnsi" w:cstheme="minorHAnsi"/>
-          <w:color w:val="000000"/>
-        </w:rPr>
-        <w:br/>
-      </w:r>
-      <w:r>
-        <w:rPr>
-          <w:rStyle w:val="apple-tab-span"/>
-          <w:rFonts w:asciiTheme="minorHAnsi" w:eastAsiaTheme="majorEastAsia" w:hAnsiTheme="minorHAnsi" w:cstheme="minorHAnsi"/>
-          <w:color w:val="000000"/>
-        </w:rPr>
-        <w:tab/>
-      </w:r>
-      <w:r>
-        <w:rPr>
-          <w:rFonts w:asciiTheme="minorHAnsi" w:hAnsiTheme="minorHAnsi" w:cstheme="minorHAnsi"/>
-          <w:color w:val="000000"/>
-        </w:rPr>
-        <w:t>-</w:t>
-      </w:r>
-      <w:proofErr w:type="spellStart"/>
-      <w:r>
-        <w:rPr>
-          <w:rFonts w:asciiTheme="minorHAnsi" w:hAnsiTheme="minorHAnsi" w:cstheme="minorHAnsi"/>
-          <w:color w:val="000000"/>
-        </w:rPr>
-        <w:t>user</w:t>
-      </w:r>
-      <w:proofErr w:type="spellEnd"/>
-      <w:r>
-        <w:rPr>
-          <w:rFonts w:asciiTheme="minorHAnsi" w:hAnsiTheme="minorHAnsi" w:cstheme="minorHAnsi"/>
-          <w:color w:val="000000"/>
-        </w:rPr>
-        <w:t>-(string) - željeno korisničko ime korisnika</w:t>
-      </w:r>
-      <w:r>
-        <w:rPr>
-          <w:rFonts w:asciiTheme="minorHAnsi" w:hAnsiTheme="minorHAnsi" w:cstheme="minorHAnsi"/>
-          <w:color w:val="000000"/>
-        </w:rPr>
-        <w:br/>
-      </w:r>
-      <w:r>
-        <w:rPr>
-          <w:rStyle w:val="apple-tab-span"/>
-          <w:rFonts w:asciiTheme="minorHAnsi" w:eastAsiaTheme="majorEastAsia" w:hAnsiTheme="minorHAnsi" w:cstheme="minorHAnsi"/>
-          <w:color w:val="000000"/>
-        </w:rPr>
-        <w:tab/>
-      </w:r>
-      <w:r>
-        <w:rPr>
-          <w:rFonts w:asciiTheme="minorHAnsi" w:hAnsiTheme="minorHAnsi" w:cstheme="minorHAnsi"/>
-          <w:color w:val="000000"/>
-        </w:rPr>
-        <w:t>-pass-(string) - lozinka korisnika min. 8 znakova</w:t>
-      </w:r>
-      <w:r>
-        <w:rPr>
-          <w:rFonts w:asciiTheme="minorHAnsi" w:hAnsiTheme="minorHAnsi" w:cstheme="minorHAnsi"/>
-          <w:color w:val="000000"/>
-        </w:rPr>
-        <w:br/>
-      </w:r>
-      <w:r>
-        <w:rPr>
-          <w:rStyle w:val="apple-tab-span"/>
-          <w:rFonts w:asciiTheme="minorHAnsi" w:eastAsiaTheme="majorEastAsia" w:hAnsiTheme="minorHAnsi" w:cstheme="minorHAnsi"/>
-          <w:color w:val="000000"/>
-        </w:rPr>
-        <w:tab/>
-      </w:r>
-      <w:r>
-        <w:rPr>
-          <w:rFonts w:asciiTheme="minorHAnsi" w:hAnsiTheme="minorHAnsi" w:cstheme="minorHAnsi"/>
-          <w:color w:val="000000"/>
-        </w:rPr>
-        <w:t>-email-(string) - email korisnika koji je registriran</w:t>
-      </w:r>
-    </w:p>
-    <w:p>
-      <w:pPr>
-        <w:pStyle w:val="NormalWeb"/>
-        <w:spacing w:before="0" w:beforeAutospacing="0" w:after="200" w:afterAutospacing="0"/>
-        <w:rPr>
-          <w:rFonts w:asciiTheme="minorHAnsi" w:hAnsiTheme="minorHAnsi" w:cstheme="minorHAnsi"/>
-        </w:rPr>
-      </w:pPr>
-      <w:r>
-        <w:rPr>
-          <w:rFonts w:asciiTheme="minorHAnsi" w:hAnsiTheme="minorHAnsi" w:cstheme="minorHAnsi"/>
-        </w:rPr>
-        <w:t xml:space="preserve">TESTURL : </w:t>
       </w:r>
       <w:hyperlink r:id="rId15" w:history="1">
         <w:r>
@@ -10854,21 +10714,566 @@
             <w:rStyle w:val="Hyperlink"/>
             <w:rFonts w:asciiTheme="minorHAnsi" w:hAnsiTheme="minorHAnsi" w:cstheme="minorHAnsi"/>
           </w:rPr>
-          <w:t>http://mjerenje.info/dev_services/registration.php?type=user&amp;token=811365df-e751-4971-8534-f5c1986dd2c9&amp;user=TestUser2&amp;email=TestUser</w:t>
+          <w:t>http://mjerenje.info/dev_services/gather.php?uuid=12station34-12station34-12testTEST&amp;time=1549101148&amp;temp=46-7&amp;humid=19-9</w:t>
         </w:r>
+      </w:hyperlink>
+      <w:r>
+        <w:rPr>
+          <w:rFonts w:asciiTheme="minorHAnsi" w:hAnsiTheme="minorHAnsi" w:cstheme="minorHAnsi"/>
+          <w:color w:val="000000"/>
+        </w:rPr>
+        <w:br/>
+      </w:r>
+      <w:r>
+        <w:rPr>
+          <w:rFonts w:asciiTheme="minorHAnsi" w:hAnsiTheme="minorHAnsi" w:cstheme="minorHAnsi"/>
+          <w:color w:val="000000"/>
+        </w:rPr>
+        <w:br/>
+        <w:t xml:space="preserve">JSON: </w:t>
+      </w:r>
+      <w:r>
+        <w:rPr>
+          <w:rFonts w:asciiTheme="minorHAnsi" w:hAnsiTheme="minorHAnsi" w:cstheme="minorHAnsi"/>
+          <w:color w:val="000000"/>
+        </w:rPr>
+        <w:br/>
+      </w:r>
+      <w:bookmarkStart w:id="26" w:name="_GoBack"/>
+      <w:bookmarkEnd w:id="26"/>
+      <w:r>
+        <w:t>{"</w:t>
+      </w:r>
+      <w:proofErr w:type="spellStart"/>
+      <w:r>
+        <w:t>message</w:t>
+      </w:r>
+      <w:proofErr w:type="spellEnd"/>
+      <w:r>
+        <w:t xml:space="preserve">":"Data </w:t>
+      </w:r>
+      <w:proofErr w:type="spellStart"/>
+      <w:r>
+        <w:t>successfully</w:t>
+      </w:r>
+      <w:proofErr w:type="spellEnd"/>
+      <w:r>
+        <w:t xml:space="preserve"> </w:t>
+      </w:r>
+      <w:proofErr w:type="spellStart"/>
+      <w:r>
+        <w:t>stored</w:t>
+      </w:r>
+      <w:proofErr w:type="spellEnd"/>
+      <w:r>
+        <w:t>","</w:t>
+      </w:r>
+      <w:proofErr w:type="spellStart"/>
+      <w:r>
+        <w:t>warning</w:t>
+      </w:r>
+      <w:proofErr w:type="spellEnd"/>
+      <w:r>
+        <w:t>":"</w:t>
+      </w:r>
+      <w:proofErr w:type="spellStart"/>
+      <w:r>
+        <w:t>Alarming</w:t>
+      </w:r>
+      <w:proofErr w:type="spellEnd"/>
+      <w:r>
+        <w:t xml:space="preserve"> </w:t>
+      </w:r>
+      <w:proofErr w:type="spellStart"/>
+      <w:r>
+        <w:t>values</w:t>
+      </w:r>
+      <w:proofErr w:type="spellEnd"/>
+      <w:r>
+        <w:t xml:space="preserve"> </w:t>
+      </w:r>
+      <w:proofErr w:type="spellStart"/>
+      <w:r>
+        <w:t>temp</w:t>
+      </w:r>
+      <w:proofErr w:type="spellEnd"/>
+      <w:r>
+        <w:t xml:space="preserve"> =46.7 </w:t>
+      </w:r>
+      <w:proofErr w:type="spellStart"/>
+      <w:r>
+        <w:t>and</w:t>
+      </w:r>
+      <w:proofErr w:type="spellEnd"/>
+      <w:r>
+        <w:t xml:space="preserve"> </w:t>
+      </w:r>
+      <w:proofErr w:type="spellStart"/>
+      <w:r>
+        <w:t>moist</w:t>
+      </w:r>
+      <w:proofErr w:type="spellEnd"/>
+      <w:r>
+        <w:t>=19.9","success":1}</w:t>
+      </w:r>
+      <w:r>
+        <w:rPr>
+          <w:rFonts w:asciiTheme="minorHAnsi" w:hAnsiTheme="minorHAnsi" w:cstheme="minorHAnsi"/>
+          <w:color w:val="000000"/>
+        </w:rPr>
+        <w:br/>
+      </w:r>
+      <w:r>
+        <w:rPr>
+          <w:rFonts w:asciiTheme="minorHAnsi" w:hAnsiTheme="minorHAnsi" w:cstheme="minorHAnsi"/>
+          <w:color w:val="000000"/>
+        </w:rPr>
+        <w:br/>
+      </w:r>
+      <w:r>
+        <w:rPr>
+          <w:rStyle w:val="apple-tab-span"/>
+          <w:rFonts w:asciiTheme="minorHAnsi" w:eastAsiaTheme="majorEastAsia" w:hAnsiTheme="minorHAnsi" w:cstheme="minorHAnsi"/>
+          <w:color w:val="000000"/>
+        </w:rPr>
+        <w:tab/>
+      </w:r>
+      <w:r>
+        <w:rPr>
+          <w:rFonts w:asciiTheme="minorHAnsi" w:hAnsiTheme="minorHAnsi" w:cstheme="minorHAnsi"/>
+          <w:color w:val="000000"/>
+        </w:rPr>
+        <w:t>Servis za prihvat podataka mjernih stanica primat će podatke od svih postavljenih arduino uređaja. Pri primitku podataka provjeriti će dali trenutne vrijednosti odstupaju od alarmantnih vrijednosti za stanicu od koje je primio podatke. Primljene podatke će zapisati u bazu, a ukoliko jedna od vrijednosti prelazi alarmantu vrijednost poslati će push notifikaciju za taj uređaj.</w:t>
+      </w:r>
+    </w:p>
+    <w:p>
+      <w:pPr>
+        <w:pStyle w:val="NormalWeb"/>
+        <w:spacing w:before="0" w:beforeAutospacing="0" w:after="200" w:afterAutospacing="0"/>
+        <w:rPr>
+          <w:rFonts w:asciiTheme="minorHAnsi" w:hAnsiTheme="minorHAnsi" w:cstheme="minorHAnsi"/>
+          <w:color w:val="000000"/>
+        </w:rPr>
+      </w:pPr>
+    </w:p>
+    <w:p>
+      <w:pPr>
+        <w:pStyle w:val="Heading3"/>
+        <w:rPr>
+          <w:rFonts w:asciiTheme="minorHAnsi" w:hAnsiTheme="minorHAnsi" w:cstheme="minorHAnsi"/>
+          <w:sz w:val="24"/>
+          <w:szCs w:val="24"/>
+        </w:rPr>
+      </w:pPr>
+      <w:bookmarkStart w:id="27" w:name="_Toc536173591"/>
+      <w:r>
+        <w:rPr>
+          <w:rFonts w:asciiTheme="minorHAnsi" w:hAnsiTheme="minorHAnsi" w:cstheme="minorHAnsi"/>
+          <w:sz w:val="24"/>
+          <w:szCs w:val="24"/>
+        </w:rPr>
+        <w:t>Servis za registraciju novih stanica i korisnika(Desktop)</w:t>
+      </w:r>
+      <w:bookmarkEnd w:id="27"/>
+    </w:p>
+    <w:p>
+      <w:pPr>
+        <w:pStyle w:val="NormalWeb"/>
+        <w:spacing w:before="0" w:beforeAutospacing="0" w:after="200" w:afterAutospacing="0"/>
+        <w:rPr>
+          <w:rFonts w:asciiTheme="minorHAnsi" w:hAnsiTheme="minorHAnsi" w:cstheme="minorHAnsi"/>
+          <w:color w:val="000000"/>
+        </w:rPr>
+      </w:pPr>
+      <w:r>
+        <w:rPr>
+          <w:rFonts w:asciiTheme="minorHAnsi" w:hAnsiTheme="minorHAnsi" w:cstheme="minorHAnsi"/>
+          <w:color w:val="000000"/>
+        </w:rPr>
+        <w:t xml:space="preserve"> URL: mjerenje.info /</w:t>
+      </w:r>
+      <w:proofErr w:type="spellStart"/>
+      <w:r>
+        <w:rPr>
+          <w:rFonts w:asciiTheme="minorHAnsi" w:hAnsiTheme="minorHAnsi" w:cstheme="minorHAnsi"/>
+          <w:color w:val="000000"/>
+        </w:rPr>
+        <w:t>services</w:t>
+      </w:r>
+      <w:proofErr w:type="spellEnd"/>
+      <w:r>
+        <w:rPr>
+          <w:rFonts w:asciiTheme="minorHAnsi" w:hAnsiTheme="minorHAnsi" w:cstheme="minorHAnsi"/>
+          <w:color w:val="000000"/>
+        </w:rPr>
+        <w:t>/</w:t>
+      </w:r>
+      <w:proofErr w:type="spellStart"/>
+      <w:r>
+        <w:rPr>
+          <w:rFonts w:asciiTheme="minorHAnsi" w:hAnsiTheme="minorHAnsi" w:cstheme="minorHAnsi"/>
+          <w:color w:val="000000"/>
+        </w:rPr>
+        <w:t>registration.php?token</w:t>
+      </w:r>
+      <w:proofErr w:type="spellEnd"/>
+      <w:r>
+        <w:rPr>
+          <w:rFonts w:asciiTheme="minorHAnsi" w:hAnsiTheme="minorHAnsi" w:cstheme="minorHAnsi"/>
+          <w:color w:val="000000"/>
+        </w:rPr>
+        <w:t>=</w:t>
+      </w:r>
+      <w:proofErr w:type="spellStart"/>
+      <w:r>
+        <w:rPr>
+          <w:rFonts w:asciiTheme="minorHAnsi" w:hAnsiTheme="minorHAnsi" w:cstheme="minorHAnsi"/>
+          <w:color w:val="000000"/>
+        </w:rPr>
+        <w:t>token&amp;type</w:t>
+      </w:r>
+      <w:proofErr w:type="spellEnd"/>
+      <w:r>
+        <w:rPr>
+          <w:rFonts w:asciiTheme="minorHAnsi" w:hAnsiTheme="minorHAnsi" w:cstheme="minorHAnsi"/>
+          <w:color w:val="000000"/>
+        </w:rPr>
+        <w:t>=</w:t>
+      </w:r>
+      <w:proofErr w:type="spellStart"/>
+      <w:r>
+        <w:rPr>
+          <w:rFonts w:asciiTheme="minorHAnsi" w:hAnsiTheme="minorHAnsi" w:cstheme="minorHAnsi"/>
+          <w:color w:val="000000"/>
+        </w:rPr>
+        <w:t>type</w:t>
+      </w:r>
+      <w:proofErr w:type="spellEnd"/>
+      <w:r>
+        <w:rPr>
+          <w:rFonts w:asciiTheme="minorHAnsi" w:hAnsiTheme="minorHAnsi" w:cstheme="minorHAnsi"/>
+          <w:color w:val="000000"/>
+        </w:rPr>
+        <w:br/>
+      </w:r>
+      <w:r>
+        <w:rPr>
+          <w:rStyle w:val="apple-tab-span"/>
+          <w:rFonts w:asciiTheme="minorHAnsi" w:eastAsiaTheme="majorEastAsia" w:hAnsiTheme="minorHAnsi" w:cstheme="minorHAnsi"/>
+          <w:color w:val="000000"/>
+        </w:rPr>
+        <w:tab/>
+      </w:r>
+      <w:r>
+        <w:rPr>
+          <w:rFonts w:asciiTheme="minorHAnsi" w:hAnsiTheme="minorHAnsi" w:cstheme="minorHAnsi"/>
+          <w:color w:val="000000"/>
+        </w:rPr>
+        <w:t>-</w:t>
+      </w:r>
+      <w:proofErr w:type="spellStart"/>
+      <w:r>
+        <w:rPr>
+          <w:rFonts w:asciiTheme="minorHAnsi" w:hAnsiTheme="minorHAnsi" w:cstheme="minorHAnsi"/>
+          <w:color w:val="000000"/>
+        </w:rPr>
+        <w:t>token</w:t>
+      </w:r>
+      <w:proofErr w:type="spellEnd"/>
+      <w:r>
+        <w:rPr>
+          <w:rFonts w:asciiTheme="minorHAnsi" w:hAnsiTheme="minorHAnsi" w:cstheme="minorHAnsi"/>
+          <w:color w:val="000000"/>
+        </w:rPr>
+        <w:t>- (string) - specifičan string korisnika dobiven nakon prijave</w:t>
+      </w:r>
+      <w:r>
+        <w:rPr>
+          <w:rFonts w:asciiTheme="minorHAnsi" w:hAnsiTheme="minorHAnsi" w:cstheme="minorHAnsi"/>
+          <w:color w:val="000000"/>
+        </w:rPr>
+        <w:br/>
+      </w:r>
+      <w:r>
+        <w:rPr>
+          <w:rStyle w:val="apple-tab-span"/>
+          <w:rFonts w:asciiTheme="minorHAnsi" w:eastAsiaTheme="majorEastAsia" w:hAnsiTheme="minorHAnsi" w:cstheme="minorHAnsi"/>
+          <w:color w:val="000000"/>
+        </w:rPr>
+        <w:tab/>
+      </w:r>
+      <w:r>
+        <w:rPr>
+          <w:rFonts w:asciiTheme="minorHAnsi" w:hAnsiTheme="minorHAnsi" w:cstheme="minorHAnsi"/>
+          <w:color w:val="000000"/>
+        </w:rPr>
+        <w:t>-</w:t>
+      </w:r>
+      <w:proofErr w:type="spellStart"/>
+      <w:r>
+        <w:rPr>
+          <w:rFonts w:asciiTheme="minorHAnsi" w:hAnsiTheme="minorHAnsi" w:cstheme="minorHAnsi"/>
+          <w:color w:val="000000"/>
+        </w:rPr>
+        <w:t>type</w:t>
+      </w:r>
+      <w:proofErr w:type="spellEnd"/>
+      <w:r>
+        <w:rPr>
+          <w:rFonts w:asciiTheme="minorHAnsi" w:hAnsiTheme="minorHAnsi" w:cstheme="minorHAnsi"/>
+          <w:color w:val="000000"/>
+        </w:rPr>
+        <w:t>-(string- “stat”</w:t>
+      </w:r>
+      <w:r>
+        <w:rPr>
+          <w:rFonts w:asciiTheme="minorHAnsi" w:hAnsiTheme="minorHAnsi" w:cstheme="minorHAnsi"/>
+          <w:color w:val="000000"/>
+        </w:rPr>
+        <w:t>,“</w:t>
+      </w:r>
+      <w:proofErr w:type="spellStart"/>
+      <w:r>
+        <w:rPr>
+          <w:rFonts w:asciiTheme="minorHAnsi" w:hAnsiTheme="minorHAnsi" w:cstheme="minorHAnsi"/>
+          <w:color w:val="000000"/>
+        </w:rPr>
+        <w:t>station</w:t>
+      </w:r>
+      <w:proofErr w:type="spellEnd"/>
+      <w:r>
+        <w:rPr>
+          <w:rFonts w:asciiTheme="minorHAnsi" w:hAnsiTheme="minorHAnsi" w:cstheme="minorHAnsi"/>
+          <w:color w:val="000000"/>
+        </w:rPr>
+        <w:t>“</w:t>
+      </w:r>
+      <w:r>
+        <w:rPr>
+          <w:rFonts w:asciiTheme="minorHAnsi" w:hAnsiTheme="minorHAnsi" w:cstheme="minorHAnsi"/>
+          <w:color w:val="000000"/>
+        </w:rPr>
+        <w:t xml:space="preserve"> ili “</w:t>
+      </w:r>
+      <w:proofErr w:type="spellStart"/>
+      <w:r>
+        <w:rPr>
+          <w:rFonts w:asciiTheme="minorHAnsi" w:hAnsiTheme="minorHAnsi" w:cstheme="minorHAnsi"/>
+          <w:color w:val="000000"/>
+        </w:rPr>
+        <w:t>user</w:t>
+      </w:r>
+      <w:proofErr w:type="spellEnd"/>
+      <w:r>
+        <w:rPr>
+          <w:rFonts w:asciiTheme="minorHAnsi" w:hAnsiTheme="minorHAnsi" w:cstheme="minorHAnsi"/>
+          <w:color w:val="000000"/>
+        </w:rPr>
+        <w:t>”) - parametar type određuje registriramo li novog korisnika ili novu mjernu stanicu.</w:t>
+      </w:r>
+      <w:r>
+        <w:rPr>
+          <w:rFonts w:asciiTheme="minorHAnsi" w:hAnsiTheme="minorHAnsi" w:cstheme="minorHAnsi"/>
+          <w:color w:val="000000"/>
+        </w:rPr>
+        <w:br/>
+      </w:r>
+      <w:proofErr w:type="spellStart"/>
+      <w:r>
+        <w:rPr>
+          <w:rFonts w:asciiTheme="minorHAnsi" w:hAnsiTheme="minorHAnsi" w:cstheme="minorHAnsi"/>
+          <w:color w:val="000000"/>
+        </w:rPr>
+        <w:t>Tokenom</w:t>
+      </w:r>
+      <w:proofErr w:type="spellEnd"/>
+      <w:r>
+        <w:rPr>
+          <w:rFonts w:asciiTheme="minorHAnsi" w:hAnsiTheme="minorHAnsi" w:cstheme="minorHAnsi"/>
+          <w:color w:val="000000"/>
+        </w:rPr>
+        <w:t xml:space="preserve"> kao i na ostalim servisima utvrđujemo pravo korisnika na zahtjev prema serveru. Ostali parametri su ovisni o odabiru vrste registracije. </w:t>
+      </w:r>
+      <w:r>
+        <w:rPr>
+          <w:rFonts w:asciiTheme="minorHAnsi" w:hAnsiTheme="minorHAnsi" w:cstheme="minorHAnsi"/>
+          <w:color w:val="000000"/>
+        </w:rPr>
+        <w:br/>
+      </w:r>
+      <w:r>
+        <w:rPr>
+          <w:rStyle w:val="apple-tab-span"/>
+          <w:rFonts w:asciiTheme="minorHAnsi" w:eastAsiaTheme="majorEastAsia" w:hAnsiTheme="minorHAnsi" w:cstheme="minorHAnsi"/>
+          <w:color w:val="000000"/>
+        </w:rPr>
+        <w:tab/>
+      </w:r>
+      <w:r>
+        <w:rPr>
+          <w:rStyle w:val="Heading4Char"/>
+        </w:rPr>
+        <w:t>Registracija korisnika</w:t>
+      </w:r>
+      <w:r>
+        <w:rPr>
+          <w:rFonts w:asciiTheme="minorHAnsi" w:hAnsiTheme="minorHAnsi" w:cstheme="minorHAnsi"/>
+          <w:color w:val="000000"/>
+        </w:rPr>
+        <w:br/>
+      </w:r>
+      <w:r>
+        <w:rPr>
+          <w:rStyle w:val="apple-tab-span"/>
+          <w:rFonts w:asciiTheme="minorHAnsi" w:eastAsiaTheme="majorEastAsia" w:hAnsiTheme="minorHAnsi" w:cstheme="minorHAnsi"/>
+          <w:color w:val="000000"/>
+        </w:rPr>
+        <w:tab/>
+      </w:r>
+      <w:r>
+        <w:rPr>
+          <w:rFonts w:asciiTheme="minorHAnsi" w:hAnsiTheme="minorHAnsi" w:cstheme="minorHAnsi"/>
+          <w:color w:val="000000"/>
+        </w:rPr>
+        <w:t>URL: mjerenje.info /</w:t>
+      </w:r>
+      <w:proofErr w:type="spellStart"/>
+      <w:r>
+        <w:rPr>
+          <w:rFonts w:asciiTheme="minorHAnsi" w:hAnsiTheme="minorHAnsi" w:cstheme="minorHAnsi"/>
+          <w:color w:val="000000"/>
+        </w:rPr>
+        <w:t>services</w:t>
+      </w:r>
+      <w:proofErr w:type="spellEnd"/>
+      <w:r>
+        <w:rPr>
+          <w:rFonts w:asciiTheme="minorHAnsi" w:hAnsiTheme="minorHAnsi" w:cstheme="minorHAnsi"/>
+          <w:color w:val="000000"/>
+        </w:rPr>
+        <w:t>/</w:t>
+      </w:r>
+      <w:proofErr w:type="spellStart"/>
+      <w:r>
+        <w:rPr>
+          <w:rFonts w:asciiTheme="minorHAnsi" w:hAnsiTheme="minorHAnsi" w:cstheme="minorHAnsi"/>
+          <w:color w:val="000000"/>
+        </w:rPr>
+        <w:t>registration.php</w:t>
+      </w:r>
+      <w:proofErr w:type="spellEnd"/>
+      <w:r>
+        <w:rPr>
+          <w:rFonts w:asciiTheme="minorHAnsi" w:hAnsiTheme="minorHAnsi" w:cstheme="minorHAnsi"/>
+          <w:color w:val="000000"/>
+        </w:rPr>
+        <w:br/>
+        <w:t>?token=token&amp;type=type&amp;user=user&amp;pass=pass&amp;name=name&amp;surname=surname</w:t>
+      </w:r>
+      <w:r>
+        <w:rPr>
+          <w:rFonts w:asciiTheme="minorHAnsi" w:hAnsiTheme="minorHAnsi" w:cstheme="minorHAnsi"/>
+          <w:color w:val="000000"/>
+        </w:rPr>
+        <w:br/>
+      </w:r>
+      <w:r>
+        <w:rPr>
+          <w:rStyle w:val="apple-tab-span"/>
+          <w:rFonts w:asciiTheme="minorHAnsi" w:eastAsiaTheme="majorEastAsia" w:hAnsiTheme="minorHAnsi" w:cstheme="minorHAnsi"/>
+          <w:color w:val="000000"/>
+        </w:rPr>
+        <w:tab/>
+      </w:r>
+      <w:r>
+        <w:rPr>
+          <w:rFonts w:asciiTheme="minorHAnsi" w:hAnsiTheme="minorHAnsi" w:cstheme="minorHAnsi"/>
+          <w:color w:val="000000"/>
+        </w:rPr>
+        <w:t>-</w:t>
+      </w:r>
+      <w:proofErr w:type="spellStart"/>
+      <w:r>
+        <w:rPr>
+          <w:rFonts w:asciiTheme="minorHAnsi" w:hAnsiTheme="minorHAnsi" w:cstheme="minorHAnsi"/>
+          <w:color w:val="000000"/>
+        </w:rPr>
+        <w:t>user</w:t>
+      </w:r>
+      <w:proofErr w:type="spellEnd"/>
+      <w:r>
+        <w:rPr>
+          <w:rFonts w:asciiTheme="minorHAnsi" w:hAnsiTheme="minorHAnsi" w:cstheme="minorHAnsi"/>
+          <w:color w:val="000000"/>
+        </w:rPr>
+        <w:t>-(string) - željeno korisničko ime korisnika</w:t>
+      </w:r>
+      <w:r>
+        <w:rPr>
+          <w:rFonts w:asciiTheme="minorHAnsi" w:hAnsiTheme="minorHAnsi" w:cstheme="minorHAnsi"/>
+          <w:color w:val="000000"/>
+        </w:rPr>
+        <w:br/>
+      </w:r>
+      <w:r>
+        <w:rPr>
+          <w:rStyle w:val="apple-tab-span"/>
+          <w:rFonts w:asciiTheme="minorHAnsi" w:eastAsiaTheme="majorEastAsia" w:hAnsiTheme="minorHAnsi" w:cstheme="minorHAnsi"/>
+          <w:color w:val="000000"/>
+        </w:rPr>
+        <w:tab/>
+      </w:r>
+      <w:r>
+        <w:rPr>
+          <w:rFonts w:asciiTheme="minorHAnsi" w:hAnsiTheme="minorHAnsi" w:cstheme="minorHAnsi"/>
+          <w:color w:val="000000"/>
+        </w:rPr>
+        <w:t>-pass-(string) - lozinka korisnika min. 8 znakova</w:t>
+      </w:r>
+      <w:r>
+        <w:rPr>
+          <w:rFonts w:asciiTheme="minorHAnsi" w:hAnsiTheme="minorHAnsi" w:cstheme="minorHAnsi"/>
+          <w:color w:val="000000"/>
+        </w:rPr>
+        <w:br/>
+      </w:r>
+      <w:r>
+        <w:rPr>
+          <w:rStyle w:val="apple-tab-span"/>
+          <w:rFonts w:asciiTheme="minorHAnsi" w:eastAsiaTheme="majorEastAsia" w:hAnsiTheme="minorHAnsi" w:cstheme="minorHAnsi"/>
+          <w:color w:val="000000"/>
+        </w:rPr>
+        <w:tab/>
+      </w:r>
+      <w:r>
+        <w:rPr>
+          <w:rFonts w:asciiTheme="minorHAnsi" w:hAnsiTheme="minorHAnsi" w:cstheme="minorHAnsi"/>
+          <w:color w:val="000000"/>
+        </w:rPr>
+        <w:t>-email-(string) - email korisnika koji je registriran</w:t>
+      </w:r>
+    </w:p>
+    <w:p>
+      <w:pPr>
+        <w:pStyle w:val="NormalWeb"/>
+        <w:spacing w:before="0" w:beforeAutospacing="0" w:after="200" w:afterAutospacing="0"/>
+        <w:rPr>
+          <w:rFonts w:asciiTheme="minorHAnsi" w:hAnsiTheme="minorHAnsi" w:cstheme="minorHAnsi"/>
+        </w:rPr>
+      </w:pPr>
+      <w:r>
+        <w:rPr>
+          <w:rFonts w:asciiTheme="minorHAnsi" w:hAnsiTheme="minorHAnsi" w:cstheme="minorHAnsi"/>
+        </w:rPr>
+        <w:t xml:space="preserve">TESTURL : </w:t>
+      </w:r>
+      <w:hyperlink r:id="rId16" w:history="1">
         <w:r>
           <w:rPr>
             <w:rStyle w:val="Hyperlink"/>
             <w:rFonts w:asciiTheme="minorHAnsi" w:hAnsiTheme="minorHAnsi" w:cstheme="minorHAnsi"/>
           </w:rPr>
-          <w:t>2</w:t>
-        </w:r>
-        <w:r>
-          <w:rPr>
-            <w:rStyle w:val="Hyperlink"/>
-            <w:rFonts w:asciiTheme="minorHAnsi" w:hAnsiTheme="minorHAnsi" w:cstheme="minorHAnsi"/>
-          </w:rPr>
-          <w:t>@mnet.gf&amp;pass=12345678</w:t>
+          <w:t>http://mjerenje.info/dev_services/registration.php?type=user&amp;token=811365df-e751-4971-8534-f5c1986dd2c9&amp;user=TestUser2&amp;email=TestUser2@mnet.gf&amp;pass=12345678</w:t>
         </w:r>
       </w:hyperlink>
     </w:p>
@@ -10884,6 +11289,7 @@
         <w:rPr>
           <w:rFonts w:asciiTheme="minorHAnsi" w:hAnsiTheme="minorHAnsi" w:cstheme="minorHAnsi"/>
         </w:rPr>
+        <w:lastRenderedPageBreak/>
         <w:t>JSON:</w:t>
       </w:r>
       <w:r>
@@ -11026,7 +11432,6 @@
           <w:rFonts w:asciiTheme="minorHAnsi" w:eastAsiaTheme="majorEastAsia" w:hAnsiTheme="minorHAnsi" w:cstheme="minorHAnsi"/>
           <w:color w:val="000000"/>
         </w:rPr>
-        <w:lastRenderedPageBreak/>
         <w:tab/>
       </w:r>
       <w:r>
@@ -11271,8 +11676,6 @@
         </w:rPr>
         <w:t xml:space="preserve"> registered","station_uuid":".8fd78617-b725-48f4-bb20-62276f6b72d8.","success":1}</w:t>
       </w:r>
-      <w:bookmarkStart w:id="27" w:name="_GoBack"/>
-      <w:bookmarkEnd w:id="27"/>
     </w:p>
     <w:p>
       <w:pPr>
@@ -11664,7 +12067,7 @@
                     <pic:cNvPicPr/>
                   </pic:nvPicPr>
                   <pic:blipFill rotWithShape="1">
-                    <a:blip r:embed="rId16"/>
+                    <a:blip r:embed="rId17"/>
                     <a:srcRect l="5159" t="21452" r="37831" b="9263"/>
                     <a:stretch/>
                   </pic:blipFill>
@@ -11882,7 +12285,7 @@
                                           </pic:cNvPicPr>
                                         </pic:nvPicPr>
                                         <pic:blipFill>
-                                          <a:blip r:embed="rId17">
+                                          <a:blip r:embed="rId18">
                                             <a:extLst>
                                               <a:ext uri="{28A0092B-C50C-407E-A947-70E740481C1C}">
                                                 <a14:useLocalDpi xmlns:a14="http://schemas.microsoft.com/office/drawing/2010/main" val="0"/>
@@ -12012,7 +12415,7 @@
                                     </pic:cNvPicPr>
                                   </pic:nvPicPr>
                                   <pic:blipFill>
-                                    <a:blip r:embed="rId17">
+                                    <a:blip r:embed="rId18">
                                       <a:extLst>
                                         <a:ext uri="{28A0092B-C50C-407E-A947-70E740481C1C}">
                                           <a14:useLocalDpi xmlns:a14="http://schemas.microsoft.com/office/drawing/2010/main" val="0"/>
@@ -12090,7 +12493,7 @@
                     </pic:cNvPicPr>
                   </pic:nvPicPr>
                   <pic:blipFill>
-                    <a:blip r:embed="rId18" cstate="print">
+                    <a:blip r:embed="rId19" cstate="print">
                       <a:extLst>
                         <a:ext uri="{28A0092B-C50C-407E-A947-70E740481C1C}">
                           <a14:useLocalDpi xmlns:a14="http://schemas.microsoft.com/office/drawing/2010/main" val="0"/>
@@ -12256,23 +12659,13 @@
                               </w:rPr>
                               <w:t xml:space="preserve">Ono što će još biti implementirano na ovom sučelju je prikaz trenutnog stanja svake mjerne stanice. To će biti implementirano nakon spajanja </w:t>
                             </w:r>
-                            <w:proofErr w:type="spellStart"/>
                             <w:r>
                               <w:rPr>
                                 <w:rFonts w:cstheme="minorHAnsi"/>
                                 <w:sz w:val="24"/>
                                 <w:szCs w:val="24"/>
                               </w:rPr>
-                              <w:t>arduina</w:t>
-                            </w:r>
-                            <w:proofErr w:type="spellEnd"/>
-                            <w:r>
-                              <w:rPr>
-                                <w:rFonts w:cstheme="minorHAnsi"/>
-                                <w:sz w:val="24"/>
-                                <w:szCs w:val="24"/>
-                              </w:rPr>
-                              <w:t xml:space="preserve"> sa bazom podataka.</w:t>
+                              <w:t>arduina sa bazom podataka.</w:t>
                             </w:r>
                           </w:p>
                           <w:p/>
@@ -12314,23 +12707,13 @@
                         </w:rPr>
                         <w:t xml:space="preserve">Ono što će još biti implementirano na ovom sučelju je prikaz trenutnog stanja svake mjerne stanice. To će biti implementirano nakon spajanja </w:t>
                       </w:r>
-                      <w:proofErr w:type="spellStart"/>
                       <w:r>
                         <w:rPr>
                           <w:rFonts w:cstheme="minorHAnsi"/>
                           <w:sz w:val="24"/>
                           <w:szCs w:val="24"/>
                         </w:rPr>
-                        <w:t>arduina</w:t>
-                      </w:r>
-                      <w:proofErr w:type="spellEnd"/>
-                      <w:r>
-                        <w:rPr>
-                          <w:rFonts w:cstheme="minorHAnsi"/>
-                          <w:sz w:val="24"/>
-                          <w:szCs w:val="24"/>
-                        </w:rPr>
-                        <w:t xml:space="preserve"> sa bazom podataka.</w:t>
+                        <w:t>arduina sa bazom podataka.</w:t>
                       </w:r>
                     </w:p>
                     <w:p/>
@@ -12363,7 +12746,7 @@
                     </pic:cNvPicPr>
                   </pic:nvPicPr>
                   <pic:blipFill>
-                    <a:blip r:embed="rId19" cstate="print">
+                    <a:blip r:embed="rId20" cstate="print">
                       <a:extLst>
                         <a:ext uri="{28A0092B-C50C-407E-A947-70E740481C1C}">
                           <a14:useLocalDpi xmlns:a14="http://schemas.microsoft.com/office/drawing/2010/main" val="0"/>
@@ -12544,7 +12927,7 @@
                     </pic:cNvPicPr>
                   </pic:nvPicPr>
                   <pic:blipFill>
-                    <a:blip r:embed="rId20">
+                    <a:blip r:embed="rId21">
                       <a:extLst>
                         <a:ext uri="{28A0092B-C50C-407E-A947-70E740481C1C}">
                           <a14:useLocalDpi xmlns:a14="http://schemas.microsoft.com/office/drawing/2010/main" val="0"/>
@@ -12840,7 +13223,7 @@
                     </pic:cNvPicPr>
                   </pic:nvPicPr>
                   <pic:blipFill>
-                    <a:blip r:embed="rId21">
+                    <a:blip r:embed="rId22">
                       <a:extLst>
                         <a:ext uri="{28A0092B-C50C-407E-A947-70E740481C1C}">
                           <a14:useLocalDpi xmlns:a14="http://schemas.microsoft.com/office/drawing/2010/main" val="0"/>
@@ -12990,7 +13373,7 @@
                     </pic:cNvPicPr>
                   </pic:nvPicPr>
                   <pic:blipFill>
-                    <a:blip r:embed="rId22">
+                    <a:blip r:embed="rId23">
                       <a:extLst>
                         <a:ext uri="{28A0092B-C50C-407E-A947-70E740481C1C}">
                           <a14:useLocalDpi xmlns:a14="http://schemas.microsoft.com/office/drawing/2010/main" val="0"/>
@@ -13144,7 +13527,7 @@
                     </pic:cNvPicPr>
                   </pic:nvPicPr>
                   <pic:blipFill>
-                    <a:blip r:embed="rId23" cstate="print">
+                    <a:blip r:embed="rId24" cstate="print">
                       <a:extLst>
                         <a:ext uri="{28A0092B-C50C-407E-A947-70E740481C1C}">
                           <a14:useLocalDpi xmlns:a14="http://schemas.microsoft.com/office/drawing/2010/main" val="0"/>
@@ -13285,7 +13668,7 @@
                     </pic:cNvPicPr>
                   </pic:nvPicPr>
                   <pic:blipFill>
-                    <a:blip r:embed="rId24" cstate="print">
+                    <a:blip r:embed="rId25" cstate="print">
                       <a:extLst>
                         <a:ext uri="{28A0092B-C50C-407E-A947-70E740481C1C}">
                           <a14:useLocalDpi xmlns:a14="http://schemas.microsoft.com/office/drawing/2010/main" val="0"/>
@@ -14658,6 +15041,7 @@
   <w:style w:type="character" w:default="1" w:styleId="DefaultParagraphFont">
     <w:name w:val="Default Paragraph Font"/>
     <w:uiPriority w:val="1"/>
+    <w:semiHidden/>
     <w:unhideWhenUsed/>
   </w:style>
   <w:style w:type="table" w:default="1" w:styleId="TableNormal">
@@ -15186,7 +15570,7 @@
 </file>
 
 <file path=customXml/itemProps1.xml><?xml version="1.0" encoding="utf-8"?>
-<ds:datastoreItem xmlns:ds="http://schemas.openxmlformats.org/officeDocument/2006/customXml" ds:itemID="{3B7284BF-6148-41BA-AA95-A19AF30FA8E3}">
+<ds:datastoreItem xmlns:ds="http://schemas.openxmlformats.org/officeDocument/2006/customXml" ds:itemID="{D177338E-B5C9-4E5F-B2C9-92F201CC9A18}">
   <ds:schemaRefs>
     <ds:schemaRef ds:uri="http://schemas.openxmlformats.org/officeDocument/2006/bibliography"/>
   </ds:schemaRefs>

</xml_diff>